<commit_message>
move the plot files and start to write the report
</commit_message>
<xml_diff>
--- a/avocados_final_report.docx
+++ b/avocados_final_report.docx
@@ -12,8 +12,6 @@
           <w:color w:val="212121"/>
         </w:rPr>
       </w:pPr>
-      <w:bookmarkStart w:id="0" w:name="_GoBack"/>
-      <w:bookmarkEnd w:id="0"/>
       <w:r>
         <w:rPr>
           <w:rFonts w:ascii="Times New Roman" w:hAnsi="Times New Roman" w:cs="Times New Roman"/>
@@ -168,44 +166,715 @@
     </w:p>
     <w:p>
       <w:pPr>
-        <w:pStyle w:val="a3"/>
-        <w:shd w:val="clear" w:color="auto" w:fill="FFFFFF"/>
-        <w:spacing w:before="0" w:beforeAutospacing="0" w:after="0" w:afterAutospacing="0"/>
-        <w:rPr>
-          <w:rFonts w:ascii="Times New Roman" w:hAnsi="Times New Roman" w:cs="Times New Roman"/>
-          <w:color w:val="212121"/>
-        </w:rPr>
-      </w:pPr>
-    </w:p>
-    <w:p>
-      <w:pPr>
-        <w:pStyle w:val="a3"/>
-        <w:shd w:val="clear" w:color="auto" w:fill="FFFFFF"/>
-        <w:spacing w:before="0" w:beforeAutospacing="0" w:after="0" w:afterAutospacing="0"/>
-        <w:rPr>
-          <w:rFonts w:ascii="Times New Roman" w:hAnsi="Times New Roman" w:cs="Times New Roman"/>
-          <w:color w:val="212121"/>
-        </w:rPr>
-      </w:pPr>
-    </w:p>
-    <w:p>
-      <w:pPr>
-        <w:pStyle w:val="a3"/>
-        <w:shd w:val="clear" w:color="auto" w:fill="FFFFFF"/>
-        <w:spacing w:before="0" w:beforeAutospacing="0" w:after="0" w:afterAutospacing="0"/>
-        <w:rPr>
-          <w:rFonts w:ascii="Times New Roman" w:hAnsi="Times New Roman" w:cs="Times New Roman"/>
-          <w:color w:val="212121"/>
-        </w:rPr>
-      </w:pPr>
+        <w:autoSpaceDE w:val="0"/>
+        <w:autoSpaceDN w:val="0"/>
+        <w:adjustRightInd w:val="0"/>
+        <w:ind w:left="480" w:hanging="480"/>
+        <w:jc w:val="left"/>
+        <w:rPr>
+          <w:rFonts w:ascii="Times New Roman" w:hAnsi="Times New Roman" w:cs="Times New Roman" w:hint="eastAsia"/>
+          <w:color w:val="212121"/>
+        </w:rPr>
+      </w:pPr>
+    </w:p>
+    <w:p>
+      <w:pPr>
+        <w:pStyle w:val="a3"/>
+        <w:shd w:val="clear" w:color="auto" w:fill="FFFFFF"/>
+        <w:spacing w:before="0" w:beforeAutospacing="0" w:after="0" w:afterAutospacing="0"/>
+        <w:rPr>
+          <w:rFonts w:ascii="Times New Roman" w:hAnsi="Times New Roman" w:cs="Times New Roman"/>
+          <w:color w:val="212121"/>
+        </w:rPr>
+      </w:pPr>
+    </w:p>
+    <w:p>
+      <w:pPr>
+        <w:pStyle w:val="a3"/>
+        <w:shd w:val="clear" w:color="auto" w:fill="FFFFFF"/>
+        <w:spacing w:before="0" w:beforeAutospacing="0" w:after="0" w:afterAutospacing="0"/>
+        <w:rPr>
+          <w:rFonts w:ascii="Times New Roman" w:hAnsi="Times New Roman" w:cs="Times New Roman"/>
+          <w:b/>
+          <w:bCs/>
+          <w:color w:val="212121"/>
+        </w:rPr>
+      </w:pPr>
+      <w:r>
+        <w:rPr>
+          <w:rFonts w:ascii="Times New Roman" w:hAnsi="Times New Roman" w:cs="Times New Roman"/>
+          <w:b/>
+          <w:bCs/>
+          <w:color w:val="212121"/>
+        </w:rPr>
+        <w:t>Introduction</w:t>
+      </w:r>
+    </w:p>
+    <w:p>
+      <w:pPr>
+        <w:pStyle w:val="a3"/>
+        <w:shd w:val="clear" w:color="auto" w:fill="FFFFFF"/>
+        <w:spacing w:before="0" w:beforeAutospacing="0" w:after="0" w:afterAutospacing="0"/>
+        <w:rPr>
+          <w:rFonts w:ascii="Times New Roman" w:hAnsi="Times New Roman" w:cs="Times New Roman"/>
+          <w:color w:val="212121"/>
+        </w:rPr>
+      </w:pPr>
+    </w:p>
+    <w:p>
+      <w:pPr>
+        <w:pStyle w:val="a3"/>
+        <w:shd w:val="clear" w:color="auto" w:fill="FFFFFF"/>
+        <w:spacing w:before="0" w:beforeAutospacing="0" w:after="0" w:afterAutospacing="0"/>
+        <w:rPr>
+          <w:rFonts w:ascii="Times New Roman" w:hAnsi="Times New Roman" w:cs="Times New Roman"/>
+          <w:color w:val="212121"/>
+        </w:rPr>
+      </w:pPr>
+      <w:r>
+        <w:rPr>
+          <w:rFonts w:ascii="Times New Roman" w:hAnsi="Times New Roman" w:cs="Times New Roman" w:hint="eastAsia"/>
+          <w:color w:val="212121"/>
+        </w:rPr>
+        <w:t>A</w:t>
+      </w:r>
+      <w:r>
+        <w:rPr>
+          <w:rFonts w:ascii="Times New Roman" w:hAnsi="Times New Roman" w:cs="Times New Roman"/>
+          <w:color w:val="212121"/>
+        </w:rPr>
+        <w:t xml:space="preserve">vocado, a bright green fruit with a large pit and dark leathery skin, has become a fashion among </w:t>
+      </w:r>
+      <w:r>
+        <w:rPr>
+          <w:rFonts w:ascii="Times New Roman" w:hAnsi="Times New Roman" w:cs="Times New Roman"/>
+          <w:color w:val="212121"/>
+        </w:rPr>
+        <w:t>m</w:t>
+      </w:r>
+      <w:r>
+        <w:rPr>
+          <w:rFonts w:ascii="Times New Roman" w:hAnsi="Times New Roman" w:cs="Times New Roman"/>
+          <w:color w:val="212121"/>
+        </w:rPr>
+        <w:t>illennials in America. Avocados featured in its unique flavor, rich texture, and</w:t>
+      </w:r>
+      <w:r>
+        <w:rPr>
+          <w:rFonts w:ascii="Times New Roman" w:hAnsi="Times New Roman" w:cs="Times New Roman"/>
+          <w:color w:val="212121"/>
+        </w:rPr>
+        <w:t xml:space="preserve"> high percentage of</w:t>
+      </w:r>
+      <w:r>
+        <w:rPr>
+          <w:rFonts w:ascii="Times New Roman" w:hAnsi="Times New Roman" w:cs="Times New Roman"/>
+          <w:color w:val="212121"/>
+        </w:rPr>
+        <w:t xml:space="preserve"> healthy fat</w:t>
+      </w:r>
+      <w:r>
+        <w:rPr>
+          <w:rFonts w:ascii="Times New Roman" w:hAnsi="Times New Roman" w:cs="Times New Roman"/>
+          <w:color w:val="212121"/>
+        </w:rPr>
+        <w:t xml:space="preserve">, which is an ideal food for </w:t>
+      </w:r>
+      <w:r>
+        <w:rPr>
+          <w:rFonts w:ascii="Times New Roman" w:hAnsi="Times New Roman" w:cs="Times New Roman"/>
+          <w:color w:val="212121"/>
+        </w:rPr>
+        <w:t>the healthy diet</w:t>
+      </w:r>
+      <w:r>
+        <w:rPr>
+          <w:rFonts w:ascii="Times New Roman" w:hAnsi="Times New Roman" w:cs="Times New Roman"/>
+          <w:color w:val="212121"/>
+        </w:rPr>
+        <w:t>.</w:t>
+      </w:r>
+      <w:r>
+        <w:rPr>
+          <w:rFonts w:ascii="Times New Roman" w:hAnsi="Times New Roman" w:cs="Times New Roman"/>
+          <w:color w:val="212121"/>
+        </w:rPr>
+        <w:t xml:space="preserve"> However, the average price for avocados </w:t>
+      </w:r>
+      <w:r>
+        <w:rPr>
+          <w:rFonts w:ascii="Times New Roman" w:hAnsi="Times New Roman" w:cs="Times New Roman"/>
+          <w:color w:val="212121"/>
+        </w:rPr>
+        <w:t>is</w:t>
+      </w:r>
+      <w:r>
+        <w:rPr>
+          <w:rFonts w:ascii="Times New Roman" w:hAnsi="Times New Roman" w:cs="Times New Roman"/>
+          <w:color w:val="212121"/>
+        </w:rPr>
+        <w:t xml:space="preserve"> not cheap, which made those millennials unable to achieve the</w:t>
+      </w:r>
+      <w:r>
+        <w:rPr>
+          <w:rFonts w:ascii="Times New Roman" w:hAnsi="Times New Roman" w:cs="Times New Roman"/>
+          <w:color w:val="212121"/>
+        </w:rPr>
+        <w:t>ir</w:t>
+      </w:r>
+      <w:r>
+        <w:rPr>
+          <w:rFonts w:ascii="Times New Roman" w:hAnsi="Times New Roman" w:cs="Times New Roman"/>
+          <w:color w:val="212121"/>
+        </w:rPr>
+        <w:t xml:space="preserve"> “Avocado Freedom”</w:t>
+      </w:r>
+      <w:r>
+        <w:rPr>
+          <w:rFonts w:ascii="Times New Roman" w:hAnsi="Times New Roman" w:cs="Times New Roman"/>
+          <w:color w:val="212121"/>
+        </w:rPr>
+        <w:t xml:space="preserve"> dream. In addition, as an applicant in American master and a fan of avocado, it is of </w:t>
+      </w:r>
+      <w:r>
+        <w:rPr>
+          <w:rFonts w:ascii="Times New Roman" w:hAnsi="Times New Roman" w:cs="Times New Roman"/>
+          <w:color w:val="212121"/>
+        </w:rPr>
+        <w:t>significant</w:t>
+      </w:r>
+      <w:r>
+        <w:rPr>
+          <w:rFonts w:ascii="Times New Roman" w:hAnsi="Times New Roman" w:cs="Times New Roman"/>
+          <w:color w:val="212121"/>
+        </w:rPr>
+        <w:t xml:space="preserve"> </w:t>
+      </w:r>
+      <w:r>
+        <w:rPr>
+          <w:rFonts w:ascii="Times New Roman" w:hAnsi="Times New Roman" w:cs="Times New Roman" w:hint="eastAsia"/>
+          <w:color w:val="212121"/>
+        </w:rPr>
+        <w:t>att</w:t>
+      </w:r>
+      <w:r>
+        <w:rPr>
+          <w:rFonts w:ascii="Times New Roman" w:hAnsi="Times New Roman" w:cs="Times New Roman"/>
+          <w:color w:val="212121"/>
+        </w:rPr>
+        <w:t xml:space="preserve">raction for me </w:t>
+      </w:r>
+      <w:r>
+        <w:rPr>
+          <w:rFonts w:ascii="Times New Roman" w:hAnsi="Times New Roman" w:cs="Times New Roman"/>
+          <w:color w:val="212121"/>
+        </w:rPr>
+        <w:t xml:space="preserve">to conduct </w:t>
+      </w:r>
+      <w:r>
+        <w:rPr>
+          <w:rFonts w:ascii="Times New Roman" w:hAnsi="Times New Roman" w:cs="Times New Roman"/>
+          <w:color w:val="212121"/>
+        </w:rPr>
+        <w:t xml:space="preserve">the </w:t>
+      </w:r>
+      <w:r>
+        <w:rPr>
+          <w:rFonts w:ascii="Times New Roman" w:hAnsi="Times New Roman" w:cs="Times New Roman"/>
+          <w:color w:val="212121"/>
+        </w:rPr>
+        <w:t>explorative data analysis of avocados, hoping to find out some</w:t>
+      </w:r>
+      <w:r>
+        <w:rPr>
+          <w:rFonts w:ascii="Times New Roman" w:hAnsi="Times New Roman" w:cs="Times New Roman"/>
+          <w:color w:val="212121"/>
+        </w:rPr>
+        <w:t xml:space="preserve"> hidden </w:t>
+      </w:r>
+      <w:r>
+        <w:rPr>
+          <w:rFonts w:ascii="Times New Roman" w:hAnsi="Times New Roman" w:cs="Times New Roman"/>
+          <w:color w:val="212121"/>
+        </w:rPr>
+        <w:t>patterns</w:t>
+      </w:r>
+      <w:r>
+        <w:rPr>
+          <w:rFonts w:ascii="Times New Roman" w:hAnsi="Times New Roman" w:cs="Times New Roman"/>
+          <w:color w:val="212121"/>
+        </w:rPr>
+        <w:t>, like seasonal patterns or cyclical patterns</w:t>
+      </w:r>
+      <w:r>
+        <w:rPr>
+          <w:rFonts w:ascii="Times New Roman" w:hAnsi="Times New Roman" w:cs="Times New Roman"/>
+          <w:color w:val="212121"/>
+        </w:rPr>
+        <w:t xml:space="preserve">. </w:t>
+      </w:r>
+      <w:r>
+        <w:rPr>
+          <w:rFonts w:ascii="Times New Roman" w:hAnsi="Times New Roman" w:cs="Times New Roman"/>
+          <w:color w:val="212121"/>
+        </w:rPr>
+        <w:t>Furthermore, related factors were also evaluated to</w:t>
+      </w:r>
+      <w:r>
+        <w:rPr>
+          <w:rFonts w:ascii="Times New Roman" w:hAnsi="Times New Roman" w:cs="Times New Roman"/>
+          <w:color w:val="212121"/>
+        </w:rPr>
+        <w:t xml:space="preserve"> </w:t>
+      </w:r>
+      <w:r>
+        <w:rPr>
+          <w:rFonts w:ascii="Times New Roman" w:hAnsi="Times New Roman" w:cs="Times New Roman"/>
+          <w:color w:val="212121"/>
+        </w:rPr>
+        <w:t>indicate</w:t>
+      </w:r>
+      <w:r>
+        <w:rPr>
+          <w:rFonts w:ascii="Times New Roman" w:hAnsi="Times New Roman" w:cs="Times New Roman"/>
+          <w:color w:val="212121"/>
+        </w:rPr>
+        <w:t xml:space="preserve"> th</w:t>
+      </w:r>
+      <w:r>
+        <w:rPr>
+          <w:rFonts w:ascii="Times New Roman" w:hAnsi="Times New Roman" w:cs="Times New Roman"/>
+          <w:color w:val="212121"/>
+        </w:rPr>
+        <w:t xml:space="preserve">e influence on the avocados’ price, which </w:t>
+      </w:r>
+      <w:r>
+        <w:rPr>
+          <w:rFonts w:ascii="Times New Roman" w:hAnsi="Times New Roman" w:cs="Times New Roman"/>
+          <w:color w:val="212121"/>
+        </w:rPr>
+        <w:t xml:space="preserve">could help these millennials to find the </w:t>
+      </w:r>
+      <w:r>
+        <w:rPr>
+          <w:rFonts w:ascii="Times New Roman" w:hAnsi="Times New Roman" w:cs="Times New Roman"/>
+          <w:color w:val="212121"/>
+        </w:rPr>
+        <w:t>cheaper</w:t>
+      </w:r>
+      <w:r>
+        <w:rPr>
+          <w:rFonts w:ascii="Times New Roman" w:hAnsi="Times New Roman" w:cs="Times New Roman"/>
+          <w:color w:val="212121"/>
+        </w:rPr>
+        <w:t xml:space="preserve"> avocados in a smart way. </w:t>
+      </w:r>
+    </w:p>
+    <w:p>
+      <w:pPr>
+        <w:pStyle w:val="a3"/>
+        <w:shd w:val="clear" w:color="auto" w:fill="FFFFFF"/>
+        <w:spacing w:before="0" w:beforeAutospacing="0" w:after="0" w:afterAutospacing="0"/>
+        <w:rPr>
+          <w:rFonts w:ascii="Times New Roman" w:hAnsi="Times New Roman" w:cs="Times New Roman"/>
+          <w:color w:val="212121"/>
+        </w:rPr>
+      </w:pPr>
+    </w:p>
+    <w:p>
+      <w:pPr>
+        <w:pStyle w:val="a3"/>
+        <w:shd w:val="clear" w:color="auto" w:fill="FFFFFF"/>
+        <w:spacing w:before="0" w:beforeAutospacing="0" w:after="0" w:afterAutospacing="0"/>
+        <w:rPr>
+          <w:rFonts w:ascii="Times New Roman" w:hAnsi="Times New Roman" w:cs="Times New Roman"/>
+          <w:b/>
+          <w:bCs/>
+          <w:color w:val="212121"/>
+        </w:rPr>
+      </w:pPr>
+      <w:r>
+        <w:rPr>
+          <w:rFonts w:ascii="Times New Roman" w:hAnsi="Times New Roman" w:cs="Times New Roman" w:hint="eastAsia"/>
+          <w:b/>
+          <w:bCs/>
+          <w:color w:val="212121"/>
+        </w:rPr>
+        <w:t>M</w:t>
+      </w:r>
+      <w:r>
+        <w:rPr>
+          <w:rFonts w:ascii="Times New Roman" w:hAnsi="Times New Roman" w:cs="Times New Roman"/>
+          <w:b/>
+          <w:bCs/>
+          <w:color w:val="212121"/>
+        </w:rPr>
+        <w:t xml:space="preserve">ethods </w:t>
+      </w:r>
+    </w:p>
+    <w:p>
+      <w:pPr>
+        <w:pStyle w:val="a3"/>
+        <w:shd w:val="clear" w:color="auto" w:fill="FFFFFF"/>
+        <w:spacing w:before="0" w:beforeAutospacing="0" w:after="0" w:afterAutospacing="0"/>
+        <w:rPr>
+          <w:rFonts w:ascii="Times New Roman" w:hAnsi="Times New Roman" w:cs="Times New Roman"/>
+          <w:color w:val="212121"/>
+        </w:rPr>
+      </w:pPr>
+    </w:p>
+    <w:p>
+      <w:pPr>
+        <w:pStyle w:val="a3"/>
+        <w:shd w:val="clear" w:color="auto" w:fill="FFFFFF"/>
+        <w:spacing w:before="0" w:beforeAutospacing="0" w:after="0" w:afterAutospacing="0"/>
+        <w:rPr>
+          <w:rFonts w:ascii="Times New Roman" w:hAnsi="Times New Roman" w:cs="Times New Roman"/>
+          <w:b/>
+          <w:bCs/>
+          <w:color w:val="212121"/>
+        </w:rPr>
+      </w:pPr>
+      <w:r>
+        <w:rPr>
+          <w:rFonts w:ascii="Times New Roman" w:hAnsi="Times New Roman" w:cs="Times New Roman" w:hint="eastAsia"/>
+          <w:b/>
+          <w:bCs/>
+          <w:color w:val="212121"/>
+        </w:rPr>
+        <w:t>C</w:t>
+      </w:r>
+      <w:r>
+        <w:rPr>
+          <w:rFonts w:ascii="Times New Roman" w:hAnsi="Times New Roman" w:cs="Times New Roman"/>
+          <w:b/>
+          <w:bCs/>
+          <w:color w:val="212121"/>
+        </w:rPr>
+        <w:t>ollection of the avocado dataset</w:t>
+      </w:r>
+    </w:p>
+    <w:p>
+      <w:pPr>
+        <w:pStyle w:val="a3"/>
+        <w:shd w:val="clear" w:color="auto" w:fill="FFFFFF"/>
+        <w:spacing w:before="0" w:beforeAutospacing="0" w:after="0" w:afterAutospacing="0"/>
+        <w:rPr>
+          <w:rFonts w:ascii="Times New Roman" w:hAnsi="Times New Roman" w:cs="Times New Roman"/>
+          <w:b/>
+          <w:bCs/>
+          <w:color w:val="212121"/>
+        </w:rPr>
+      </w:pPr>
+    </w:p>
+    <w:p>
+      <w:pPr>
+        <w:pStyle w:val="a3"/>
+        <w:shd w:val="clear" w:color="auto" w:fill="FFFFFF"/>
+        <w:spacing w:before="0" w:beforeAutospacing="0" w:after="0" w:afterAutospacing="0"/>
+        <w:rPr>
+          <w:rFonts w:ascii="Times New Roman" w:hAnsi="Times New Roman" w:cs="Times New Roman" w:hint="eastAsia"/>
+          <w:color w:val="212121"/>
+        </w:rPr>
+      </w:pPr>
+      <w:r>
+        <w:rPr>
+          <w:rFonts w:ascii="Times New Roman" w:hAnsi="Times New Roman" w:cs="Times New Roman"/>
+          <w:color w:val="212121"/>
+        </w:rPr>
+        <w:t>The dataset was downloaded from Kaggle</w:t>
+      </w:r>
+      <w:r>
+        <w:rPr>
+          <w:rFonts w:ascii="Times New Roman" w:hAnsi="Times New Roman" w:cs="Times New Roman"/>
+          <w:color w:val="212121"/>
+        </w:rPr>
+        <w:t xml:space="preserve"> </w:t>
+      </w:r>
+      <w:r>
+        <w:rPr>
+          <w:rFonts w:ascii="Times New Roman" w:hAnsi="Times New Roman" w:cs="Times New Roman"/>
+          <w:color w:val="212121"/>
+        </w:rPr>
+        <w:fldChar w:fldCharType="begin" w:fldLock="1"/>
+      </w:r>
+      <w:r>
+        <w:rPr>
+          <w:rFonts w:ascii="Times New Roman" w:hAnsi="Times New Roman" w:cs="Times New Roman"/>
+          <w:color w:val="212121"/>
+        </w:rPr>
+        <w:instrText>ADDIN CSL_CITATION {"citationItems":[{"id":"ITEM-1","itemData":{"URL":"https://www.kaggle.com/timmate/avocado-prices-2020","accessed":{"date-parts":[["2020","12","4"]]},"id":"ITEM-1","issued":{"date-parts":[["0"]]},"title":"Avocado Prices (2020) | Kaggle","type":"webpage"},"uris":["http://www.mendeley.com/documents/?uuid=1a38493f-bb33-3d0b-8ec0-d104ba0b46b0"]}],"mendeley":{"formattedCitation":"(&lt;i&gt;Avocado Prices (2020) | Kaggle&lt;/i&gt;, no date)","manualFormatting":"(Avocado Prices (2020) | Kaggle, 2020)","plainTextFormattedCitation":"(Avocado Prices (2020) | Kaggle, no date)"},"properties":{"noteIndex":0},"schema":"https://github.com/citation-style-language/schema/raw/master/csl-citation.json"}</w:instrText>
+      </w:r>
+      <w:r>
+        <w:rPr>
+          <w:rFonts w:ascii="Times New Roman" w:hAnsi="Times New Roman" w:cs="Times New Roman"/>
+          <w:color w:val="212121"/>
+        </w:rPr>
+        <w:fldChar w:fldCharType="separate"/>
+      </w:r>
+      <w:r>
+        <w:rPr>
+          <w:rFonts w:ascii="Times New Roman" w:hAnsi="Times New Roman" w:cs="Times New Roman"/>
+          <w:noProof/>
+          <w:color w:val="212121"/>
+        </w:rPr>
+        <w:t>(</w:t>
+      </w:r>
+      <w:r>
+        <w:rPr>
+          <w:rFonts w:ascii="Times New Roman" w:hAnsi="Times New Roman" w:cs="Times New Roman"/>
+          <w:i/>
+          <w:noProof/>
+          <w:color w:val="212121"/>
+        </w:rPr>
+        <w:t>Avocado Prices (2020) | Kaggle</w:t>
+      </w:r>
+      <w:r>
+        <w:rPr>
+          <w:rFonts w:ascii="Times New Roman" w:hAnsi="Times New Roman" w:cs="Times New Roman"/>
+          <w:noProof/>
+          <w:color w:val="212121"/>
+        </w:rPr>
+        <w:t xml:space="preserve">, </w:t>
+      </w:r>
+      <w:r>
+        <w:rPr>
+          <w:rFonts w:ascii="Times New Roman" w:hAnsi="Times New Roman" w:cs="Times New Roman"/>
+          <w:noProof/>
+          <w:color w:val="212121"/>
+        </w:rPr>
+        <w:t>2020</w:t>
+      </w:r>
+      <w:r>
+        <w:rPr>
+          <w:rFonts w:ascii="Times New Roman" w:hAnsi="Times New Roman" w:cs="Times New Roman"/>
+          <w:noProof/>
+          <w:color w:val="212121"/>
+        </w:rPr>
+        <w:t>)</w:t>
+      </w:r>
+      <w:r>
+        <w:rPr>
+          <w:rFonts w:ascii="Times New Roman" w:hAnsi="Times New Roman" w:cs="Times New Roman"/>
+          <w:color w:val="212121"/>
+        </w:rPr>
+        <w:fldChar w:fldCharType="end"/>
+      </w:r>
+      <w:r>
+        <w:rPr>
+          <w:rFonts w:ascii="Times New Roman" w:hAnsi="Times New Roman" w:cs="Times New Roman"/>
+          <w:color w:val="212121"/>
+        </w:rPr>
+        <w:t xml:space="preserve">, which contains the data from 4 January 2015 to 17 May 2020. </w:t>
+      </w:r>
+      <w:r>
+        <w:rPr>
+          <w:rFonts w:ascii="Times New Roman" w:hAnsi="Times New Roman" w:cs="Times New Roman"/>
+          <w:color w:val="212121"/>
+        </w:rPr>
+        <w:t>Specifically, t</w:t>
+      </w:r>
+      <w:r>
+        <w:rPr>
+          <w:rFonts w:ascii="Times New Roman" w:hAnsi="Times New Roman" w:cs="Times New Roman"/>
+          <w:color w:val="212121"/>
+        </w:rPr>
+        <w:t xml:space="preserve">he dataset </w:t>
+      </w:r>
       <w:r>
         <w:rPr>
           <w:rFonts w:ascii="Times New Roman" w:hAnsi="Times New Roman" w:cs="Times New Roman"/>
           <w:color w:val="212121"/>
         </w:rPr>
         <w:lastRenderedPageBreak/>
-        <w:t>Introduction</w:t>
-      </w:r>
+        <w:t>directly</w:t>
+      </w:r>
+      <w:r>
+        <w:rPr>
+          <w:rFonts w:ascii="Times New Roman" w:hAnsi="Times New Roman" w:cs="Times New Roman"/>
+          <w:color w:val="212121"/>
+        </w:rPr>
+        <w:t xml:space="preserve"> scanned </w:t>
+      </w:r>
+      <w:r>
+        <w:rPr>
+          <w:rFonts w:ascii="Times New Roman" w:hAnsi="Times New Roman" w:cs="Times New Roman"/>
+          <w:color w:val="212121"/>
+        </w:rPr>
+        <w:t>from retailers’ cash register</w:t>
+      </w:r>
+      <w:r>
+        <w:rPr>
+          <w:rFonts w:ascii="Times New Roman" w:hAnsi="Times New Roman" w:cs="Times New Roman"/>
+          <w:color w:val="212121"/>
+        </w:rPr>
+        <w:t>s based on actual retail sales of Hass avocados.</w:t>
+      </w:r>
+    </w:p>
+    <w:p>
+      <w:pPr>
+        <w:pStyle w:val="a3"/>
+        <w:shd w:val="clear" w:color="auto" w:fill="FFFFFF"/>
+        <w:spacing w:before="0" w:beforeAutospacing="0" w:after="0" w:afterAutospacing="0"/>
+        <w:rPr>
+          <w:rFonts w:ascii="Times New Roman" w:hAnsi="Times New Roman" w:cs="Times New Roman"/>
+          <w:color w:val="212121"/>
+        </w:rPr>
+      </w:pPr>
+    </w:p>
+    <w:p>
+      <w:pPr>
+        <w:pStyle w:val="a3"/>
+        <w:shd w:val="clear" w:color="auto" w:fill="FFFFFF"/>
+        <w:spacing w:before="0" w:beforeAutospacing="0" w:after="0" w:afterAutospacing="0"/>
+        <w:rPr>
+          <w:rFonts w:ascii="Times New Roman" w:hAnsi="Times New Roman" w:cs="Times New Roman" w:hint="eastAsia"/>
+          <w:color w:val="212121"/>
+        </w:rPr>
+      </w:pPr>
+    </w:p>
+    <w:p>
+      <w:pPr>
+        <w:pStyle w:val="a3"/>
+        <w:shd w:val="clear" w:color="auto" w:fill="FFFFFF"/>
+        <w:spacing w:before="0" w:beforeAutospacing="0" w:after="0" w:afterAutospacing="0"/>
+        <w:rPr>
+          <w:rFonts w:ascii="Times New Roman" w:hAnsi="Times New Roman" w:cs="Times New Roman"/>
+          <w:color w:val="212121"/>
+        </w:rPr>
+      </w:pPr>
+    </w:p>
+    <w:p>
+      <w:pPr>
+        <w:pStyle w:val="a3"/>
+        <w:shd w:val="clear" w:color="auto" w:fill="FFFFFF"/>
+        <w:spacing w:before="0" w:beforeAutospacing="0" w:after="0" w:afterAutospacing="0"/>
+        <w:rPr>
+          <w:rFonts w:ascii="Times New Roman" w:hAnsi="Times New Roman" w:cs="Times New Roman"/>
+          <w:color w:val="212121"/>
+        </w:rPr>
+      </w:pPr>
+    </w:p>
+    <w:p>
+      <w:pPr>
+        <w:pStyle w:val="a3"/>
+        <w:shd w:val="clear" w:color="auto" w:fill="FFFFFF"/>
+        <w:spacing w:before="0" w:beforeAutospacing="0" w:after="0" w:afterAutospacing="0"/>
+        <w:rPr>
+          <w:rFonts w:ascii="Times New Roman" w:hAnsi="Times New Roman" w:cs="Times New Roman"/>
+          <w:color w:val="212121"/>
+        </w:rPr>
+      </w:pPr>
+    </w:p>
+    <w:p>
+      <w:pPr>
+        <w:pStyle w:val="a3"/>
+        <w:shd w:val="clear" w:color="auto" w:fill="FFFFFF"/>
+        <w:spacing w:before="0" w:beforeAutospacing="0" w:after="0" w:afterAutospacing="0"/>
+        <w:rPr>
+          <w:rFonts w:ascii="Times New Roman" w:hAnsi="Times New Roman" w:cs="Times New Roman"/>
+          <w:color w:val="212121"/>
+        </w:rPr>
+      </w:pPr>
+    </w:p>
+    <w:p>
+      <w:pPr>
+        <w:pStyle w:val="a3"/>
+        <w:shd w:val="clear" w:color="auto" w:fill="FFFFFF"/>
+        <w:spacing w:before="0" w:beforeAutospacing="0" w:after="0" w:afterAutospacing="0"/>
+        <w:rPr>
+          <w:rFonts w:ascii="Times New Roman" w:hAnsi="Times New Roman" w:cs="Times New Roman"/>
+          <w:color w:val="212121"/>
+        </w:rPr>
+      </w:pPr>
+    </w:p>
+    <w:p>
+      <w:pPr>
+        <w:pStyle w:val="a3"/>
+        <w:shd w:val="clear" w:color="auto" w:fill="FFFFFF"/>
+        <w:spacing w:before="0" w:beforeAutospacing="0" w:after="0" w:afterAutospacing="0"/>
+        <w:rPr>
+          <w:rFonts w:ascii="Times New Roman" w:hAnsi="Times New Roman" w:cs="Times New Roman"/>
+          <w:color w:val="212121"/>
+        </w:rPr>
+      </w:pPr>
+    </w:p>
+    <w:p>
+      <w:pPr>
+        <w:pStyle w:val="a3"/>
+        <w:shd w:val="clear" w:color="auto" w:fill="FFFFFF"/>
+        <w:spacing w:before="0" w:beforeAutospacing="0" w:after="0" w:afterAutospacing="0"/>
+        <w:rPr>
+          <w:rFonts w:ascii="Times New Roman" w:hAnsi="Times New Roman" w:cs="Times New Roman"/>
+          <w:color w:val="212121"/>
+        </w:rPr>
+      </w:pPr>
+    </w:p>
+    <w:p>
+      <w:pPr>
+        <w:pStyle w:val="a3"/>
+        <w:shd w:val="clear" w:color="auto" w:fill="FFFFFF"/>
+        <w:spacing w:before="0" w:beforeAutospacing="0" w:after="0" w:afterAutospacing="0"/>
+        <w:rPr>
+          <w:rFonts w:ascii="Times New Roman" w:hAnsi="Times New Roman" w:cs="Times New Roman"/>
+          <w:color w:val="212121"/>
+        </w:rPr>
+      </w:pPr>
+    </w:p>
+    <w:p>
+      <w:pPr>
+        <w:pStyle w:val="a3"/>
+        <w:shd w:val="clear" w:color="auto" w:fill="FFFFFF"/>
+        <w:spacing w:before="0" w:beforeAutospacing="0" w:after="0" w:afterAutospacing="0"/>
+        <w:rPr>
+          <w:rFonts w:ascii="Times New Roman" w:hAnsi="Times New Roman" w:cs="Times New Roman"/>
+          <w:color w:val="212121"/>
+        </w:rPr>
+      </w:pPr>
+    </w:p>
+    <w:p>
+      <w:pPr>
+        <w:pStyle w:val="a3"/>
+        <w:shd w:val="clear" w:color="auto" w:fill="FFFFFF"/>
+        <w:spacing w:before="0" w:beforeAutospacing="0" w:after="0" w:afterAutospacing="0"/>
+        <w:rPr>
+          <w:rFonts w:ascii="Times New Roman" w:hAnsi="Times New Roman" w:cs="Times New Roman"/>
+          <w:color w:val="212121"/>
+        </w:rPr>
+      </w:pPr>
+    </w:p>
+    <w:p>
+      <w:pPr>
+        <w:pStyle w:val="a3"/>
+        <w:shd w:val="clear" w:color="auto" w:fill="FFFFFF"/>
+        <w:spacing w:before="0" w:beforeAutospacing="0" w:after="0" w:afterAutospacing="0"/>
+        <w:rPr>
+          <w:rFonts w:ascii="Times New Roman" w:hAnsi="Times New Roman" w:cs="Times New Roman"/>
+          <w:color w:val="212121"/>
+        </w:rPr>
+      </w:pPr>
+    </w:p>
+    <w:p>
+      <w:pPr>
+        <w:pStyle w:val="a3"/>
+        <w:shd w:val="clear" w:color="auto" w:fill="FFFFFF"/>
+        <w:spacing w:before="0" w:beforeAutospacing="0" w:after="0" w:afterAutospacing="0"/>
+        <w:rPr>
+          <w:rFonts w:ascii="Times New Roman" w:hAnsi="Times New Roman" w:cs="Times New Roman"/>
+          <w:color w:val="212121"/>
+        </w:rPr>
+      </w:pPr>
+    </w:p>
+    <w:p>
+      <w:pPr>
+        <w:pStyle w:val="a3"/>
+        <w:shd w:val="clear" w:color="auto" w:fill="FFFFFF"/>
+        <w:spacing w:before="0" w:beforeAutospacing="0" w:after="0" w:afterAutospacing="0"/>
+        <w:rPr>
+          <w:rFonts w:ascii="Times New Roman" w:hAnsi="Times New Roman" w:cs="Times New Roman"/>
+          <w:color w:val="212121"/>
+        </w:rPr>
+      </w:pPr>
       <w:r>
         <w:rPr>
           <w:rFonts w:ascii="Times New Roman" w:hAnsi="Times New Roman" w:cs="Times New Roman"/>
@@ -214,8 +883,8 @@
         </w:rPr>
         <w:drawing>
           <wp:inline distT="0" distB="0" distL="0" distR="0">
-            <wp:extent cx="5486400" cy="3918585"/>
-            <wp:effectExtent l="0" t="0" r="0" b="5715"/>
+            <wp:extent cx="2880561" cy="2057400"/>
+            <wp:effectExtent l="0" t="0" r="2540" b="0"/>
             <wp:docPr id="1" name="图片 1" descr="图表&#10;&#10;描述已自动生成"/>
             <wp:cNvGraphicFramePr>
               <a:graphicFrameLocks xmlns:a="http://schemas.openxmlformats.org/drawingml/2006/main" noChangeAspect="1"/>
@@ -225,175 +894,6 @@
                 <pic:pic xmlns:pic="http://schemas.openxmlformats.org/drawingml/2006/picture">
                   <pic:nvPicPr>
                     <pic:cNvPr id="1" name="图片 1" descr="图表&#10;&#10;描述已自动生成"/>
-                    <pic:cNvPicPr/>
-                  </pic:nvPicPr>
-                  <pic:blipFill>
-                    <a:blip r:embed="rId4" cstate="print">
-                      <a:extLst>
-                        <a:ext uri="{28A0092B-C50C-407E-A947-70E740481C1C}">
-                          <a14:useLocalDpi xmlns:a14="http://schemas.microsoft.com/office/drawing/2010/main" val="0"/>
-                        </a:ext>
-                      </a:extLst>
-                    </a:blip>
-                    <a:stretch>
-                      <a:fillRect/>
-                    </a:stretch>
-                  </pic:blipFill>
-                  <pic:spPr>
-                    <a:xfrm>
-                      <a:off x="0" y="0"/>
-                      <a:ext cx="5486400" cy="3918585"/>
-                    </a:xfrm>
-                    <a:prstGeom prst="rect">
-                      <a:avLst/>
-                    </a:prstGeom>
-                  </pic:spPr>
-                </pic:pic>
-              </a:graphicData>
-            </a:graphic>
-          </wp:inline>
-        </w:drawing>
-      </w:r>
-    </w:p>
-    <w:p>
-      <w:pPr>
-        <w:pStyle w:val="a3"/>
-        <w:shd w:val="clear" w:color="auto" w:fill="FFFFFF"/>
-        <w:spacing w:before="0" w:beforeAutospacing="0" w:after="0" w:afterAutospacing="0"/>
-        <w:rPr>
-          <w:rFonts w:ascii="Times New Roman" w:hAnsi="Times New Roman" w:cs="Times New Roman"/>
-          <w:color w:val="212121"/>
-        </w:rPr>
-      </w:pPr>
-    </w:p>
-    <w:p>
-      <w:pPr>
-        <w:pStyle w:val="a3"/>
-        <w:shd w:val="clear" w:color="auto" w:fill="FFFFFF"/>
-        <w:spacing w:before="0" w:beforeAutospacing="0" w:after="0" w:afterAutospacing="0"/>
-        <w:rPr>
-          <w:rFonts w:ascii="Times New Roman" w:hAnsi="Times New Roman" w:cs="Times New Roman"/>
-          <w:color w:val="212121"/>
-        </w:rPr>
-      </w:pPr>
-      <w:r>
-        <w:rPr>
-          <w:rFonts w:ascii="Times New Roman" w:hAnsi="Times New Roman" w:cs="Times New Roman"/>
-          <w:color w:val="212121"/>
-        </w:rPr>
-        <w:t>Methods &amp; Results</w:t>
-      </w:r>
-    </w:p>
-    <w:p>
-      <w:pPr>
-        <w:pStyle w:val="a3"/>
-        <w:shd w:val="clear" w:color="auto" w:fill="FFFFFF"/>
-        <w:spacing w:before="0" w:beforeAutospacing="0" w:after="0" w:afterAutospacing="0"/>
-        <w:rPr>
-          <w:rFonts w:ascii="Times New Roman" w:hAnsi="Times New Roman" w:cs="Times New Roman"/>
-          <w:color w:val="212121"/>
-        </w:rPr>
-      </w:pPr>
-    </w:p>
-    <w:p>
-      <w:pPr>
-        <w:pStyle w:val="a3"/>
-        <w:shd w:val="clear" w:color="auto" w:fill="FFFFFF"/>
-        <w:spacing w:before="0" w:beforeAutospacing="0" w:after="0" w:afterAutospacing="0"/>
-        <w:rPr>
-          <w:rFonts w:ascii="Times New Roman" w:hAnsi="Times New Roman" w:cs="Times New Roman"/>
-          <w:color w:val="212121"/>
-        </w:rPr>
-      </w:pPr>
-      <w:r>
-        <w:rPr>
-          <w:rFonts w:ascii="Times New Roman" w:hAnsi="Times New Roman" w:cs="Times New Roman"/>
-          <w:color w:val="212121"/>
-        </w:rPr>
-        <w:t xml:space="preserve">Collection of datasets and preprocessing </w:t>
-      </w:r>
-    </w:p>
-    <w:p>
-      <w:pPr>
-        <w:pStyle w:val="a3"/>
-        <w:shd w:val="clear" w:color="auto" w:fill="FFFFFF"/>
-        <w:spacing w:before="0" w:beforeAutospacing="0" w:after="0" w:afterAutospacing="0"/>
-        <w:rPr>
-          <w:rFonts w:ascii="Times New Roman" w:hAnsi="Times New Roman" w:cs="Times New Roman"/>
-          <w:color w:val="212121"/>
-        </w:rPr>
-      </w:pPr>
-    </w:p>
-    <w:p>
-      <w:pPr>
-        <w:pStyle w:val="a3"/>
-        <w:shd w:val="clear" w:color="auto" w:fill="FFFFFF"/>
-        <w:spacing w:before="0" w:beforeAutospacing="0" w:after="0" w:afterAutospacing="0"/>
-        <w:rPr>
-          <w:rFonts w:ascii="Times New Roman" w:hAnsi="Times New Roman" w:cs="Times New Roman"/>
-          <w:color w:val="212121"/>
-        </w:rPr>
-      </w:pPr>
-      <w:r>
-        <w:rPr>
-          <w:rFonts w:ascii="Times New Roman" w:hAnsi="Times New Roman" w:cs="Times New Roman"/>
-          <w:color w:val="212121"/>
-        </w:rPr>
-        <w:t>Discussion</w:t>
-      </w:r>
-    </w:p>
-    <w:p>
-      <w:pPr>
-        <w:pStyle w:val="a3"/>
-        <w:shd w:val="clear" w:color="auto" w:fill="FFFFFF"/>
-        <w:spacing w:before="0" w:beforeAutospacing="0" w:after="0" w:afterAutospacing="0"/>
-        <w:rPr>
-          <w:rFonts w:ascii="Times New Roman" w:hAnsi="Times New Roman" w:cs="Times New Roman"/>
-          <w:color w:val="212121"/>
-        </w:rPr>
-      </w:pPr>
-    </w:p>
-    <w:p>
-      <w:pPr>
-        <w:pStyle w:val="a3"/>
-        <w:shd w:val="clear" w:color="auto" w:fill="FFFFFF"/>
-        <w:spacing w:before="0" w:beforeAutospacing="0" w:after="0" w:afterAutospacing="0"/>
-        <w:rPr>
-          <w:rFonts w:ascii="Times New Roman" w:hAnsi="Times New Roman" w:cs="Times New Roman"/>
-          <w:color w:val="212121"/>
-        </w:rPr>
-      </w:pPr>
-    </w:p>
-    <w:p>
-      <w:pPr>
-        <w:pStyle w:val="a3"/>
-        <w:shd w:val="clear" w:color="auto" w:fill="FFFFFF"/>
-        <w:spacing w:before="0" w:beforeAutospacing="0" w:after="0" w:afterAutospacing="0"/>
-        <w:rPr>
-          <w:rFonts w:ascii="Times New Roman" w:hAnsi="Times New Roman" w:cs="Times New Roman" w:hint="eastAsia"/>
-          <w:color w:val="212121"/>
-        </w:rPr>
-      </w:pPr>
-      <w:r>
-        <w:rPr>
-          <w:rFonts w:ascii="Times New Roman" w:hAnsi="Times New Roman" w:cs="Times New Roman"/>
-          <w:noProof/>
-          <w:color w:val="212121"/>
-        </w:rPr>
-        <w:lastRenderedPageBreak/>
-        <w:drawing>
-          <wp:inline distT="0" distB="0" distL="0" distR="0">
-            <wp:extent cx="5486400" cy="2887345"/>
-            <wp:effectExtent l="0" t="0" r="0" b="0"/>
-            <wp:docPr id="3" name="图片 3" descr="图表&#10;&#10;描述已自动生成"/>
-            <wp:cNvGraphicFramePr>
-              <a:graphicFrameLocks xmlns:a="http://schemas.openxmlformats.org/drawingml/2006/main" noChangeAspect="1"/>
-            </wp:cNvGraphicFramePr>
-            <a:graphic xmlns:a="http://schemas.openxmlformats.org/drawingml/2006/main">
-              <a:graphicData uri="http://schemas.openxmlformats.org/drawingml/2006/picture">
-                <pic:pic xmlns:pic="http://schemas.openxmlformats.org/drawingml/2006/picture">
-                  <pic:nvPicPr>
-                    <pic:cNvPr id="3" name="图片 3" descr="图表&#10;&#10;描述已自动生成"/>
                     <pic:cNvPicPr/>
                   </pic:nvPicPr>
                   <pic:blipFill>
@@ -411,7 +911,7 @@
                   <pic:spPr>
                     <a:xfrm>
                       <a:off x="0" y="0"/>
-                      <a:ext cx="5486400" cy="2887345"/>
+                      <a:ext cx="3037604" cy="2169566"/>
                     </a:xfrm>
                     <a:prstGeom prst="rect">
                       <a:avLst/>
@@ -423,25 +923,17 @@
           </wp:inline>
         </w:drawing>
       </w:r>
-    </w:p>
-    <w:p>
-      <w:pPr>
-        <w:rPr>
-          <w:rFonts w:ascii="Times New Roman" w:hAnsi="Times New Roman" w:cs="Times New Roman"/>
-          <w:sz w:val="24"/>
-        </w:rPr>
-      </w:pPr>
       <w:r>
         <w:rPr>
           <w:rFonts w:ascii="Times New Roman" w:hAnsi="Times New Roman" w:cs="Times New Roman"/>
           <w:noProof/>
-          <w:sz w:val="24"/>
+          <w:color w:val="212121"/>
         </w:rPr>
         <w:drawing>
-          <wp:inline distT="0" distB="0" distL="0" distR="0">
-            <wp:extent cx="5486400" cy="2332355"/>
-            <wp:effectExtent l="0" t="0" r="0" b="4445"/>
-            <wp:docPr id="2" name="图片 2" descr="图表&#10;&#10;描述已自动生成"/>
+          <wp:inline distT="0" distB="0" distL="0" distR="0" wp14:anchorId="278104F1" wp14:editId="1BA74FAB">
+            <wp:extent cx="3843561" cy="2022763"/>
+            <wp:effectExtent l="0" t="0" r="5080" b="0"/>
+            <wp:docPr id="5" name="图片 5" descr="图表, 折线图&#10;&#10;描述已自动生成"/>
             <wp:cNvGraphicFramePr>
               <a:graphicFrameLocks xmlns:a="http://schemas.openxmlformats.org/drawingml/2006/main" noChangeAspect="1"/>
             </wp:cNvGraphicFramePr>
@@ -449,7 +941,7 @@
               <a:graphicData uri="http://schemas.openxmlformats.org/drawingml/2006/picture">
                 <pic:pic xmlns:pic="http://schemas.openxmlformats.org/drawingml/2006/picture">
                   <pic:nvPicPr>
-                    <pic:cNvPr id="2" name="图片 2" descr="图表&#10;&#10;描述已自动生成"/>
+                    <pic:cNvPr id="5" name="图片 5" descr="图表, 折线图&#10;&#10;描述已自动生成"/>
                     <pic:cNvPicPr/>
                   </pic:nvPicPr>
                   <pic:blipFill>
@@ -467,7 +959,453 @@
                   <pic:spPr>
                     <a:xfrm>
                       <a:off x="0" y="0"/>
-                      <a:ext cx="5486400" cy="2332355"/>
+                      <a:ext cx="3851733" cy="2027064"/>
+                    </a:xfrm>
+                    <a:prstGeom prst="rect">
+                      <a:avLst/>
+                    </a:prstGeom>
+                  </pic:spPr>
+                </pic:pic>
+              </a:graphicData>
+            </a:graphic>
+          </wp:inline>
+        </w:drawing>
+      </w:r>
+    </w:p>
+    <w:p>
+      <w:pPr>
+        <w:pStyle w:val="a3"/>
+        <w:shd w:val="clear" w:color="auto" w:fill="FFFFFF"/>
+        <w:spacing w:before="0" w:beforeAutospacing="0" w:after="0" w:afterAutospacing="0"/>
+        <w:rPr>
+          <w:rFonts w:ascii="Times New Roman" w:hAnsi="Times New Roman" w:cs="Times New Roman"/>
+          <w:color w:val="212121"/>
+        </w:rPr>
+      </w:pPr>
+    </w:p>
+    <w:p>
+      <w:pPr>
+        <w:pStyle w:val="a3"/>
+        <w:shd w:val="clear" w:color="auto" w:fill="FFFFFF"/>
+        <w:spacing w:before="0" w:beforeAutospacing="0" w:after="0" w:afterAutospacing="0"/>
+        <w:rPr>
+          <w:rFonts w:ascii="Times New Roman" w:hAnsi="Times New Roman" w:cs="Times New Roman"/>
+          <w:color w:val="212121"/>
+        </w:rPr>
+      </w:pPr>
+      <w:r>
+        <w:rPr>
+          <w:rFonts w:ascii="Times New Roman" w:hAnsi="Times New Roman" w:cs="Times New Roman"/>
+          <w:color w:val="212121"/>
+        </w:rPr>
+        <w:t>Methods &amp; Results</w:t>
+      </w:r>
+    </w:p>
+    <w:p>
+      <w:pPr>
+        <w:pStyle w:val="a3"/>
+        <w:shd w:val="clear" w:color="auto" w:fill="FFFFFF"/>
+        <w:spacing w:before="0" w:beforeAutospacing="0" w:after="0" w:afterAutospacing="0"/>
+        <w:rPr>
+          <w:rFonts w:ascii="Times New Roman" w:hAnsi="Times New Roman" w:cs="Times New Roman"/>
+          <w:color w:val="212121"/>
+        </w:rPr>
+      </w:pPr>
+    </w:p>
+    <w:p>
+      <w:pPr>
+        <w:pStyle w:val="a3"/>
+        <w:shd w:val="clear" w:color="auto" w:fill="FFFFFF"/>
+        <w:spacing w:before="0" w:beforeAutospacing="0" w:after="0" w:afterAutospacing="0"/>
+        <w:rPr>
+          <w:rFonts w:ascii="Times New Roman" w:hAnsi="Times New Roman" w:cs="Times New Roman"/>
+          <w:color w:val="212121"/>
+        </w:rPr>
+      </w:pPr>
+      <w:r>
+        <w:rPr>
+          <w:rFonts w:ascii="Times New Roman" w:hAnsi="Times New Roman" w:cs="Times New Roman"/>
+          <w:color w:val="212121"/>
+        </w:rPr>
+        <w:lastRenderedPageBreak/>
+        <w:t xml:space="preserve">Collection of datasets and preprocessing </w:t>
+      </w:r>
+    </w:p>
+    <w:p>
+      <w:pPr>
+        <w:pStyle w:val="a3"/>
+        <w:shd w:val="clear" w:color="auto" w:fill="FFFFFF"/>
+        <w:spacing w:before="0" w:beforeAutospacing="0" w:after="0" w:afterAutospacing="0"/>
+        <w:rPr>
+          <w:rFonts w:ascii="Times New Roman" w:hAnsi="Times New Roman" w:cs="Times New Roman"/>
+          <w:color w:val="212121"/>
+        </w:rPr>
+      </w:pPr>
+    </w:p>
+    <w:p>
+      <w:pPr>
+        <w:pStyle w:val="a3"/>
+        <w:shd w:val="clear" w:color="auto" w:fill="FFFFFF"/>
+        <w:spacing w:before="0" w:beforeAutospacing="0" w:after="0" w:afterAutospacing="0"/>
+        <w:rPr>
+          <w:rFonts w:ascii="Times New Roman" w:hAnsi="Times New Roman" w:cs="Times New Roman"/>
+          <w:color w:val="212121"/>
+        </w:rPr>
+      </w:pPr>
+      <w:r>
+        <w:rPr>
+          <w:rFonts w:ascii="Times New Roman" w:hAnsi="Times New Roman" w:cs="Times New Roman"/>
+          <w:color w:val="212121"/>
+        </w:rPr>
+        <w:t>Discussion</w:t>
+      </w:r>
+    </w:p>
+    <w:p>
+      <w:pPr>
+        <w:pStyle w:val="a3"/>
+        <w:shd w:val="clear" w:color="auto" w:fill="FFFFFF"/>
+        <w:spacing w:before="0" w:beforeAutospacing="0" w:after="0" w:afterAutospacing="0"/>
+        <w:rPr>
+          <w:rFonts w:ascii="Times New Roman" w:hAnsi="Times New Roman" w:cs="Times New Roman"/>
+          <w:color w:val="212121"/>
+        </w:rPr>
+      </w:pPr>
+    </w:p>
+    <w:p>
+      <w:pPr>
+        <w:pStyle w:val="a3"/>
+        <w:shd w:val="clear" w:color="auto" w:fill="FFFFFF"/>
+        <w:spacing w:before="0" w:beforeAutospacing="0" w:after="0" w:afterAutospacing="0"/>
+        <w:rPr>
+          <w:rFonts w:ascii="Times New Roman" w:hAnsi="Times New Roman" w:cs="Times New Roman"/>
+          <w:color w:val="212121"/>
+        </w:rPr>
+      </w:pPr>
+    </w:p>
+    <w:p>
+      <w:pPr>
+        <w:pStyle w:val="a3"/>
+        <w:shd w:val="clear" w:color="auto" w:fill="FFFFFF"/>
+        <w:spacing w:before="0" w:beforeAutospacing="0" w:after="0" w:afterAutospacing="0"/>
+        <w:rPr>
+          <w:rFonts w:ascii="Times New Roman" w:hAnsi="Times New Roman" w:cs="Times New Roman"/>
+          <w:color w:val="212121"/>
+        </w:rPr>
+      </w:pPr>
+      <w:r>
+        <w:rPr>
+          <w:rFonts w:ascii="Times New Roman" w:hAnsi="Times New Roman" w:cs="Times New Roman" w:hint="eastAsia"/>
+          <w:color w:val="212121"/>
+        </w:rPr>
+        <w:t xml:space="preserve"> </w:t>
+      </w:r>
+    </w:p>
+    <w:p>
+      <w:pPr>
+        <w:pStyle w:val="a3"/>
+        <w:shd w:val="clear" w:color="auto" w:fill="FFFFFF"/>
+        <w:spacing w:before="0" w:beforeAutospacing="0" w:after="0" w:afterAutospacing="0"/>
+        <w:rPr>
+          <w:rFonts w:ascii="Times New Roman" w:hAnsi="Times New Roman" w:cs="Times New Roman"/>
+          <w:color w:val="212121"/>
+        </w:rPr>
+      </w:pPr>
+      <w:r>
+        <w:rPr>
+          <w:rFonts w:ascii="Times New Roman" w:hAnsi="Times New Roman" w:cs="Times New Roman"/>
+          <w:noProof/>
+          <w:color w:val="212121"/>
+        </w:rPr>
+        <w:lastRenderedPageBreak/>
+        <w:drawing>
+          <wp:inline distT="0" distB="0" distL="0" distR="0">
+            <wp:extent cx="5486400" cy="2931159"/>
+            <wp:effectExtent l="0" t="0" r="0" b="3175"/>
+            <wp:docPr id="6" name="图片 6" descr="图表&#10;&#10;描述已自动生成"/>
+            <wp:cNvGraphicFramePr>
+              <a:graphicFrameLocks xmlns:a="http://schemas.openxmlformats.org/drawingml/2006/main" noChangeAspect="1"/>
+            </wp:cNvGraphicFramePr>
+            <a:graphic xmlns:a="http://schemas.openxmlformats.org/drawingml/2006/main">
+              <a:graphicData uri="http://schemas.openxmlformats.org/drawingml/2006/picture">
+                <pic:pic xmlns:pic="http://schemas.openxmlformats.org/drawingml/2006/picture">
+                  <pic:nvPicPr>
+                    <pic:cNvPr id="6" name="图片 6" descr="图表&#10;&#10;描述已自动生成"/>
+                    <pic:cNvPicPr/>
+                  </pic:nvPicPr>
+                  <pic:blipFill>
+                    <a:blip r:embed="rId7" cstate="print">
+                      <a:extLst>
+                        <a:ext uri="{28A0092B-C50C-407E-A947-70E740481C1C}">
+                          <a14:useLocalDpi xmlns:a14="http://schemas.microsoft.com/office/drawing/2010/main" val="0"/>
+                        </a:ext>
+                      </a:extLst>
+                    </a:blip>
+                    <a:stretch>
+                      <a:fillRect/>
+                    </a:stretch>
+                  </pic:blipFill>
+                  <pic:spPr>
+                    <a:xfrm>
+                      <a:off x="0" y="0"/>
+                      <a:ext cx="5513859" cy="2945829"/>
+                    </a:xfrm>
+                    <a:prstGeom prst="rect">
+                      <a:avLst/>
+                    </a:prstGeom>
+                  </pic:spPr>
+                </pic:pic>
+              </a:graphicData>
+            </a:graphic>
+          </wp:inline>
+        </w:drawing>
+      </w:r>
+      <w:r>
+        <w:rPr>
+          <w:rFonts w:ascii="Times New Roman" w:hAnsi="Times New Roman" w:cs="Times New Roman"/>
+          <w:noProof/>
+          <w:color w:val="212121"/>
+        </w:rPr>
+        <w:drawing>
+          <wp:inline distT="0" distB="0" distL="0" distR="0">
+            <wp:extent cx="5486400" cy="2852420"/>
+            <wp:effectExtent l="0" t="0" r="0" b="5080"/>
+            <wp:docPr id="10" name="图片 10" descr="图形用户界面, 图表&#10;&#10;描述已自动生成"/>
+            <wp:cNvGraphicFramePr>
+              <a:graphicFrameLocks xmlns:a="http://schemas.openxmlformats.org/drawingml/2006/main" noChangeAspect="1"/>
+            </wp:cNvGraphicFramePr>
+            <a:graphic xmlns:a="http://schemas.openxmlformats.org/drawingml/2006/main">
+              <a:graphicData uri="http://schemas.openxmlformats.org/drawingml/2006/picture">
+                <pic:pic xmlns:pic="http://schemas.openxmlformats.org/drawingml/2006/picture">
+                  <pic:nvPicPr>
+                    <pic:cNvPr id="10" name="图片 10" descr="图形用户界面, 图表&#10;&#10;描述已自动生成"/>
+                    <pic:cNvPicPr/>
+                  </pic:nvPicPr>
+                  <pic:blipFill>
+                    <a:blip r:embed="rId8" cstate="print">
+                      <a:extLst>
+                        <a:ext uri="{28A0092B-C50C-407E-A947-70E740481C1C}">
+                          <a14:useLocalDpi xmlns:a14="http://schemas.microsoft.com/office/drawing/2010/main" val="0"/>
+                        </a:ext>
+                      </a:extLst>
+                    </a:blip>
+                    <a:stretch>
+                      <a:fillRect/>
+                    </a:stretch>
+                  </pic:blipFill>
+                  <pic:spPr>
+                    <a:xfrm>
+                      <a:off x="0" y="0"/>
+                      <a:ext cx="5486400" cy="2852420"/>
+                    </a:xfrm>
+                    <a:prstGeom prst="rect">
+                      <a:avLst/>
+                    </a:prstGeom>
+                  </pic:spPr>
+                </pic:pic>
+              </a:graphicData>
+            </a:graphic>
+          </wp:inline>
+        </w:drawing>
+      </w:r>
+      <w:r>
+        <w:rPr>
+          <w:rFonts w:ascii="Times New Roman" w:hAnsi="Times New Roman" w:cs="Times New Roman"/>
+          <w:noProof/>
+          <w:color w:val="212121"/>
+        </w:rPr>
+        <w:lastRenderedPageBreak/>
+        <w:drawing>
+          <wp:inline distT="0" distB="0" distL="0" distR="0">
+            <wp:extent cx="5486400" cy="2852420"/>
+            <wp:effectExtent l="0" t="0" r="0" b="5080"/>
+            <wp:docPr id="9" name="图片 9" descr="表格&#10;&#10;描述已自动生成"/>
+            <wp:cNvGraphicFramePr>
+              <a:graphicFrameLocks xmlns:a="http://schemas.openxmlformats.org/drawingml/2006/main" noChangeAspect="1"/>
+            </wp:cNvGraphicFramePr>
+            <a:graphic xmlns:a="http://schemas.openxmlformats.org/drawingml/2006/main">
+              <a:graphicData uri="http://schemas.openxmlformats.org/drawingml/2006/picture">
+                <pic:pic xmlns:pic="http://schemas.openxmlformats.org/drawingml/2006/picture">
+                  <pic:nvPicPr>
+                    <pic:cNvPr id="9" name="图片 9" descr="表格&#10;&#10;描述已自动生成"/>
+                    <pic:cNvPicPr/>
+                  </pic:nvPicPr>
+                  <pic:blipFill>
+                    <a:blip r:embed="rId9" cstate="print">
+                      <a:extLst>
+                        <a:ext uri="{28A0092B-C50C-407E-A947-70E740481C1C}">
+                          <a14:useLocalDpi xmlns:a14="http://schemas.microsoft.com/office/drawing/2010/main" val="0"/>
+                        </a:ext>
+                      </a:extLst>
+                    </a:blip>
+                    <a:stretch>
+                      <a:fillRect/>
+                    </a:stretch>
+                  </pic:blipFill>
+                  <pic:spPr>
+                    <a:xfrm>
+                      <a:off x="0" y="0"/>
+                      <a:ext cx="5486400" cy="2852420"/>
+                    </a:xfrm>
+                    <a:prstGeom prst="rect">
+                      <a:avLst/>
+                    </a:prstGeom>
+                  </pic:spPr>
+                </pic:pic>
+              </a:graphicData>
+            </a:graphic>
+          </wp:inline>
+        </w:drawing>
+      </w:r>
+    </w:p>
+    <w:p>
+      <w:pPr>
+        <w:rPr>
+          <w:rFonts w:ascii="Times New Roman" w:hAnsi="Times New Roman" w:cs="Times New Roman"/>
+          <w:sz w:val="24"/>
+        </w:rPr>
+      </w:pPr>
+      <w:r>
+        <w:rPr>
+          <w:rFonts w:ascii="Times New Roman" w:hAnsi="Times New Roman" w:cs="Times New Roman"/>
+          <w:noProof/>
+          <w:sz w:val="24"/>
+        </w:rPr>
+        <w:drawing>
+          <wp:inline distT="0" distB="0" distL="0" distR="0">
+            <wp:extent cx="5331839" cy="4321628"/>
+            <wp:effectExtent l="0" t="0" r="2540" b="0"/>
+            <wp:docPr id="4" name="图片 4" descr="图表, 折线图&#10;&#10;描述已自动生成"/>
+            <wp:cNvGraphicFramePr>
+              <a:graphicFrameLocks xmlns:a="http://schemas.openxmlformats.org/drawingml/2006/main" noChangeAspect="1"/>
+            </wp:cNvGraphicFramePr>
+            <a:graphic xmlns:a="http://schemas.openxmlformats.org/drawingml/2006/main">
+              <a:graphicData uri="http://schemas.openxmlformats.org/drawingml/2006/picture">
+                <pic:pic xmlns:pic="http://schemas.openxmlformats.org/drawingml/2006/picture">
+                  <pic:nvPicPr>
+                    <pic:cNvPr id="4" name="图片 4" descr="图表, 折线图&#10;&#10;描述已自动生成"/>
+                    <pic:cNvPicPr/>
+                  </pic:nvPicPr>
+                  <pic:blipFill>
+                    <a:blip r:embed="rId10" cstate="print">
+                      <a:extLst>
+                        <a:ext uri="{28A0092B-C50C-407E-A947-70E740481C1C}">
+                          <a14:useLocalDpi xmlns:a14="http://schemas.microsoft.com/office/drawing/2010/main" val="0"/>
+                        </a:ext>
+                      </a:extLst>
+                    </a:blip>
+                    <a:stretch>
+                      <a:fillRect/>
+                    </a:stretch>
+                  </pic:blipFill>
+                  <pic:spPr>
+                    <a:xfrm>
+                      <a:off x="0" y="0"/>
+                      <a:ext cx="5334636" cy="4323895"/>
+                    </a:xfrm>
+                    <a:prstGeom prst="rect">
+                      <a:avLst/>
+                    </a:prstGeom>
+                  </pic:spPr>
+                </pic:pic>
+              </a:graphicData>
+            </a:graphic>
+          </wp:inline>
+        </w:drawing>
+      </w:r>
+      <w:r>
+        <w:rPr>
+          <w:rFonts w:ascii="Times New Roman" w:hAnsi="Times New Roman" w:cs="Times New Roman"/>
+          <w:noProof/>
+          <w:sz w:val="24"/>
+        </w:rPr>
+        <w:lastRenderedPageBreak/>
+        <w:drawing>
+          <wp:inline distT="0" distB="0" distL="0" distR="0">
+            <wp:extent cx="5331460" cy="2266488"/>
+            <wp:effectExtent l="0" t="0" r="2540" b="0"/>
+            <wp:docPr id="2" name="图片 2" descr="图表&#10;&#10;描述已自动生成"/>
+            <wp:cNvGraphicFramePr>
+              <a:graphicFrameLocks xmlns:a="http://schemas.openxmlformats.org/drawingml/2006/main" noChangeAspect="1"/>
+            </wp:cNvGraphicFramePr>
+            <a:graphic xmlns:a="http://schemas.openxmlformats.org/drawingml/2006/main">
+              <a:graphicData uri="http://schemas.openxmlformats.org/drawingml/2006/picture">
+                <pic:pic xmlns:pic="http://schemas.openxmlformats.org/drawingml/2006/picture">
+                  <pic:nvPicPr>
+                    <pic:cNvPr id="2" name="图片 2" descr="图表&#10;&#10;描述已自动生成"/>
+                    <pic:cNvPicPr/>
+                  </pic:nvPicPr>
+                  <pic:blipFill>
+                    <a:blip r:embed="rId11" cstate="print">
+                      <a:extLst>
+                        <a:ext uri="{28A0092B-C50C-407E-A947-70E740481C1C}">
+                          <a14:useLocalDpi xmlns:a14="http://schemas.microsoft.com/office/drawing/2010/main" val="0"/>
+                        </a:ext>
+                      </a:extLst>
+                    </a:blip>
+                    <a:stretch>
+                      <a:fillRect/>
+                    </a:stretch>
+                  </pic:blipFill>
+                  <pic:spPr>
+                    <a:xfrm>
+                      <a:off x="0" y="0"/>
+                      <a:ext cx="5340745" cy="2270435"/>
+                    </a:xfrm>
+                    <a:prstGeom prst="rect">
+                      <a:avLst/>
+                    </a:prstGeom>
+                  </pic:spPr>
+                </pic:pic>
+              </a:graphicData>
+            </a:graphic>
+          </wp:inline>
+        </w:drawing>
+      </w:r>
+    </w:p>
+    <w:p>
+      <w:pPr>
+        <w:rPr>
+          <w:rFonts w:ascii="Times New Roman" w:hAnsi="Times New Roman" w:cs="Times New Roman" w:hint="eastAsia"/>
+          <w:sz w:val="24"/>
+        </w:rPr>
+      </w:pPr>
+      <w:r>
+        <w:rPr>
+          <w:rFonts w:ascii="Times New Roman" w:hAnsi="Times New Roman" w:cs="Times New Roman"/>
+          <w:noProof/>
+          <w:color w:val="212121"/>
+        </w:rPr>
+        <w:drawing>
+          <wp:inline distT="0" distB="0" distL="0" distR="0" wp14:anchorId="049C6786" wp14:editId="7F3C345A">
+            <wp:extent cx="5486400" cy="2856865"/>
+            <wp:effectExtent l="0" t="0" r="0" b="635"/>
+            <wp:docPr id="8" name="图片 8" descr="图表, 折线图&#10;&#10;描述已自动生成"/>
+            <wp:cNvGraphicFramePr>
+              <a:graphicFrameLocks xmlns:a="http://schemas.openxmlformats.org/drawingml/2006/main" noChangeAspect="1"/>
+            </wp:cNvGraphicFramePr>
+            <a:graphic xmlns:a="http://schemas.openxmlformats.org/drawingml/2006/main">
+              <a:graphicData uri="http://schemas.openxmlformats.org/drawingml/2006/picture">
+                <pic:pic xmlns:pic="http://schemas.openxmlformats.org/drawingml/2006/picture">
+                  <pic:nvPicPr>
+                    <pic:cNvPr id="8" name="图片 8" descr="图表, 折线图&#10;&#10;描述已自动生成"/>
+                    <pic:cNvPicPr/>
+                  </pic:nvPicPr>
+                  <pic:blipFill>
+                    <a:blip r:embed="rId12" cstate="print">
+                      <a:extLst>
+                        <a:ext uri="{28A0092B-C50C-407E-A947-70E740481C1C}">
+                          <a14:useLocalDpi xmlns:a14="http://schemas.microsoft.com/office/drawing/2010/main" val="0"/>
+                        </a:ext>
+                      </a:extLst>
+                    </a:blip>
+                    <a:stretch>
+                      <a:fillRect/>
+                    </a:stretch>
+                  </pic:blipFill>
+                  <pic:spPr>
+                    <a:xfrm>
+                      <a:off x="0" y="0"/>
+                      <a:ext cx="5486400" cy="2856865"/>
                     </a:xfrm>
                     <a:prstGeom prst="rect">
                       <a:avLst/>
@@ -1231,4 +2169,16 @@
     </a:ext>
   </a:extLst>
 </a:theme>
+</file>
+
+<file path=customXml/item1.xml><?xml version="1.0" encoding="utf-8"?>
+<b:Sources xmlns:b="http://schemas.openxmlformats.org/officeDocument/2006/bibliography" xmlns="http://schemas.openxmlformats.org/officeDocument/2006/bibliography" SelectedStyle="/APASixthEditionOfficeOnline.xsl" StyleName="APA" Version="6"/>
+</file>
+
+<file path=customXml/itemProps1.xml><?xml version="1.0" encoding="utf-8"?>
+<ds:datastoreItem xmlns:ds="http://schemas.openxmlformats.org/officeDocument/2006/customXml" ds:itemID="{BAD230E4-E412-7046-B3D5-B864129EF317}">
+  <ds:schemaRefs>
+    <ds:schemaRef ds:uri="http://schemas.openxmlformats.org/officeDocument/2006/bibliography"/>
+  </ds:schemaRefs>
+</ds:datastoreItem>
 </file>
</xml_diff>

<commit_message>
finished the volume of avocados in month
</commit_message>
<xml_diff>
--- a/avocados_final_report.docx
+++ b/avocados_final_report.docx
@@ -6,192 +6,6 @@
       <w:pPr>
         <w:pStyle w:val="a3"/>
         <w:shd w:val="clear" w:color="auto" w:fill="FFFFFF"/>
-        <w:spacing w:before="0" w:beforeAutospacing="0"/>
-        <w:rPr>
-          <w:rFonts w:ascii="Times New Roman" w:hAnsi="Times New Roman" w:cs="Times New Roman"/>
-          <w:color w:val="212121"/>
-        </w:rPr>
-      </w:pPr>
-      <w:r>
-        <w:rPr>
-          <w:rFonts w:ascii="Times New Roman" w:hAnsi="Times New Roman" w:cs="Times New Roman"/>
-          <w:color w:val="212121"/>
-        </w:rPr>
-        <w:t>Report No 2 -- Final Report (60% of 100 marks)</w:t>
-      </w:r>
-    </w:p>
-    <w:p>
-      <w:pPr>
-        <w:pStyle w:val="a3"/>
-        <w:shd w:val="clear" w:color="auto" w:fill="FFFFFF"/>
-        <w:spacing w:before="0" w:beforeAutospacing="0"/>
-        <w:rPr>
-          <w:rFonts w:ascii="Times New Roman" w:hAnsi="Times New Roman" w:cs="Times New Roman"/>
-          <w:color w:val="212121"/>
-        </w:rPr>
-      </w:pPr>
-      <w:r>
-        <w:rPr>
-          <w:rFonts w:ascii="Times New Roman" w:hAnsi="Times New Roman" w:cs="Times New Roman"/>
-          <w:color w:val="212121"/>
-        </w:rPr>
-        <w:t>Your final report should be seven pages long. However, you will be allowed an unlimited number of additional pages for references and appendices. This needs to contain at least the following:</w:t>
-      </w:r>
-    </w:p>
-    <w:p>
-      <w:pPr>
-        <w:pStyle w:val="a3"/>
-        <w:shd w:val="clear" w:color="auto" w:fill="FFFFFF"/>
-        <w:spacing w:before="0" w:beforeAutospacing="0"/>
-        <w:rPr>
-          <w:rFonts w:ascii="Times New Roman" w:hAnsi="Times New Roman" w:cs="Times New Roman"/>
-          <w:color w:val="212121"/>
-        </w:rPr>
-      </w:pPr>
-      <w:r>
-        <w:rPr>
-          <w:rFonts w:ascii="Times New Roman" w:hAnsi="Times New Roman" w:cs="Times New Roman"/>
-          <w:color w:val="212121"/>
-        </w:rPr>
-        <w:t>1. Explain the problem and motivation. You can borrow some material from your proposal if you have not changed your plan.</w:t>
-      </w:r>
-    </w:p>
-    <w:p>
-      <w:pPr>
-        <w:pStyle w:val="a3"/>
-        <w:shd w:val="clear" w:color="auto" w:fill="FFFFFF"/>
-        <w:spacing w:before="0" w:beforeAutospacing="0"/>
-        <w:rPr>
-          <w:rFonts w:ascii="Times New Roman" w:hAnsi="Times New Roman" w:cs="Times New Roman"/>
-          <w:color w:val="212121"/>
-        </w:rPr>
-      </w:pPr>
-      <w:r>
-        <w:rPr>
-          <w:rFonts w:ascii="Times New Roman" w:hAnsi="Times New Roman" w:cs="Times New Roman"/>
-          <w:color w:val="212121"/>
-        </w:rPr>
-        <w:t>2. Explain what data you explored, where it came from, and how you understand it.</w:t>
-      </w:r>
-    </w:p>
-    <w:p>
-      <w:pPr>
-        <w:pStyle w:val="a3"/>
-        <w:shd w:val="clear" w:color="auto" w:fill="FFFFFF"/>
-        <w:spacing w:before="0" w:beforeAutospacing="0"/>
-        <w:rPr>
-          <w:rFonts w:ascii="Times New Roman" w:hAnsi="Times New Roman" w:cs="Times New Roman"/>
-          <w:color w:val="212121"/>
-        </w:rPr>
-      </w:pPr>
-      <w:r>
-        <w:rPr>
-          <w:rFonts w:ascii="Times New Roman" w:hAnsi="Times New Roman" w:cs="Times New Roman"/>
-          <w:color w:val="212121"/>
-        </w:rPr>
-        <w:t>3. Explain what you did for preprocess with the data. You should present the ideas in words instead of cut- paste your codes.</w:t>
-      </w:r>
-    </w:p>
-    <w:p>
-      <w:pPr>
-        <w:pStyle w:val="a3"/>
-        <w:shd w:val="clear" w:color="auto" w:fill="FFFFFF"/>
-        <w:spacing w:before="0" w:beforeAutospacing="0"/>
-        <w:rPr>
-          <w:rFonts w:ascii="Times New Roman" w:hAnsi="Times New Roman" w:cs="Times New Roman"/>
-          <w:color w:val="212121"/>
-        </w:rPr>
-      </w:pPr>
-      <w:r>
-        <w:rPr>
-          <w:rFonts w:ascii="Times New Roman" w:hAnsi="Times New Roman" w:cs="Times New Roman"/>
-          <w:color w:val="212121"/>
-        </w:rPr>
-        <w:t>4. Explain what method you used to analysis the data.</w:t>
-      </w:r>
-    </w:p>
-    <w:p>
-      <w:pPr>
-        <w:pStyle w:val="a3"/>
-        <w:shd w:val="clear" w:color="auto" w:fill="FFFFFF"/>
-        <w:spacing w:before="0" w:beforeAutospacing="0"/>
-        <w:rPr>
-          <w:rFonts w:ascii="Times New Roman" w:hAnsi="Times New Roman" w:cs="Times New Roman"/>
-          <w:color w:val="212121"/>
-        </w:rPr>
-      </w:pPr>
-      <w:r>
-        <w:rPr>
-          <w:rFonts w:ascii="Times New Roman" w:hAnsi="Times New Roman" w:cs="Times New Roman"/>
-          <w:color w:val="212121"/>
-        </w:rPr>
-        <w:t>5. How do you interpret you result.</w:t>
-      </w:r>
-    </w:p>
-    <w:p>
-      <w:pPr>
-        <w:pStyle w:val="a3"/>
-        <w:shd w:val="clear" w:color="auto" w:fill="FFFFFF"/>
-        <w:spacing w:before="0" w:beforeAutospacing="0"/>
-        <w:rPr>
-          <w:rFonts w:ascii="Times New Roman" w:hAnsi="Times New Roman" w:cs="Times New Roman"/>
-          <w:color w:val="212121"/>
-        </w:rPr>
-      </w:pPr>
-      <w:r>
-        <w:rPr>
-          <w:rFonts w:ascii="Times New Roman" w:hAnsi="Times New Roman" w:cs="Times New Roman"/>
-          <w:color w:val="212121"/>
-        </w:rPr>
-        <w:t>6. Discuss limitations of your approach.</w:t>
-      </w:r>
-    </w:p>
-    <w:p>
-      <w:pPr>
-        <w:pStyle w:val="a3"/>
-        <w:shd w:val="clear" w:color="auto" w:fill="FFFFFF"/>
-        <w:spacing w:before="0" w:beforeAutospacing="0" w:after="0" w:afterAutospacing="0"/>
-        <w:rPr>
-          <w:rFonts w:ascii="Times New Roman" w:hAnsi="Times New Roman" w:cs="Times New Roman"/>
-          <w:color w:val="212121"/>
-        </w:rPr>
-      </w:pPr>
-      <w:r>
-        <w:rPr>
-          <w:rFonts w:ascii="Times New Roman" w:hAnsi="Times New Roman" w:cs="Times New Roman"/>
-          <w:color w:val="212121"/>
-        </w:rPr>
-        <w:t>7. Discuss what you would do differently in the future.</w:t>
-      </w:r>
-    </w:p>
-    <w:p>
-      <w:pPr>
-        <w:autoSpaceDE w:val="0"/>
-        <w:autoSpaceDN w:val="0"/>
-        <w:adjustRightInd w:val="0"/>
-        <w:ind w:left="480" w:hanging="480"/>
-        <w:jc w:val="left"/>
-        <w:rPr>
-          <w:rFonts w:ascii="Times New Roman" w:hAnsi="Times New Roman" w:cs="Times New Roman" w:hint="eastAsia"/>
-          <w:color w:val="212121"/>
-        </w:rPr>
-      </w:pPr>
-    </w:p>
-    <w:p>
-      <w:pPr>
-        <w:pStyle w:val="a3"/>
-        <w:shd w:val="clear" w:color="auto" w:fill="FFFFFF"/>
-        <w:spacing w:before="0" w:beforeAutospacing="0" w:after="0" w:afterAutospacing="0"/>
-        <w:rPr>
-          <w:rFonts w:ascii="Times New Roman" w:hAnsi="Times New Roman" w:cs="Times New Roman"/>
-          <w:color w:val="212121"/>
-        </w:rPr>
-      </w:pPr>
-    </w:p>
-    <w:p>
-      <w:pPr>
-        <w:pStyle w:val="a3"/>
-        <w:shd w:val="clear" w:color="auto" w:fill="FFFFFF"/>
         <w:spacing w:before="0" w:beforeAutospacing="0" w:after="0" w:afterAutospacing="0"/>
         <w:rPr>
           <w:rFonts w:ascii="Times New Roman" w:hAnsi="Times New Roman" w:cs="Times New Roman"/>
@@ -467,7 +281,21 @@
           <w:rFonts w:ascii="Times New Roman" w:hAnsi="Times New Roman" w:cs="Times New Roman"/>
           <w:color w:val="212121"/>
         </w:rPr>
-        <w:t xml:space="preserve"> avocados in a smart way. </w:t>
+        <w:t xml:space="preserve"> avocados in a </w:t>
+      </w:r>
+      <w:r>
+        <w:rPr>
+          <w:rFonts w:ascii="Times New Roman" w:hAnsi="Times New Roman" w:cs="Times New Roman"/>
+          <w:color w:val="212121"/>
+        </w:rPr>
+        <w:t>scientific</w:t>
+      </w:r>
+      <w:r>
+        <w:rPr>
+          <w:rFonts w:ascii="Times New Roman" w:hAnsi="Times New Roman" w:cs="Times New Roman"/>
+          <w:color w:val="212121"/>
+        </w:rPr>
+        <w:t xml:space="preserve"> way. </w:t>
       </w:r>
     </w:p>
     <w:p>
@@ -573,7 +401,7 @@
         <w:shd w:val="clear" w:color="auto" w:fill="FFFFFF"/>
         <w:spacing w:before="0" w:beforeAutospacing="0" w:after="0" w:afterAutospacing="0"/>
         <w:rPr>
-          <w:rFonts w:ascii="Times New Roman" w:hAnsi="Times New Roman" w:cs="Times New Roman" w:hint="eastAsia"/>
+          <w:rFonts w:ascii="Times New Roman" w:hAnsi="Times New Roman" w:cs="Times New Roman"/>
           <w:color w:val="212121"/>
         </w:rPr>
       </w:pPr>
@@ -679,37 +507,524 @@
           <w:rFonts w:ascii="Times New Roman" w:hAnsi="Times New Roman" w:cs="Times New Roman"/>
           <w:color w:val="212121"/>
         </w:rPr>
-        <w:t xml:space="preserve">he dataset </w:t>
-      </w:r>
-      <w:r>
-        <w:rPr>
-          <w:rFonts w:ascii="Times New Roman" w:hAnsi="Times New Roman" w:cs="Times New Roman"/>
+        <w:t>he dataset directly</w:t>
+      </w:r>
+      <w:r>
+        <w:rPr>
+          <w:rFonts w:ascii="Times New Roman" w:hAnsi="Times New Roman" w:cs="Times New Roman"/>
+          <w:color w:val="212121"/>
+        </w:rPr>
+        <w:t xml:space="preserve"> scanned </w:t>
+      </w:r>
+      <w:r>
+        <w:rPr>
+          <w:rFonts w:ascii="Times New Roman" w:hAnsi="Times New Roman" w:cs="Times New Roman"/>
+          <w:color w:val="212121"/>
+        </w:rPr>
+        <w:t>from retailers’ cash register</w:t>
+      </w:r>
+      <w:r>
+        <w:rPr>
+          <w:rFonts w:ascii="Times New Roman" w:hAnsi="Times New Roman" w:cs="Times New Roman"/>
+          <w:color w:val="212121"/>
+        </w:rPr>
+        <w:t>s based on actual retail sales of Hass avocados.</w:t>
+      </w:r>
+      <w:r>
+        <w:rPr>
+          <w:rFonts w:ascii="Times New Roman" w:hAnsi="Times New Roman" w:cs="Times New Roman"/>
+          <w:color w:val="212121"/>
+        </w:rPr>
+        <w:t xml:space="preserve"> Avocados in this dataset could be seperated into to two categories, either conventional or organic; the corresponding average price and volume of avocados sold differs </w:t>
+      </w:r>
+      <w:r>
+        <w:rPr>
+          <w:rFonts w:ascii="Times New Roman" w:hAnsi="Times New Roman" w:cs="Times New Roman"/>
+          <w:color w:val="212121"/>
+        </w:rPr>
+        <w:t>on types and geograph</w:t>
+      </w:r>
+      <w:r>
+        <w:rPr>
+          <w:rFonts w:ascii="Times New Roman" w:hAnsi="Times New Roman" w:cs="Times New Roman"/>
+          <w:color w:val="212121"/>
+        </w:rPr>
+        <w:t>ical</w:t>
+      </w:r>
+      <w:r>
+        <w:rPr>
+          <w:rFonts w:ascii="Times New Roman" w:hAnsi="Times New Roman" w:cs="Times New Roman"/>
+          <w:color w:val="212121"/>
+        </w:rPr>
+        <w:t xml:space="preserve"> locations. In this experiment, we mainly focused on six parameters including date, average price, total volume, year, type and geography</w:t>
+      </w:r>
+      <w:r>
+        <w:rPr>
+          <w:rFonts w:ascii="Times New Roman" w:hAnsi="Times New Roman" w:cs="Times New Roman"/>
+          <w:color w:val="212121"/>
+        </w:rPr>
+        <w:t>, aiming to find the best strategy in</w:t>
+      </w:r>
+      <w:r>
+        <w:rPr>
+          <w:rFonts w:ascii="Times New Roman" w:hAnsi="Times New Roman" w:cs="Times New Roman"/>
+          <w:color w:val="212121"/>
+        </w:rPr>
+        <w:t xml:space="preserve"> </w:t>
+      </w:r>
+      <w:r>
+        <w:rPr>
+          <w:rFonts w:ascii="Times New Roman" w:hAnsi="Times New Roman" w:cs="Times New Roman"/>
+          <w:color w:val="212121"/>
+        </w:rPr>
+        <w:t>buying avocados.</w:t>
+      </w:r>
+    </w:p>
+    <w:p>
+      <w:pPr>
+        <w:pStyle w:val="a3"/>
+        <w:shd w:val="clear" w:color="auto" w:fill="FFFFFF"/>
+        <w:spacing w:before="0" w:beforeAutospacing="0" w:after="0" w:afterAutospacing="0"/>
+        <w:rPr>
+          <w:rFonts w:ascii="Times New Roman" w:hAnsi="Times New Roman" w:cs="Times New Roman"/>
+          <w:color w:val="212121"/>
+        </w:rPr>
+      </w:pPr>
+    </w:p>
+    <w:p>
+      <w:pPr>
+        <w:pStyle w:val="a3"/>
+        <w:shd w:val="clear" w:color="auto" w:fill="FFFFFF"/>
+        <w:spacing w:before="0" w:beforeAutospacing="0" w:after="0" w:afterAutospacing="0"/>
+        <w:rPr>
+          <w:rFonts w:ascii="Times New Roman" w:hAnsi="Times New Roman" w:cs="Times New Roman"/>
+          <w:b/>
+          <w:color w:val="212121"/>
+        </w:rPr>
+      </w:pPr>
+      <w:r>
+        <w:rPr>
+          <w:rFonts w:ascii="Times New Roman" w:hAnsi="Times New Roman" w:cs="Times New Roman"/>
+          <w:b/>
+          <w:color w:val="212121"/>
+        </w:rPr>
+        <w:t>Explorative data analysis</w:t>
+      </w:r>
+    </w:p>
+    <w:p>
+      <w:pPr>
+        <w:pStyle w:val="a3"/>
+        <w:shd w:val="clear" w:color="auto" w:fill="FFFFFF"/>
+        <w:spacing w:before="0" w:beforeAutospacing="0" w:after="0" w:afterAutospacing="0"/>
+        <w:rPr>
+          <w:rFonts w:ascii="Times New Roman" w:hAnsi="Times New Roman" w:cs="Times New Roman"/>
+          <w:b/>
+          <w:color w:val="212121"/>
+        </w:rPr>
+      </w:pPr>
+    </w:p>
+    <w:p>
+      <w:pPr>
+        <w:pStyle w:val="a3"/>
+        <w:shd w:val="clear" w:color="auto" w:fill="FFFFFF"/>
+        <w:spacing w:before="0" w:beforeAutospacing="0" w:after="0" w:afterAutospacing="0"/>
+        <w:rPr>
+          <w:rFonts w:ascii="Times New Roman" w:hAnsi="Times New Roman" w:cs="Times New Roman"/>
+          <w:b/>
+          <w:color w:val="212121"/>
+        </w:rPr>
+      </w:pPr>
+      <w:r>
+        <w:rPr>
+          <w:rFonts w:ascii="Times New Roman" w:hAnsi="Times New Roman" w:cs="Times New Roman" w:hint="eastAsia"/>
+          <w:b/>
+          <w:color w:val="212121"/>
+        </w:rPr>
+        <w:t>C</w:t>
+      </w:r>
+      <w:r>
+        <w:rPr>
+          <w:rFonts w:ascii="Times New Roman" w:hAnsi="Times New Roman" w:cs="Times New Roman"/>
+          <w:b/>
+          <w:color w:val="212121"/>
+        </w:rPr>
+        <w:t>omparison between different avocado types</w:t>
+      </w:r>
+    </w:p>
+    <w:p>
+      <w:pPr>
+        <w:pStyle w:val="a3"/>
+        <w:shd w:val="clear" w:color="auto" w:fill="FFFFFF"/>
+        <w:spacing w:before="0" w:beforeAutospacing="0" w:after="0" w:afterAutospacing="0"/>
+        <w:rPr>
+          <w:rFonts w:ascii="Times New Roman" w:hAnsi="Times New Roman" w:cs="Times New Roman" w:hint="eastAsia"/>
+          <w:b/>
+          <w:color w:val="212121"/>
+        </w:rPr>
+      </w:pPr>
+    </w:p>
+    <w:p>
+      <w:pPr>
+        <w:pStyle w:val="a3"/>
+        <w:shd w:val="clear" w:color="auto" w:fill="FFFFFF"/>
+        <w:spacing w:before="0" w:beforeAutospacing="0" w:after="0" w:afterAutospacing="0"/>
+        <w:rPr>
+          <w:rFonts w:ascii="Times New Roman" w:hAnsi="Times New Roman" w:cs="Times New Roman"/>
+          <w:bCs/>
+          <w:color w:val="212121"/>
+        </w:rPr>
+      </w:pPr>
+      <w:r>
+        <w:rPr>
+          <w:rFonts w:ascii="Times New Roman" w:hAnsi="Times New Roman" w:cs="Times New Roman"/>
+          <w:bCs/>
+          <w:color w:val="212121"/>
+        </w:rPr>
+        <w:t>In this dataset, t</w:t>
+      </w:r>
+      <w:r>
+        <w:rPr>
+          <w:rFonts w:ascii="Times New Roman" w:hAnsi="Times New Roman" w:cs="Times New Roman"/>
+          <w:bCs/>
+          <w:color w:val="212121"/>
+        </w:rPr>
+        <w:t xml:space="preserve">here are two types of avocados, conventional and organic. </w:t>
+      </w:r>
+      <w:r>
+        <w:rPr>
+          <w:rFonts w:ascii="Times New Roman" w:hAnsi="Times New Roman" w:cs="Times New Roman"/>
+          <w:bCs/>
+          <w:color w:val="212121"/>
+        </w:rPr>
+        <w:t xml:space="preserve">I would like to compare the difference in the average price and the volume of these avocados. Hence, I </w:t>
+      </w:r>
+      <w:r>
+        <w:rPr>
+          <w:rFonts w:ascii="Times New Roman" w:hAnsi="Times New Roman" w:cs="Times New Roman" w:hint="eastAsia"/>
+          <w:bCs/>
+          <w:color w:val="212121"/>
+        </w:rPr>
+        <w:t>plotted</w:t>
+      </w:r>
+      <w:r>
+        <w:rPr>
+          <w:rFonts w:ascii="Times New Roman" w:hAnsi="Times New Roman" w:cs="Times New Roman"/>
+          <w:bCs/>
+          <w:color w:val="212121"/>
+        </w:rPr>
+        <w:t xml:space="preserve"> </w:t>
+      </w:r>
+      <w:r>
+        <w:rPr>
+          <w:rFonts w:ascii="Times New Roman" w:hAnsi="Times New Roman" w:cs="Times New Roman"/>
+          <w:bCs/>
+          <w:color w:val="212121"/>
+        </w:rPr>
+        <w:t xml:space="preserve">a density plot to demonstrate the distribution of average price among two types of avocados. </w:t>
+      </w:r>
+      <w:r>
+        <w:rPr>
+          <w:rFonts w:ascii="Times New Roman" w:hAnsi="Times New Roman" w:cs="Times New Roman"/>
+          <w:bCs/>
+          <w:color w:val="212121"/>
+        </w:rPr>
+        <w:t>Figure 1 indicates that the average price for organic avocados distributed more evenly and the average price could be more expensive than conventional type.</w:t>
+      </w:r>
+      <w:r>
+        <w:rPr>
+          <w:rFonts w:ascii="Times New Roman" w:hAnsi="Times New Roman" w:cs="Times New Roman"/>
+          <w:bCs/>
+          <w:color w:val="212121"/>
+        </w:rPr>
+        <w:t xml:space="preserve"> </w:t>
+      </w:r>
+      <w:r>
+        <w:rPr>
+          <w:rFonts w:ascii="Times New Roman" w:hAnsi="Times New Roman" w:cs="Times New Roman"/>
+          <w:bCs/>
+          <w:color w:val="212121"/>
+        </w:rPr>
+        <w:t>Conventional avocados’ average price centered around 1 dollar while organic centered around 1.5.</w:t>
+      </w:r>
+      <w:r>
+        <w:rPr>
+          <w:rFonts w:ascii="Times New Roman" w:hAnsi="Times New Roman" w:cs="Times New Roman"/>
+          <w:bCs/>
+          <w:color w:val="212121"/>
+        </w:rPr>
+        <w:t xml:space="preserve"> </w:t>
+      </w:r>
+    </w:p>
+    <w:p>
+      <w:pPr>
+        <w:pStyle w:val="a3"/>
+        <w:shd w:val="clear" w:color="auto" w:fill="FFFFFF"/>
+        <w:spacing w:before="0" w:beforeAutospacing="0" w:after="0" w:afterAutospacing="0"/>
+        <w:rPr>
+          <w:rFonts w:ascii="Times New Roman" w:hAnsi="Times New Roman" w:cs="Times New Roman"/>
+          <w:bCs/>
+          <w:color w:val="212121"/>
+        </w:rPr>
+      </w:pPr>
+    </w:p>
+    <w:p>
+      <w:pPr>
+        <w:pStyle w:val="a3"/>
+        <w:shd w:val="clear" w:color="auto" w:fill="FFFFFF"/>
+        <w:spacing w:before="0" w:beforeAutospacing="0" w:after="0" w:afterAutospacing="0"/>
+        <w:rPr>
+          <w:rFonts w:ascii="Times New Roman" w:hAnsi="Times New Roman" w:cs="Times New Roman"/>
+          <w:bCs/>
+          <w:color w:val="212121"/>
+        </w:rPr>
+      </w:pPr>
+    </w:p>
+    <w:p>
+      <w:pPr>
+        <w:pStyle w:val="a3"/>
+        <w:shd w:val="clear" w:color="auto" w:fill="FFFFFF"/>
+        <w:spacing w:before="0" w:beforeAutospacing="0" w:after="0" w:afterAutospacing="0"/>
+        <w:rPr>
+          <w:rFonts w:ascii="Times New Roman" w:hAnsi="Times New Roman" w:cs="Times New Roman"/>
+          <w:bCs/>
+          <w:color w:val="212121"/>
+        </w:rPr>
+      </w:pPr>
+    </w:p>
+    <w:p>
+      <w:pPr>
+        <w:pStyle w:val="a3"/>
+        <w:shd w:val="clear" w:color="auto" w:fill="FFFFFF"/>
+        <w:spacing w:before="0" w:beforeAutospacing="0" w:after="0" w:afterAutospacing="0"/>
+        <w:rPr>
+          <w:rFonts w:ascii="Times New Roman" w:hAnsi="Times New Roman" w:cs="Times New Roman" w:hint="eastAsia"/>
+          <w:bCs/>
+          <w:color w:val="212121"/>
+        </w:rPr>
+      </w:pPr>
+    </w:p>
+    <w:p>
+      <w:pPr>
+        <w:pStyle w:val="a3"/>
+        <w:shd w:val="clear" w:color="auto" w:fill="FFFFFF"/>
+        <w:spacing w:before="0" w:beforeAutospacing="0" w:after="0" w:afterAutospacing="0"/>
+        <w:rPr>
+          <w:rFonts w:ascii="Times New Roman" w:hAnsi="Times New Roman" w:cs="Times New Roman" w:hint="eastAsia"/>
+          <w:bCs/>
+          <w:color w:val="212121"/>
+        </w:rPr>
+      </w:pPr>
+      <w:r>
+        <w:rPr>
+          <w:rFonts w:ascii="Times New Roman" w:hAnsi="Times New Roman" w:cs="Times New Roman"/>
+          <w:bCs/>
+          <w:noProof/>
           <w:color w:val="212121"/>
         </w:rPr>
         <w:lastRenderedPageBreak/>
-        <w:t>directly</w:t>
-      </w:r>
-      <w:r>
-        <w:rPr>
-          <w:rFonts w:ascii="Times New Roman" w:hAnsi="Times New Roman" w:cs="Times New Roman"/>
-          <w:color w:val="212121"/>
-        </w:rPr>
-        <w:t xml:space="preserve"> scanned </w:t>
-      </w:r>
-      <w:r>
-        <w:rPr>
-          <w:rFonts w:ascii="Times New Roman" w:hAnsi="Times New Roman" w:cs="Times New Roman"/>
-          <w:color w:val="212121"/>
-        </w:rPr>
-        <w:t>from retailers’ cash register</w:t>
-      </w:r>
-      <w:r>
-        <w:rPr>
-          <w:rFonts w:ascii="Times New Roman" w:hAnsi="Times New Roman" w:cs="Times New Roman"/>
-          <w:color w:val="212121"/>
-        </w:rPr>
-        <w:t>s based on actual retail sales of Hass avocados.</w:t>
-      </w:r>
+        <mc:AlternateContent>
+          <mc:Choice Requires="wpg">
+            <w:drawing>
+              <wp:anchor distT="0" distB="0" distL="114300" distR="114300" simplePos="0" relativeHeight="251658240" behindDoc="0" locked="0" layoutInCell="1" allowOverlap="1">
+                <wp:simplePos x="0" y="0"/>
+                <wp:positionH relativeFrom="column">
+                  <wp:posOffset>853532</wp:posOffset>
+                </wp:positionH>
+                <wp:positionV relativeFrom="paragraph">
+                  <wp:posOffset>-158750</wp:posOffset>
+                </wp:positionV>
+                <wp:extent cx="3855720" cy="2842643"/>
+                <wp:effectExtent l="0" t="0" r="0" b="0"/>
+                <wp:wrapNone/>
+                <wp:docPr id="11" name="组合 11"/>
+                <wp:cNvGraphicFramePr/>
+                <a:graphic xmlns:a="http://schemas.openxmlformats.org/drawingml/2006/main">
+                  <a:graphicData uri="http://schemas.microsoft.com/office/word/2010/wordprocessingGroup">
+                    <wpg:wgp>
+                      <wpg:cNvGrpSpPr/>
+                      <wpg:grpSpPr>
+                        <a:xfrm>
+                          <a:off x="0" y="0"/>
+                          <a:ext cx="3855720" cy="2842643"/>
+                          <a:chOff x="210387" y="-151221"/>
+                          <a:chExt cx="4503486" cy="3657261"/>
+                        </a:xfrm>
+                      </wpg:grpSpPr>
+                      <pic:pic xmlns:pic="http://schemas.openxmlformats.org/drawingml/2006/picture">
+                        <pic:nvPicPr>
+                          <pic:cNvPr id="1" name="图片 1" descr="图表&#10;&#10;描述已自动生成"/>
+                          <pic:cNvPicPr>
+                            <a:picLocks noChangeAspect="1"/>
+                          </pic:cNvPicPr>
+                        </pic:nvPicPr>
+                        <pic:blipFill>
+                          <a:blip r:embed="rId5" cstate="print">
+                            <a:extLst>
+                              <a:ext uri="{28A0092B-C50C-407E-A947-70E740481C1C}">
+                                <a14:useLocalDpi xmlns:a14="http://schemas.microsoft.com/office/drawing/2010/main" val="0"/>
+                              </a:ext>
+                            </a:extLst>
+                          </a:blip>
+                          <a:stretch>
+                            <a:fillRect/>
+                          </a:stretch>
+                        </pic:blipFill>
+                        <pic:spPr>
+                          <a:xfrm>
+                            <a:off x="210387" y="-151221"/>
+                            <a:ext cx="4352290" cy="3108325"/>
+                          </a:xfrm>
+                          <a:prstGeom prst="rect">
+                            <a:avLst/>
+                          </a:prstGeom>
+                        </pic:spPr>
+                      </pic:pic>
+                      <wps:wsp>
+                        <wps:cNvPr id="7" name="文本框 7"/>
+                        <wps:cNvSpPr txBox="1"/>
+                        <wps:spPr>
+                          <a:xfrm>
+                            <a:off x="460960" y="3015921"/>
+                            <a:ext cx="4252913" cy="490119"/>
+                          </a:xfrm>
+                          <a:prstGeom prst="rect">
+                            <a:avLst/>
+                          </a:prstGeom>
+                          <a:noFill/>
+                          <a:ln w="6350">
+                            <a:noFill/>
+                          </a:ln>
+                        </wps:spPr>
+                        <wps:txbx>
+                          <w:txbxContent>
+                            <w:p>
+                              <w:pPr>
+                                <w:rPr>
+                                  <w:rFonts w:ascii="Times New Roman" w:hAnsi="Times New Roman" w:cs="Times New Roman"/>
+                                  <w:sz w:val="20"/>
+                                  <w:szCs w:val="20"/>
+                                </w:rPr>
+                              </w:pPr>
+                              <w:r>
+                                <w:rPr>
+                                  <w:rFonts w:ascii="Times New Roman" w:hAnsi="Times New Roman" w:cs="Times New Roman"/>
+                                  <w:sz w:val="20"/>
+                                  <w:szCs w:val="20"/>
+                                </w:rPr>
+                                <w:t>Figure 1: Density plot of avocado price by type</w:t>
+                              </w:r>
+                            </w:p>
+                          </w:txbxContent>
+                        </wps:txbx>
+                        <wps:bodyPr rot="0" spcFirstLastPara="0" vertOverflow="overflow" horzOverflow="overflow" vert="horz" wrap="square" lIns="91440" tIns="45720" rIns="91440" bIns="45720" numCol="1" spcCol="0" rtlCol="0" fromWordArt="0" anchor="t" anchorCtr="0" forceAA="0" compatLnSpc="1">
+                          <a:prstTxWarp prst="textNoShape">
+                            <a:avLst/>
+                          </a:prstTxWarp>
+                          <a:noAutofit/>
+                        </wps:bodyPr>
+                      </wps:wsp>
+                    </wpg:wgp>
+                  </a:graphicData>
+                </a:graphic>
+                <wp14:sizeRelH relativeFrom="margin">
+                  <wp14:pctWidth>0</wp14:pctWidth>
+                </wp14:sizeRelH>
+                <wp14:sizeRelV relativeFrom="margin">
+                  <wp14:pctHeight>0</wp14:pctHeight>
+                </wp14:sizeRelV>
+              </wp:anchor>
+            </w:drawing>
+          </mc:Choice>
+          <mc:Fallback>
+            <w:pict>
+              <v:group id="组合 11" o:spid="_x0000_s1026" style="position:absolute;margin-left:67.2pt;margin-top:-12.5pt;width:303.6pt;height:223.85pt;z-index:251658240;mso-width-relative:margin;mso-height-relative:margin" coordorigin="2103,-1512" coordsize="45034,36572" o:gfxdata="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">
+                <v:shapetype id="_x0000_t75" coordsize="21600,21600" o:spt="75" o:preferrelative="t" path="m@4@5l@4@11@9@11@9@5xe" filled="f" stroked="f">
+                  <v:stroke joinstyle="miter"/>
+                  <v:formulas>
+                    <v:f eqn="if lineDrawn pixelLineWidth 0"/>
+                    <v:f eqn="sum @0 1 0"/>
+                    <v:f eqn="sum 0 0 @1"/>
+                    <v:f eqn="prod @2 1 2"/>
+                    <v:f eqn="prod @3 21600 pixelWidth"/>
+                    <v:f eqn="prod @3 21600 pixelHeight"/>
+                    <v:f eqn="sum @0 0 1"/>
+                    <v:f eqn="prod @6 1 2"/>
+                    <v:f eqn="prod @7 21600 pixelWidth"/>
+                    <v:f eqn="sum @8 21600 0"/>
+                    <v:f eqn="prod @7 21600 pixelHeight"/>
+                    <v:f eqn="sum @10 21600 0"/>
+                  </v:formulas>
+                  <v:path o:extrusionok="f" gradientshapeok="t" o:connecttype="rect"/>
+                  <o:lock v:ext="edit" aspectratio="t"/>
+                </v:shapetype>
+                <v:shape id="图片 1" o:spid="_x0000_s1027" type="#_x0000_t75" alt="图表&#10;&#10;描述已自动生成" style="position:absolute;left:2103;top:-1512;width:43523;height:31083;visibility:visible;mso-wrap-style:square" o:gfxdata="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">
+                  <v:imagedata r:id="rId6" o:title="图表&#10;&#10;描述已自动生成"/>
+                </v:shape>
+                <v:shapetype id="_x0000_t202" coordsize="21600,21600" o:spt="202" path="m,l,21600r21600,l21600,xe">
+                  <v:stroke joinstyle="miter"/>
+                  <v:path gradientshapeok="t" o:connecttype="rect"/>
+                </v:shapetype>
+                <v:shape id="文本框 7" o:spid="_x0000_s1028" type="#_x0000_t202" style="position:absolute;left:4609;top:30159;width:42529;height:4901;visibility:visible;mso-wrap-style:square;v-text-anchor:top" o:gfxdata="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" filled="f" stroked="f" strokeweight=".5pt">
+                  <v:textbox>
+                    <w:txbxContent>
+                      <w:p>
+                        <w:pPr>
+                          <w:rPr>
+                            <w:rFonts w:ascii="Times New Roman" w:hAnsi="Times New Roman" w:cs="Times New Roman"/>
+                            <w:sz w:val="20"/>
+                            <w:szCs w:val="20"/>
+                          </w:rPr>
+                        </w:pPr>
+                        <w:r>
+                          <w:rPr>
+                            <w:rFonts w:ascii="Times New Roman" w:hAnsi="Times New Roman" w:cs="Times New Roman"/>
+                            <w:sz w:val="20"/>
+                            <w:szCs w:val="20"/>
+                          </w:rPr>
+                          <w:t>Figure 1: Density plot of avocado price by type</w:t>
+                        </w:r>
+                      </w:p>
+                    </w:txbxContent>
+                  </v:textbox>
+                </v:shape>
+              </v:group>
+            </w:pict>
+          </mc:Fallback>
+        </mc:AlternateContent>
+      </w:r>
+    </w:p>
+    <w:p>
+      <w:pPr>
+        <w:pStyle w:val="a3"/>
+        <w:shd w:val="clear" w:color="auto" w:fill="FFFFFF"/>
+        <w:spacing w:before="0" w:beforeAutospacing="0" w:after="0" w:afterAutospacing="0"/>
+        <w:rPr>
+          <w:rFonts w:ascii="Times New Roman" w:hAnsi="Times New Roman" w:cs="Times New Roman"/>
+          <w:color w:val="212121"/>
+        </w:rPr>
+      </w:pPr>
+    </w:p>
+    <w:p>
+      <w:pPr>
+        <w:pStyle w:val="a3"/>
+        <w:shd w:val="clear" w:color="auto" w:fill="FFFFFF"/>
+        <w:spacing w:before="0" w:beforeAutospacing="0" w:after="0" w:afterAutospacing="0"/>
+        <w:rPr>
+          <w:rFonts w:ascii="Times New Roman" w:hAnsi="Times New Roman" w:cs="Times New Roman"/>
+          <w:color w:val="212121"/>
+        </w:rPr>
+      </w:pPr>
+    </w:p>
+    <w:p>
+      <w:pPr>
+        <w:pStyle w:val="a3"/>
+        <w:shd w:val="clear" w:color="auto" w:fill="FFFFFF"/>
+        <w:spacing w:before="0" w:beforeAutospacing="0" w:after="0" w:afterAutospacing="0"/>
+        <w:rPr>
+          <w:rFonts w:ascii="Times New Roman" w:hAnsi="Times New Roman" w:cs="Times New Roman"/>
+          <w:color w:val="212121"/>
+        </w:rPr>
+      </w:pPr>
     </w:p>
     <w:p>
       <w:pPr>
@@ -805,73 +1120,524 @@
         <w:shd w:val="clear" w:color="auto" w:fill="FFFFFF"/>
         <w:spacing w:before="0" w:beforeAutospacing="0" w:after="0" w:afterAutospacing="0"/>
         <w:rPr>
-          <w:rFonts w:ascii="Times New Roman" w:hAnsi="Times New Roman" w:cs="Times New Roman"/>
-          <w:color w:val="212121"/>
-        </w:rPr>
-      </w:pPr>
-    </w:p>
-    <w:p>
-      <w:pPr>
-        <w:pStyle w:val="a3"/>
-        <w:shd w:val="clear" w:color="auto" w:fill="FFFFFF"/>
-        <w:spacing w:before="0" w:beforeAutospacing="0" w:after="0" w:afterAutospacing="0"/>
-        <w:rPr>
-          <w:rFonts w:ascii="Times New Roman" w:hAnsi="Times New Roman" w:cs="Times New Roman"/>
-          <w:color w:val="212121"/>
-        </w:rPr>
-      </w:pPr>
-    </w:p>
-    <w:p>
-      <w:pPr>
-        <w:pStyle w:val="a3"/>
-        <w:shd w:val="clear" w:color="auto" w:fill="FFFFFF"/>
-        <w:spacing w:before="0" w:beforeAutospacing="0" w:after="0" w:afterAutospacing="0"/>
-        <w:rPr>
-          <w:rFonts w:ascii="Times New Roman" w:hAnsi="Times New Roman" w:cs="Times New Roman"/>
-          <w:color w:val="212121"/>
-        </w:rPr>
-      </w:pPr>
-    </w:p>
-    <w:p>
-      <w:pPr>
-        <w:pStyle w:val="a3"/>
-        <w:shd w:val="clear" w:color="auto" w:fill="FFFFFF"/>
-        <w:spacing w:before="0" w:beforeAutospacing="0" w:after="0" w:afterAutospacing="0"/>
-        <w:rPr>
-          <w:rFonts w:ascii="Times New Roman" w:hAnsi="Times New Roman" w:cs="Times New Roman"/>
-          <w:color w:val="212121"/>
-        </w:rPr>
-      </w:pPr>
-    </w:p>
-    <w:p>
-      <w:pPr>
-        <w:pStyle w:val="a3"/>
-        <w:shd w:val="clear" w:color="auto" w:fill="FFFFFF"/>
-        <w:spacing w:before="0" w:beforeAutospacing="0" w:after="0" w:afterAutospacing="0"/>
-        <w:rPr>
-          <w:rFonts w:ascii="Times New Roman" w:hAnsi="Times New Roman" w:cs="Times New Roman"/>
-          <w:color w:val="212121"/>
-        </w:rPr>
-      </w:pPr>
-    </w:p>
-    <w:p>
-      <w:pPr>
-        <w:pStyle w:val="a3"/>
-        <w:shd w:val="clear" w:color="auto" w:fill="FFFFFF"/>
-        <w:spacing w:before="0" w:beforeAutospacing="0" w:after="0" w:afterAutospacing="0"/>
-        <w:rPr>
-          <w:rFonts w:ascii="Times New Roman" w:hAnsi="Times New Roman" w:cs="Times New Roman"/>
-          <w:color w:val="212121"/>
-        </w:rPr>
-      </w:pPr>
-    </w:p>
-    <w:p>
-      <w:pPr>
-        <w:pStyle w:val="a3"/>
-        <w:shd w:val="clear" w:color="auto" w:fill="FFFFFF"/>
-        <w:spacing w:before="0" w:beforeAutospacing="0" w:after="0" w:afterAutospacing="0"/>
-        <w:rPr>
-          <w:rFonts w:ascii="Times New Roman" w:hAnsi="Times New Roman" w:cs="Times New Roman"/>
+          <w:rFonts w:ascii="Times New Roman" w:hAnsi="Times New Roman" w:cs="Times New Roman" w:hint="eastAsia"/>
+          <w:color w:val="212121"/>
+        </w:rPr>
+      </w:pPr>
+    </w:p>
+    <w:p>
+      <w:pPr>
+        <w:pStyle w:val="a3"/>
+        <w:shd w:val="clear" w:color="auto" w:fill="FFFFFF"/>
+        <w:spacing w:before="0" w:beforeAutospacing="0" w:after="0" w:afterAutospacing="0"/>
+        <w:rPr>
+          <w:rFonts w:ascii="Times New Roman" w:hAnsi="Times New Roman" w:cs="Times New Roman" w:hint="eastAsia"/>
+          <w:color w:val="212121"/>
+        </w:rPr>
+      </w:pPr>
+      <w:r>
+        <w:rPr>
+          <w:rFonts w:ascii="Times New Roman" w:hAnsi="Times New Roman" w:cs="Times New Roman"/>
+          <w:color w:val="212121"/>
+        </w:rPr>
+        <w:t xml:space="preserve">Table 1 was created for better illustration of the correlation among these two types. </w:t>
+      </w:r>
+      <w:r>
+        <w:rPr>
+          <w:rFonts w:ascii="Times New Roman" w:hAnsi="Times New Roman" w:cs="Times New Roman"/>
+          <w:color w:val="212121"/>
+        </w:rPr>
+        <w:t xml:space="preserve">As can be seen from the table, conventional avocado could account for approximately 97% in the markets and the average price would be 28% lower than organic type. </w:t>
+      </w:r>
+      <w:r>
+        <w:rPr>
+          <w:rFonts w:ascii="Times New Roman" w:hAnsi="Times New Roman" w:cs="Times New Roman"/>
+          <w:color w:val="212121"/>
+        </w:rPr>
+        <w:t xml:space="preserve">Furthermore, the trends of average price among the two types could be visualized in Figure 2. </w:t>
+      </w:r>
+      <w:r>
+        <w:rPr>
+          <w:rFonts w:ascii="Times New Roman" w:hAnsi="Times New Roman" w:cs="Times New Roman"/>
+          <w:color w:val="212121"/>
+        </w:rPr>
+        <w:t xml:space="preserve">It is clear that the average price of conventional avocados </w:t>
+      </w:r>
+      <w:r>
+        <w:rPr>
+          <w:rFonts w:ascii="Times New Roman" w:hAnsi="Times New Roman" w:cs="Times New Roman"/>
+          <w:color w:val="212121"/>
+        </w:rPr>
+        <w:t>is</w:t>
+      </w:r>
+      <w:r>
+        <w:rPr>
+          <w:rFonts w:ascii="Times New Roman" w:hAnsi="Times New Roman" w:cs="Times New Roman"/>
+          <w:color w:val="212121"/>
+        </w:rPr>
+        <w:t xml:space="preserve"> </w:t>
+      </w:r>
+      <w:r>
+        <w:rPr>
+          <w:rFonts w:ascii="Times New Roman" w:hAnsi="Times New Roman" w:cs="Times New Roman" w:hint="eastAsia"/>
+          <w:color w:val="212121"/>
+        </w:rPr>
+        <w:t>con</w:t>
+      </w:r>
+      <w:r>
+        <w:rPr>
+          <w:rFonts w:ascii="Times New Roman" w:hAnsi="Times New Roman" w:cs="Times New Roman"/>
+          <w:color w:val="212121"/>
+        </w:rPr>
+        <w:t>tinuously lower than organic one since green stands for organic type while red stands for conventional type.</w:t>
+      </w:r>
+    </w:p>
+    <w:p>
+      <w:pPr>
+        <w:pStyle w:val="a3"/>
+        <w:shd w:val="clear" w:color="auto" w:fill="FFFFFF"/>
+        <w:spacing w:before="0" w:beforeAutospacing="0" w:after="0" w:afterAutospacing="0"/>
+        <w:rPr>
+          <w:rFonts w:ascii="Times New Roman" w:hAnsi="Times New Roman" w:cs="Times New Roman" w:hint="eastAsia"/>
+          <w:color w:val="212121"/>
+        </w:rPr>
+      </w:pPr>
+    </w:p>
+    <w:tbl>
+      <w:tblPr>
+        <w:tblStyle w:val="a4"/>
+        <w:tblW w:w="0" w:type="auto"/>
+        <w:tblBorders>
+          <w:top w:val="none" w:sz="0" w:space="0" w:color="auto"/>
+          <w:left w:val="none" w:sz="0" w:space="0" w:color="auto"/>
+          <w:bottom w:val="none" w:sz="0" w:space="0" w:color="auto"/>
+          <w:right w:val="none" w:sz="0" w:space="0" w:color="auto"/>
+        </w:tblBorders>
+        <w:tblLook w:val="04A0" w:firstRow="1" w:lastRow="0" w:firstColumn="1" w:lastColumn="0" w:noHBand="0" w:noVBand="1"/>
+      </w:tblPr>
+      <w:tblGrid>
+        <w:gridCol w:w="2157"/>
+        <w:gridCol w:w="2157"/>
+        <w:gridCol w:w="2158"/>
+        <w:gridCol w:w="2158"/>
+      </w:tblGrid>
+      <w:tr>
+        <w:tc>
+          <w:tcPr>
+            <w:tcW w:w="2157" w:type="dxa"/>
+            <w:vAlign w:val="center"/>
+          </w:tcPr>
+          <w:p>
+            <w:pPr>
+              <w:pStyle w:val="a3"/>
+              <w:spacing w:before="0" w:beforeAutospacing="0" w:after="0" w:afterAutospacing="0"/>
+              <w:jc w:val="center"/>
+              <w:rPr>
+                <w:rFonts w:ascii="Times New Roman" w:hAnsi="Times New Roman" w:cs="Times New Roman" w:hint="eastAsia"/>
+                <w:color w:val="212121"/>
+              </w:rPr>
+            </w:pPr>
+            <w:r>
+              <w:rPr>
+                <w:rFonts w:ascii="Times New Roman" w:hAnsi="Times New Roman" w:cs="Times New Roman"/>
+                <w:color w:val="212121"/>
+              </w:rPr>
+              <w:t>Type</w:t>
+            </w:r>
+          </w:p>
+        </w:tc>
+        <w:tc>
+          <w:tcPr>
+            <w:tcW w:w="2157" w:type="dxa"/>
+            <w:vAlign w:val="center"/>
+          </w:tcPr>
+          <w:p>
+            <w:pPr>
+              <w:pStyle w:val="a3"/>
+              <w:spacing w:before="0" w:beforeAutospacing="0" w:after="0" w:afterAutospacing="0"/>
+              <w:jc w:val="center"/>
+              <w:rPr>
+                <w:rFonts w:ascii="Times New Roman" w:hAnsi="Times New Roman" w:cs="Times New Roman" w:hint="eastAsia"/>
+                <w:color w:val="212121"/>
+              </w:rPr>
+            </w:pPr>
+            <w:r>
+              <w:rPr>
+                <w:rFonts w:ascii="Times New Roman" w:hAnsi="Times New Roman" w:cs="Times New Roman"/>
+                <w:color w:val="212121"/>
+              </w:rPr>
+              <w:t>Average volume</w:t>
+            </w:r>
+          </w:p>
+        </w:tc>
+        <w:tc>
+          <w:tcPr>
+            <w:tcW w:w="2158" w:type="dxa"/>
+            <w:vAlign w:val="center"/>
+          </w:tcPr>
+          <w:p>
+            <w:pPr>
+              <w:pStyle w:val="a3"/>
+              <w:spacing w:before="0" w:beforeAutospacing="0" w:after="0" w:afterAutospacing="0"/>
+              <w:jc w:val="center"/>
+              <w:rPr>
+                <w:rFonts w:ascii="Times New Roman" w:hAnsi="Times New Roman" w:cs="Times New Roman" w:hint="eastAsia"/>
+                <w:color w:val="212121"/>
+              </w:rPr>
+            </w:pPr>
+            <w:r>
+              <w:rPr>
+                <w:rFonts w:ascii="Times New Roman" w:hAnsi="Times New Roman" w:cs="Times New Roman" w:hint="eastAsia"/>
+                <w:color w:val="212121"/>
+              </w:rPr>
+              <w:t>A</w:t>
+            </w:r>
+            <w:r>
+              <w:rPr>
+                <w:rFonts w:ascii="Times New Roman" w:hAnsi="Times New Roman" w:cs="Times New Roman"/>
+                <w:color w:val="212121"/>
+              </w:rPr>
+              <w:t>verage price</w:t>
+            </w:r>
+          </w:p>
+        </w:tc>
+        <w:tc>
+          <w:tcPr>
+            <w:tcW w:w="2158" w:type="dxa"/>
+            <w:vAlign w:val="center"/>
+          </w:tcPr>
+          <w:p>
+            <w:pPr>
+              <w:pStyle w:val="a3"/>
+              <w:spacing w:before="0" w:beforeAutospacing="0" w:after="0" w:afterAutospacing="0"/>
+              <w:jc w:val="center"/>
+              <w:rPr>
+                <w:rFonts w:ascii="Times New Roman" w:hAnsi="Times New Roman" w:cs="Times New Roman" w:hint="eastAsia"/>
+                <w:color w:val="212121"/>
+              </w:rPr>
+            </w:pPr>
+            <w:r>
+              <w:rPr>
+                <w:rFonts w:ascii="Times New Roman" w:hAnsi="Times New Roman" w:cs="Times New Roman" w:hint="eastAsia"/>
+                <w:color w:val="212121"/>
+              </w:rPr>
+              <w:t>V</w:t>
+            </w:r>
+            <w:r>
+              <w:rPr>
+                <w:rFonts w:ascii="Times New Roman" w:hAnsi="Times New Roman" w:cs="Times New Roman"/>
+                <w:color w:val="212121"/>
+              </w:rPr>
+              <w:t>olume percent</w:t>
+            </w:r>
+          </w:p>
+        </w:tc>
+      </w:tr>
+      <w:tr>
+        <w:tc>
+          <w:tcPr>
+            <w:tcW w:w="2157" w:type="dxa"/>
+            <w:vAlign w:val="center"/>
+          </w:tcPr>
+          <w:p>
+            <w:pPr>
+              <w:pStyle w:val="a3"/>
+              <w:spacing w:before="0" w:beforeAutospacing="0" w:after="0" w:afterAutospacing="0"/>
+              <w:jc w:val="center"/>
+              <w:rPr>
+                <w:rFonts w:ascii="Times New Roman" w:hAnsi="Times New Roman" w:cs="Times New Roman" w:hint="eastAsia"/>
+                <w:color w:val="212121"/>
+              </w:rPr>
+            </w:pPr>
+            <w:r>
+              <w:rPr>
+                <w:rFonts w:ascii="Times New Roman" w:hAnsi="Times New Roman" w:cs="Times New Roman"/>
+                <w:color w:val="212121"/>
+              </w:rPr>
+              <w:t>Conventional</w:t>
+            </w:r>
+          </w:p>
+        </w:tc>
+        <w:tc>
+          <w:tcPr>
+            <w:tcW w:w="2157" w:type="dxa"/>
+            <w:vAlign w:val="center"/>
+          </w:tcPr>
+          <w:p>
+            <w:pPr>
+              <w:pStyle w:val="a3"/>
+              <w:spacing w:before="0" w:beforeAutospacing="0" w:after="0" w:afterAutospacing="0"/>
+              <w:jc w:val="center"/>
+              <w:rPr>
+                <w:rFonts w:ascii="Times New Roman" w:hAnsi="Times New Roman" w:cs="Times New Roman" w:hint="eastAsia"/>
+                <w:color w:val="212121"/>
+              </w:rPr>
+            </w:pPr>
+            <w:r>
+              <w:rPr>
+                <w:rFonts w:ascii="Times New Roman" w:hAnsi="Times New Roman" w:cs="Times New Roman" w:hint="eastAsia"/>
+                <w:color w:val="212121"/>
+              </w:rPr>
+              <w:t>1</w:t>
+            </w:r>
+            <w:r>
+              <w:rPr>
+                <w:rFonts w:ascii="Times New Roman" w:hAnsi="Times New Roman" w:cs="Times New Roman"/>
+                <w:color w:val="212121"/>
+              </w:rPr>
+              <w:t>,818,206 (1.8</w:t>
+            </w:r>
+            <w:r>
+              <w:rPr>
+                <w:rFonts w:ascii="Times New Roman" w:hAnsi="Times New Roman" w:cs="Times New Roman"/>
+                <w:color w:val="212121"/>
+              </w:rPr>
+              <w:t xml:space="preserve"> </w:t>
+            </w:r>
+            <w:r>
+              <w:rPr>
+                <w:rFonts w:ascii="Times New Roman" w:hAnsi="Times New Roman" w:cs="Times New Roman"/>
+                <w:color w:val="212121"/>
+              </w:rPr>
+              <w:t>M)</w:t>
+            </w:r>
+          </w:p>
+        </w:tc>
+        <w:tc>
+          <w:tcPr>
+            <w:tcW w:w="2158" w:type="dxa"/>
+            <w:vAlign w:val="center"/>
+          </w:tcPr>
+          <w:p>
+            <w:pPr>
+              <w:pStyle w:val="a3"/>
+              <w:spacing w:before="0" w:beforeAutospacing="0" w:after="0" w:afterAutospacing="0"/>
+              <w:jc w:val="center"/>
+              <w:rPr>
+                <w:rFonts w:ascii="Times New Roman" w:hAnsi="Times New Roman" w:cs="Times New Roman" w:hint="eastAsia"/>
+                <w:color w:val="212121"/>
+              </w:rPr>
+            </w:pPr>
+            <w:r>
+              <w:rPr>
+                <w:rFonts w:ascii="Times New Roman" w:hAnsi="Times New Roman" w:cs="Times New Roman" w:hint="eastAsia"/>
+                <w:color w:val="212121"/>
+              </w:rPr>
+              <w:t>1</w:t>
+            </w:r>
+            <w:r>
+              <w:rPr>
+                <w:rFonts w:ascii="Times New Roman" w:hAnsi="Times New Roman" w:cs="Times New Roman"/>
+                <w:color w:val="212121"/>
+              </w:rPr>
+              <w:t>.16</w:t>
+            </w:r>
+          </w:p>
+        </w:tc>
+        <w:tc>
+          <w:tcPr>
+            <w:tcW w:w="2158" w:type="dxa"/>
+            <w:vAlign w:val="center"/>
+          </w:tcPr>
+          <w:p>
+            <w:pPr>
+              <w:pStyle w:val="a3"/>
+              <w:spacing w:before="0" w:beforeAutospacing="0" w:after="0" w:afterAutospacing="0"/>
+              <w:jc w:val="center"/>
+              <w:rPr>
+                <w:rFonts w:ascii="Times New Roman" w:hAnsi="Times New Roman" w:cs="Times New Roman" w:hint="eastAsia"/>
+                <w:color w:val="212121"/>
+              </w:rPr>
+            </w:pPr>
+            <w:r>
+              <w:rPr>
+                <w:rFonts w:ascii="Times New Roman" w:hAnsi="Times New Roman" w:cs="Times New Roman" w:hint="eastAsia"/>
+                <w:color w:val="212121"/>
+              </w:rPr>
+              <w:t>9</w:t>
+            </w:r>
+            <w:r>
+              <w:rPr>
+                <w:rFonts w:ascii="Times New Roman" w:hAnsi="Times New Roman" w:cs="Times New Roman"/>
+                <w:color w:val="212121"/>
+              </w:rPr>
+              <w:t>6.8%</w:t>
+            </w:r>
+          </w:p>
+        </w:tc>
+      </w:tr>
+      <w:tr>
+        <w:tc>
+          <w:tcPr>
+            <w:tcW w:w="2157" w:type="dxa"/>
+            <w:vAlign w:val="center"/>
+          </w:tcPr>
+          <w:p>
+            <w:pPr>
+              <w:pStyle w:val="a3"/>
+              <w:spacing w:before="0" w:beforeAutospacing="0" w:after="0" w:afterAutospacing="0"/>
+              <w:jc w:val="center"/>
+              <w:rPr>
+                <w:rFonts w:ascii="Times New Roman" w:hAnsi="Times New Roman" w:cs="Times New Roman" w:hint="eastAsia"/>
+                <w:color w:val="212121"/>
+              </w:rPr>
+            </w:pPr>
+            <w:r>
+              <w:rPr>
+                <w:rFonts w:ascii="Times New Roman" w:hAnsi="Times New Roman" w:cs="Times New Roman"/>
+                <w:color w:val="212121"/>
+              </w:rPr>
+              <w:t>Organic</w:t>
+            </w:r>
+          </w:p>
+        </w:tc>
+        <w:tc>
+          <w:tcPr>
+            <w:tcW w:w="2157" w:type="dxa"/>
+            <w:vAlign w:val="center"/>
+          </w:tcPr>
+          <w:p>
+            <w:pPr>
+              <w:pStyle w:val="a3"/>
+              <w:spacing w:before="0" w:beforeAutospacing="0" w:after="0" w:afterAutospacing="0"/>
+              <w:jc w:val="center"/>
+              <w:rPr>
+                <w:rFonts w:ascii="Times New Roman" w:hAnsi="Times New Roman" w:cs="Times New Roman" w:hint="eastAsia"/>
+                <w:color w:val="212121"/>
+              </w:rPr>
+            </w:pPr>
+            <w:r>
+              <w:rPr>
+                <w:rFonts w:ascii="Times New Roman" w:hAnsi="Times New Roman" w:cs="Times New Roman" w:hint="eastAsia"/>
+                <w:color w:val="212121"/>
+              </w:rPr>
+              <w:t>6</w:t>
+            </w:r>
+            <w:r>
+              <w:rPr>
+                <w:rFonts w:ascii="Times New Roman" w:hAnsi="Times New Roman" w:cs="Times New Roman"/>
+                <w:color w:val="212121"/>
+              </w:rPr>
+              <w:t>0,127 (0.06</w:t>
+            </w:r>
+            <w:r>
+              <w:rPr>
+                <w:rFonts w:ascii="Times New Roman" w:hAnsi="Times New Roman" w:cs="Times New Roman"/>
+                <w:color w:val="212121"/>
+              </w:rPr>
+              <w:t xml:space="preserve"> </w:t>
+            </w:r>
+            <w:r>
+              <w:rPr>
+                <w:rFonts w:ascii="Times New Roman" w:hAnsi="Times New Roman" w:cs="Times New Roman"/>
+                <w:color w:val="212121"/>
+              </w:rPr>
+              <w:t>M)</w:t>
+            </w:r>
+          </w:p>
+        </w:tc>
+        <w:tc>
+          <w:tcPr>
+            <w:tcW w:w="2158" w:type="dxa"/>
+            <w:vAlign w:val="center"/>
+          </w:tcPr>
+          <w:p>
+            <w:pPr>
+              <w:pStyle w:val="a3"/>
+              <w:spacing w:before="0" w:beforeAutospacing="0" w:after="0" w:afterAutospacing="0"/>
+              <w:jc w:val="center"/>
+              <w:rPr>
+                <w:rFonts w:ascii="Times New Roman" w:hAnsi="Times New Roman" w:cs="Times New Roman" w:hint="eastAsia"/>
+                <w:color w:val="212121"/>
+              </w:rPr>
+            </w:pPr>
+            <w:r>
+              <w:rPr>
+                <w:rFonts w:ascii="Times New Roman" w:hAnsi="Times New Roman" w:cs="Times New Roman" w:hint="eastAsia"/>
+                <w:color w:val="212121"/>
+              </w:rPr>
+              <w:t>1</w:t>
+            </w:r>
+            <w:r>
+              <w:rPr>
+                <w:rFonts w:ascii="Times New Roman" w:hAnsi="Times New Roman" w:cs="Times New Roman"/>
+                <w:color w:val="212121"/>
+              </w:rPr>
+              <w:t>.62</w:t>
+            </w:r>
+          </w:p>
+        </w:tc>
+        <w:tc>
+          <w:tcPr>
+            <w:tcW w:w="2158" w:type="dxa"/>
+            <w:vAlign w:val="center"/>
+          </w:tcPr>
+          <w:p>
+            <w:pPr>
+              <w:pStyle w:val="a3"/>
+              <w:spacing w:before="0" w:beforeAutospacing="0" w:after="0" w:afterAutospacing="0"/>
+              <w:jc w:val="center"/>
+              <w:rPr>
+                <w:rFonts w:ascii="Times New Roman" w:hAnsi="Times New Roman" w:cs="Times New Roman" w:hint="eastAsia"/>
+                <w:color w:val="212121"/>
+              </w:rPr>
+            </w:pPr>
+            <w:r>
+              <w:rPr>
+                <w:rFonts w:ascii="Times New Roman" w:hAnsi="Times New Roman" w:cs="Times New Roman" w:hint="eastAsia"/>
+                <w:color w:val="212121"/>
+              </w:rPr>
+              <w:t>3</w:t>
+            </w:r>
+            <w:r>
+              <w:rPr>
+                <w:rFonts w:ascii="Times New Roman" w:hAnsi="Times New Roman" w:cs="Times New Roman"/>
+                <w:color w:val="212121"/>
+              </w:rPr>
+              <w:t>.2%</w:t>
+            </w:r>
+          </w:p>
+        </w:tc>
+      </w:tr>
+    </w:tbl>
+    <w:p>
+      <w:pPr>
+        <w:pStyle w:val="a3"/>
+        <w:shd w:val="clear" w:color="auto" w:fill="FFFFFF"/>
+        <w:spacing w:before="0" w:beforeAutospacing="0" w:after="0" w:afterAutospacing="0"/>
+        <w:jc w:val="center"/>
+        <w:rPr>
+          <w:rFonts w:ascii="Times New Roman" w:hAnsi="Times New Roman" w:cs="Times New Roman"/>
+          <w:color w:val="212121"/>
+        </w:rPr>
+      </w:pPr>
+    </w:p>
+    <w:p>
+      <w:pPr>
+        <w:pStyle w:val="a3"/>
+        <w:shd w:val="clear" w:color="auto" w:fill="FFFFFF"/>
+        <w:spacing w:before="0" w:beforeAutospacing="0" w:after="0" w:afterAutospacing="0"/>
+        <w:jc w:val="center"/>
+        <w:rPr>
+          <w:rFonts w:ascii="Times New Roman" w:hAnsi="Times New Roman" w:cs="Times New Roman" w:hint="eastAsia"/>
+          <w:color w:val="212121"/>
+        </w:rPr>
+      </w:pPr>
+      <w:r>
+        <w:rPr>
+          <w:rFonts w:ascii="Times New Roman" w:hAnsi="Times New Roman" w:cs="Times New Roman"/>
+          <w:color w:val="212121"/>
+        </w:rPr>
+        <w:t>Table 1: Average volume and price comparison among two types</w:t>
+      </w:r>
+    </w:p>
+    <w:p>
+      <w:pPr>
+        <w:pStyle w:val="a3"/>
+        <w:shd w:val="clear" w:color="auto" w:fill="FFFFFF"/>
+        <w:spacing w:before="0" w:beforeAutospacing="0" w:after="0" w:afterAutospacing="0"/>
+        <w:rPr>
+          <w:rFonts w:ascii="Times New Roman" w:hAnsi="Times New Roman" w:cs="Times New Roman" w:hint="eastAsia"/>
           <w:color w:val="212121"/>
         </w:rPr>
       </w:pPr>
@@ -881,11 +1647,593 @@
           <w:noProof/>
           <w:color w:val="212121"/>
         </w:rPr>
+        <mc:AlternateContent>
+          <mc:Choice Requires="wpg">
+            <w:drawing>
+              <wp:anchor distT="0" distB="0" distL="114300" distR="114300" simplePos="0" relativeHeight="251663360" behindDoc="0" locked="0" layoutInCell="1" allowOverlap="1">
+                <wp:simplePos x="0" y="0"/>
+                <wp:positionH relativeFrom="column">
+                  <wp:posOffset>-67945</wp:posOffset>
+                </wp:positionH>
+                <wp:positionV relativeFrom="paragraph">
+                  <wp:posOffset>110274</wp:posOffset>
+                </wp:positionV>
+                <wp:extent cx="6087745" cy="3624812"/>
+                <wp:effectExtent l="0" t="0" r="0" b="0"/>
+                <wp:wrapNone/>
+                <wp:docPr id="13" name="组合 13"/>
+                <wp:cNvGraphicFramePr/>
+                <a:graphic xmlns:a="http://schemas.openxmlformats.org/drawingml/2006/main">
+                  <a:graphicData uri="http://schemas.microsoft.com/office/word/2010/wordprocessingGroup">
+                    <wpg:wgp>
+                      <wpg:cNvGrpSpPr/>
+                      <wpg:grpSpPr>
+                        <a:xfrm>
+                          <a:off x="0" y="0"/>
+                          <a:ext cx="6087745" cy="3624812"/>
+                          <a:chOff x="0" y="0"/>
+                          <a:chExt cx="6087745" cy="3624824"/>
+                        </a:xfrm>
+                      </wpg:grpSpPr>
+                      <pic:pic xmlns:pic="http://schemas.openxmlformats.org/drawingml/2006/picture">
+                        <pic:nvPicPr>
+                          <pic:cNvPr id="3" name="图片 3" descr="图表&#10;&#10;描述已自动生成"/>
+                          <pic:cNvPicPr>
+                            <a:picLocks noChangeAspect="1"/>
+                          </pic:cNvPicPr>
+                        </pic:nvPicPr>
+                        <pic:blipFill>
+                          <a:blip r:embed="rId7" cstate="print">
+                            <a:extLst>
+                              <a:ext uri="{28A0092B-C50C-407E-A947-70E740481C1C}">
+                                <a14:useLocalDpi xmlns:a14="http://schemas.microsoft.com/office/drawing/2010/main" val="0"/>
+                              </a:ext>
+                            </a:extLst>
+                          </a:blip>
+                          <a:stretch>
+                            <a:fillRect/>
+                          </a:stretch>
+                        </pic:blipFill>
+                        <pic:spPr>
+                          <a:xfrm>
+                            <a:off x="0" y="0"/>
+                            <a:ext cx="6087745" cy="3203575"/>
+                          </a:xfrm>
+                          <a:prstGeom prst="rect">
+                            <a:avLst/>
+                          </a:prstGeom>
+                        </pic:spPr>
+                      </pic:pic>
+                      <wps:wsp>
+                        <wps:cNvPr id="12" name="文本框 12"/>
+                        <wps:cNvSpPr txBox="1"/>
+                        <wps:spPr>
+                          <a:xfrm>
+                            <a:off x="1126540" y="3196557"/>
+                            <a:ext cx="3445619" cy="428267"/>
+                          </a:xfrm>
+                          <a:prstGeom prst="rect">
+                            <a:avLst/>
+                          </a:prstGeom>
+                          <a:noFill/>
+                          <a:ln w="6350">
+                            <a:noFill/>
+                          </a:ln>
+                        </wps:spPr>
+                        <wps:txbx>
+                          <w:txbxContent>
+                            <w:p>
+                              <w:pPr>
+                                <w:rPr>
+                                  <w:rFonts w:ascii="Times New Roman" w:hAnsi="Times New Roman" w:cs="Times New Roman"/>
+                                  <w:sz w:val="20"/>
+                                  <w:szCs w:val="20"/>
+                                </w:rPr>
+                              </w:pPr>
+                              <w:r>
+                                <w:rPr>
+                                  <w:rFonts w:ascii="Times New Roman" w:hAnsi="Times New Roman" w:cs="Times New Roman"/>
+                                  <w:sz w:val="20"/>
+                                  <w:szCs w:val="20"/>
+                                </w:rPr>
+                                <w:t xml:space="preserve">Figure </w:t>
+                              </w:r>
+                              <w:r>
+                                <w:rPr>
+                                  <w:rFonts w:ascii="Times New Roman" w:hAnsi="Times New Roman" w:cs="Times New Roman"/>
+                                  <w:sz w:val="20"/>
+                                  <w:szCs w:val="20"/>
+                                </w:rPr>
+                                <w:t>2</w:t>
+                              </w:r>
+                              <w:r>
+                                <w:rPr>
+                                  <w:rFonts w:ascii="Times New Roman" w:hAnsi="Times New Roman" w:cs="Times New Roman"/>
+                                  <w:sz w:val="20"/>
+                                  <w:szCs w:val="20"/>
+                                </w:rPr>
+                                <w:t xml:space="preserve">: </w:t>
+                              </w:r>
+                              <w:r>
+                                <w:rPr>
+                                  <w:rFonts w:ascii="Times New Roman" w:hAnsi="Times New Roman" w:cs="Times New Roman"/>
+                                  <w:sz w:val="20"/>
+                                  <w:szCs w:val="20"/>
+                                </w:rPr>
+                                <w:t>A</w:t>
+                              </w:r>
+                              <w:r>
+                                <w:rPr>
+                                  <w:rFonts w:ascii="Times New Roman" w:hAnsi="Times New Roman" w:cs="Times New Roman"/>
+                                  <w:sz w:val="20"/>
+                                  <w:szCs w:val="20"/>
+                                </w:rPr>
+                                <w:t xml:space="preserve">vocado price </w:t>
+                              </w:r>
+                              <w:r>
+                                <w:rPr>
+                                  <w:rFonts w:ascii="Times New Roman" w:hAnsi="Times New Roman" w:cs="Times New Roman"/>
+                                  <w:sz w:val="20"/>
+                                  <w:szCs w:val="20"/>
+                                </w:rPr>
+                                <w:t xml:space="preserve">with the date </w:t>
+                              </w:r>
+                              <w:r>
+                                <w:rPr>
+                                  <w:rFonts w:ascii="Times New Roman" w:hAnsi="Times New Roman" w:cs="Times New Roman"/>
+                                  <w:sz w:val="20"/>
+                                  <w:szCs w:val="20"/>
+                                </w:rPr>
+                                <w:t>in two types of avocados</w:t>
+                              </w:r>
+                            </w:p>
+                          </w:txbxContent>
+                        </wps:txbx>
+                        <wps:bodyPr rot="0" spcFirstLastPara="0" vertOverflow="overflow" horzOverflow="overflow" vert="horz" wrap="square" lIns="91440" tIns="45720" rIns="91440" bIns="45720" numCol="1" spcCol="0" rtlCol="0" fromWordArt="0" anchor="t" anchorCtr="0" forceAA="0" compatLnSpc="1">
+                          <a:prstTxWarp prst="textNoShape">
+                            <a:avLst/>
+                          </a:prstTxWarp>
+                          <a:noAutofit/>
+                        </wps:bodyPr>
+                      </wps:wsp>
+                    </wpg:wgp>
+                  </a:graphicData>
+                </a:graphic>
+                <wp14:sizeRelV relativeFrom="margin">
+                  <wp14:pctHeight>0</wp14:pctHeight>
+                </wp14:sizeRelV>
+              </wp:anchor>
+            </w:drawing>
+          </mc:Choice>
+          <mc:Fallback>
+            <w:pict>
+              <v:group id="组合 13" o:spid="_x0000_s1029" style="position:absolute;margin-left:-5.35pt;margin-top:8.7pt;width:479.35pt;height:285.4pt;z-index:251663360;mso-height-relative:margin" coordsize="60877,36248" o:gfxdata="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">
+                <v:shape id="图片 3" o:spid="_x0000_s1030" type="#_x0000_t75" alt="图表&#10;&#10;描述已自动生成" style="position:absolute;width:60877;height:32035;visibility:visible;mso-wrap-style:square" o:gfxdata="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">
+                  <v:imagedata r:id="rId8" o:title="图表&#10;&#10;描述已自动生成"/>
+                </v:shape>
+                <v:shape id="文本框 12" o:spid="_x0000_s1031" type="#_x0000_t202" style="position:absolute;left:11265;top:31965;width:34456;height:4283;visibility:visible;mso-wrap-style:square;v-text-anchor:top" o:gfxdata="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" filled="f" stroked="f" strokeweight=".5pt">
+                  <v:textbox>
+                    <w:txbxContent>
+                      <w:p>
+                        <w:pPr>
+                          <w:rPr>
+                            <w:rFonts w:ascii="Times New Roman" w:hAnsi="Times New Roman" w:cs="Times New Roman"/>
+                            <w:sz w:val="20"/>
+                            <w:szCs w:val="20"/>
+                          </w:rPr>
+                        </w:pPr>
+                        <w:r>
+                          <w:rPr>
+                            <w:rFonts w:ascii="Times New Roman" w:hAnsi="Times New Roman" w:cs="Times New Roman"/>
+                            <w:sz w:val="20"/>
+                            <w:szCs w:val="20"/>
+                          </w:rPr>
+                          <w:t xml:space="preserve">Figure </w:t>
+                        </w:r>
+                        <w:r>
+                          <w:rPr>
+                            <w:rFonts w:ascii="Times New Roman" w:hAnsi="Times New Roman" w:cs="Times New Roman"/>
+                            <w:sz w:val="20"/>
+                            <w:szCs w:val="20"/>
+                          </w:rPr>
+                          <w:t>2</w:t>
+                        </w:r>
+                        <w:r>
+                          <w:rPr>
+                            <w:rFonts w:ascii="Times New Roman" w:hAnsi="Times New Roman" w:cs="Times New Roman"/>
+                            <w:sz w:val="20"/>
+                            <w:szCs w:val="20"/>
+                          </w:rPr>
+                          <w:t xml:space="preserve">: </w:t>
+                        </w:r>
+                        <w:r>
+                          <w:rPr>
+                            <w:rFonts w:ascii="Times New Roman" w:hAnsi="Times New Roman" w:cs="Times New Roman"/>
+                            <w:sz w:val="20"/>
+                            <w:szCs w:val="20"/>
+                          </w:rPr>
+                          <w:t>A</w:t>
+                        </w:r>
+                        <w:r>
+                          <w:rPr>
+                            <w:rFonts w:ascii="Times New Roman" w:hAnsi="Times New Roman" w:cs="Times New Roman"/>
+                            <w:sz w:val="20"/>
+                            <w:szCs w:val="20"/>
+                          </w:rPr>
+                          <w:t xml:space="preserve">vocado price </w:t>
+                        </w:r>
+                        <w:r>
+                          <w:rPr>
+                            <w:rFonts w:ascii="Times New Roman" w:hAnsi="Times New Roman" w:cs="Times New Roman"/>
+                            <w:sz w:val="20"/>
+                            <w:szCs w:val="20"/>
+                          </w:rPr>
+                          <w:t xml:space="preserve">with the date </w:t>
+                        </w:r>
+                        <w:r>
+                          <w:rPr>
+                            <w:rFonts w:ascii="Times New Roman" w:hAnsi="Times New Roman" w:cs="Times New Roman"/>
+                            <w:sz w:val="20"/>
+                            <w:szCs w:val="20"/>
+                          </w:rPr>
+                          <w:t>in two types of avocados</w:t>
+                        </w:r>
+                      </w:p>
+                    </w:txbxContent>
+                  </v:textbox>
+                </v:shape>
+              </v:group>
+            </w:pict>
+          </mc:Fallback>
+        </mc:AlternateContent>
+      </w:r>
+    </w:p>
+    <w:p>
+      <w:pPr>
+        <w:pStyle w:val="a3"/>
+        <w:shd w:val="clear" w:color="auto" w:fill="FFFFFF"/>
+        <w:spacing w:before="0" w:beforeAutospacing="0" w:after="0" w:afterAutospacing="0"/>
+        <w:rPr>
+          <w:rFonts w:ascii="Times New Roman" w:hAnsi="Times New Roman" w:cs="Times New Roman"/>
+          <w:color w:val="212121"/>
+        </w:rPr>
+      </w:pPr>
+    </w:p>
+    <w:p>
+      <w:pPr>
+        <w:pStyle w:val="a3"/>
+        <w:shd w:val="clear" w:color="auto" w:fill="FFFFFF"/>
+        <w:spacing w:before="0" w:beforeAutospacing="0" w:after="0" w:afterAutospacing="0"/>
+        <w:rPr>
+          <w:rFonts w:ascii="Times New Roman" w:hAnsi="Times New Roman" w:cs="Times New Roman"/>
+          <w:color w:val="212121"/>
+        </w:rPr>
+      </w:pPr>
+    </w:p>
+    <w:p>
+      <w:pPr>
+        <w:pStyle w:val="a3"/>
+        <w:shd w:val="clear" w:color="auto" w:fill="FFFFFF"/>
+        <w:spacing w:before="0" w:beforeAutospacing="0" w:after="0" w:afterAutospacing="0"/>
+        <w:rPr>
+          <w:rFonts w:ascii="Times New Roman" w:hAnsi="Times New Roman" w:cs="Times New Roman"/>
+          <w:color w:val="212121"/>
+        </w:rPr>
+      </w:pPr>
+    </w:p>
+    <w:p>
+      <w:pPr>
+        <w:pStyle w:val="a3"/>
+        <w:shd w:val="clear" w:color="auto" w:fill="FFFFFF"/>
+        <w:spacing w:before="0" w:beforeAutospacing="0" w:after="0" w:afterAutospacing="0"/>
+        <w:rPr>
+          <w:rFonts w:ascii="Times New Roman" w:hAnsi="Times New Roman" w:cs="Times New Roman"/>
+          <w:color w:val="212121"/>
+        </w:rPr>
+      </w:pPr>
+    </w:p>
+    <w:p>
+      <w:pPr>
+        <w:pStyle w:val="a3"/>
+        <w:shd w:val="clear" w:color="auto" w:fill="FFFFFF"/>
+        <w:spacing w:before="0" w:beforeAutospacing="0" w:after="0" w:afterAutospacing="0"/>
+        <w:rPr>
+          <w:rFonts w:ascii="Times New Roman" w:hAnsi="Times New Roman" w:cs="Times New Roman"/>
+          <w:color w:val="212121"/>
+        </w:rPr>
+      </w:pPr>
+    </w:p>
+    <w:p>
+      <w:pPr>
+        <w:pStyle w:val="a3"/>
+        <w:shd w:val="clear" w:color="auto" w:fill="FFFFFF"/>
+        <w:spacing w:before="0" w:beforeAutospacing="0" w:after="0" w:afterAutospacing="0"/>
+        <w:rPr>
+          <w:rFonts w:ascii="Times New Roman" w:hAnsi="Times New Roman" w:cs="Times New Roman"/>
+          <w:color w:val="212121"/>
+        </w:rPr>
+      </w:pPr>
+    </w:p>
+    <w:p>
+      <w:pPr>
+        <w:pStyle w:val="a3"/>
+        <w:shd w:val="clear" w:color="auto" w:fill="FFFFFF"/>
+        <w:spacing w:before="0" w:beforeAutospacing="0" w:after="0" w:afterAutospacing="0"/>
+        <w:rPr>
+          <w:rFonts w:ascii="Times New Roman" w:hAnsi="Times New Roman" w:cs="Times New Roman"/>
+          <w:color w:val="212121"/>
+        </w:rPr>
+      </w:pPr>
+    </w:p>
+    <w:p>
+      <w:pPr>
+        <w:pStyle w:val="a3"/>
+        <w:shd w:val="clear" w:color="auto" w:fill="FFFFFF"/>
+        <w:spacing w:before="0" w:beforeAutospacing="0" w:after="0" w:afterAutospacing="0"/>
+        <w:rPr>
+          <w:rFonts w:ascii="Times New Roman" w:hAnsi="Times New Roman" w:cs="Times New Roman"/>
+          <w:color w:val="212121"/>
+        </w:rPr>
+      </w:pPr>
+    </w:p>
+    <w:p>
+      <w:pPr>
+        <w:pStyle w:val="a3"/>
+        <w:shd w:val="clear" w:color="auto" w:fill="FFFFFF"/>
+        <w:spacing w:before="0" w:beforeAutospacing="0" w:after="0" w:afterAutospacing="0"/>
+        <w:rPr>
+          <w:rFonts w:ascii="Times New Roman" w:hAnsi="Times New Roman" w:cs="Times New Roman"/>
+          <w:color w:val="212121"/>
+        </w:rPr>
+      </w:pPr>
+    </w:p>
+    <w:p>
+      <w:pPr>
+        <w:pStyle w:val="a3"/>
+        <w:shd w:val="clear" w:color="auto" w:fill="FFFFFF"/>
+        <w:spacing w:before="0" w:beforeAutospacing="0" w:after="0" w:afterAutospacing="0"/>
+        <w:rPr>
+          <w:rFonts w:ascii="Times New Roman" w:hAnsi="Times New Roman" w:cs="Times New Roman"/>
+          <w:color w:val="212121"/>
+        </w:rPr>
+      </w:pPr>
+    </w:p>
+    <w:p>
+      <w:pPr>
+        <w:pStyle w:val="a3"/>
+        <w:shd w:val="clear" w:color="auto" w:fill="FFFFFF"/>
+        <w:spacing w:before="0" w:beforeAutospacing="0" w:after="0" w:afterAutospacing="0"/>
+        <w:rPr>
+          <w:rFonts w:ascii="Times New Roman" w:hAnsi="Times New Roman" w:cs="Times New Roman"/>
+          <w:color w:val="212121"/>
+        </w:rPr>
+      </w:pPr>
+    </w:p>
+    <w:p>
+      <w:pPr>
+        <w:pStyle w:val="a3"/>
+        <w:shd w:val="clear" w:color="auto" w:fill="FFFFFF"/>
+        <w:spacing w:before="0" w:beforeAutospacing="0" w:after="0" w:afterAutospacing="0"/>
+        <w:rPr>
+          <w:rFonts w:ascii="Times New Roman" w:hAnsi="Times New Roman" w:cs="Times New Roman"/>
+          <w:color w:val="212121"/>
+        </w:rPr>
+      </w:pPr>
+    </w:p>
+    <w:p>
+      <w:pPr>
+        <w:pStyle w:val="a3"/>
+        <w:shd w:val="clear" w:color="auto" w:fill="FFFFFF"/>
+        <w:spacing w:before="0" w:beforeAutospacing="0" w:after="0" w:afterAutospacing="0"/>
+        <w:rPr>
+          <w:rFonts w:ascii="Times New Roman" w:hAnsi="Times New Roman" w:cs="Times New Roman"/>
+          <w:color w:val="212121"/>
+        </w:rPr>
+      </w:pPr>
+    </w:p>
+    <w:p>
+      <w:pPr>
+        <w:pStyle w:val="a3"/>
+        <w:shd w:val="clear" w:color="auto" w:fill="FFFFFF"/>
+        <w:spacing w:before="0" w:beforeAutospacing="0" w:after="0" w:afterAutospacing="0"/>
+        <w:rPr>
+          <w:rFonts w:ascii="Times New Roman" w:hAnsi="Times New Roman" w:cs="Times New Roman"/>
+          <w:color w:val="212121"/>
+        </w:rPr>
+      </w:pPr>
+    </w:p>
+    <w:p>
+      <w:pPr>
+        <w:pStyle w:val="a3"/>
+        <w:shd w:val="clear" w:color="auto" w:fill="FFFFFF"/>
+        <w:spacing w:before="0" w:beforeAutospacing="0" w:after="0" w:afterAutospacing="0"/>
+        <w:rPr>
+          <w:rFonts w:ascii="Times New Roman" w:hAnsi="Times New Roman" w:cs="Times New Roman"/>
+          <w:color w:val="212121"/>
+        </w:rPr>
+      </w:pPr>
+    </w:p>
+    <w:p>
+      <w:pPr>
+        <w:pStyle w:val="a3"/>
+        <w:shd w:val="clear" w:color="auto" w:fill="FFFFFF"/>
+        <w:spacing w:before="0" w:beforeAutospacing="0" w:after="0" w:afterAutospacing="0"/>
+        <w:rPr>
+          <w:rFonts w:ascii="Times New Roman" w:hAnsi="Times New Roman" w:cs="Times New Roman" w:hint="eastAsia"/>
+          <w:b/>
+          <w:bCs/>
+          <w:color w:val="212121"/>
+        </w:rPr>
+      </w:pPr>
+      <w:r>
+        <w:rPr>
+          <w:rFonts w:ascii="Times New Roman" w:hAnsi="Times New Roman" w:cs="Times New Roman" w:hint="eastAsia"/>
+          <w:b/>
+          <w:bCs/>
+          <w:color w:val="212121"/>
+        </w:rPr>
+        <w:lastRenderedPageBreak/>
+        <w:t>C</w:t>
+      </w:r>
+      <w:r>
+        <w:rPr>
+          <w:rFonts w:ascii="Times New Roman" w:hAnsi="Times New Roman" w:cs="Times New Roman"/>
+          <w:b/>
+          <w:bCs/>
+          <w:color w:val="212121"/>
+        </w:rPr>
+        <w:t>orrelation between avocados’ price and volume</w:t>
+      </w:r>
+    </w:p>
+    <w:p>
+      <w:pPr>
+        <w:pStyle w:val="a3"/>
+        <w:shd w:val="clear" w:color="auto" w:fill="FFFFFF"/>
+        <w:spacing w:before="0" w:beforeAutospacing="0" w:after="0" w:afterAutospacing="0"/>
+        <w:rPr>
+          <w:rFonts w:ascii="Times New Roman" w:hAnsi="Times New Roman" w:cs="Times New Roman" w:hint="eastAsia"/>
+          <w:color w:val="212121"/>
+        </w:rPr>
+      </w:pPr>
+    </w:p>
+    <w:p>
+      <w:pPr>
+        <w:pStyle w:val="a3"/>
+        <w:shd w:val="clear" w:color="auto" w:fill="FFFFFF"/>
+        <w:spacing w:before="0" w:beforeAutospacing="0" w:after="0" w:afterAutospacing="0"/>
+        <w:rPr>
+          <w:rFonts w:ascii="Times New Roman" w:hAnsi="Times New Roman" w:cs="Times New Roman"/>
+          <w:color w:val="212121"/>
+        </w:rPr>
+      </w:pPr>
+      <w:r>
+        <w:rPr>
+          <w:rFonts w:ascii="Times New Roman" w:hAnsi="Times New Roman" w:cs="Times New Roman"/>
+          <w:color w:val="212121"/>
+        </w:rPr>
+        <w:t xml:space="preserve">Additionally, it is </w:t>
+      </w:r>
+      <w:r>
+        <w:rPr>
+          <w:rFonts w:ascii="Times New Roman" w:hAnsi="Times New Roman" w:cs="Times New Roman"/>
+          <w:color w:val="212121"/>
+        </w:rPr>
+        <w:t xml:space="preserve">a </w:t>
+      </w:r>
+      <w:r>
+        <w:rPr>
+          <w:rFonts w:ascii="Times New Roman" w:hAnsi="Times New Roman" w:cs="Times New Roman"/>
+          <w:color w:val="212121"/>
+        </w:rPr>
+        <w:t xml:space="preserve">common view that the volume and the price could be inverse correlated, I would like to see whether two types of avocados follow these rules. </w:t>
+      </w:r>
+      <w:r>
+        <w:rPr>
+          <w:rFonts w:ascii="Times New Roman" w:hAnsi="Times New Roman" w:cs="Times New Roman"/>
+          <w:color w:val="212121"/>
+        </w:rPr>
+        <w:t>In this case</w:t>
+      </w:r>
+      <w:r>
+        <w:rPr>
+          <w:rFonts w:ascii="Times New Roman" w:hAnsi="Times New Roman" w:cs="Times New Roman"/>
+          <w:color w:val="212121"/>
+        </w:rPr>
+        <w:t>, Figure 3 illustrates</w:t>
+      </w:r>
+      <w:r>
+        <w:rPr>
+          <w:rFonts w:ascii="Times New Roman" w:hAnsi="Times New Roman" w:cs="Times New Roman"/>
+          <w:color w:val="212121"/>
+        </w:rPr>
+        <w:t xml:space="preserve"> </w:t>
+      </w:r>
+      <w:r>
+        <w:rPr>
+          <w:rFonts w:ascii="Times New Roman" w:hAnsi="Times New Roman" w:cs="Times New Roman"/>
+          <w:color w:val="212121"/>
+        </w:rPr>
+        <w:t xml:space="preserve">the average price and volume among organic and conventional avocados from 2015 to 2020 in each month. As can be seen from the figure, the overall trend for conventional avocados volume </w:t>
+      </w:r>
+      <w:r>
+        <w:rPr>
+          <w:rFonts w:ascii="Times New Roman" w:hAnsi="Times New Roman" w:cs="Times New Roman" w:hint="eastAsia"/>
+          <w:color w:val="212121"/>
+        </w:rPr>
+        <w:t>increase</w:t>
+      </w:r>
+      <w:r>
+        <w:rPr>
+          <w:rFonts w:ascii="Times New Roman" w:hAnsi="Times New Roman" w:cs="Times New Roman"/>
+          <w:color w:val="212121"/>
+        </w:rPr>
+        <w:t>s steadily</w:t>
+      </w:r>
+      <w:r>
+        <w:rPr>
+          <w:rFonts w:ascii="Times New Roman" w:hAnsi="Times New Roman" w:cs="Times New Roman"/>
+          <w:color w:val="212121"/>
+        </w:rPr>
+        <w:t xml:space="preserve"> while the organic avocados volume starts to decrease after 2019. Furthermore, we could notice that the volume </w:t>
+      </w:r>
+      <w:r>
+        <w:rPr>
+          <w:rFonts w:ascii="Times New Roman" w:hAnsi="Times New Roman" w:cs="Times New Roman"/>
+          <w:color w:val="212121"/>
+        </w:rPr>
+        <w:t>undergoes</w:t>
+      </w:r>
+      <w:r>
+        <w:rPr>
+          <w:rFonts w:ascii="Times New Roman" w:hAnsi="Times New Roman" w:cs="Times New Roman"/>
+          <w:color w:val="212121"/>
+        </w:rPr>
+        <w:t xml:space="preserve"> some periodic change</w:t>
+      </w:r>
+      <w:r>
+        <w:rPr>
+          <w:rFonts w:ascii="Times New Roman" w:hAnsi="Times New Roman" w:cs="Times New Roman"/>
+          <w:color w:val="212121"/>
+        </w:rPr>
+        <w:t>, which is consistent with the periodic ripening of fruits.</w:t>
+      </w:r>
+      <w:r>
+        <w:rPr>
+          <w:rFonts w:ascii="Times New Roman" w:hAnsi="Times New Roman" w:cs="Times New Roman"/>
+          <w:color w:val="212121"/>
+        </w:rPr>
+        <w:t xml:space="preserve"> In other words, the avocado price and volume may have some seasonal patterns.</w:t>
+      </w:r>
+    </w:p>
+    <w:p>
+      <w:pPr>
+        <w:pStyle w:val="a3"/>
+        <w:shd w:val="clear" w:color="auto" w:fill="FFFFFF"/>
+        <w:spacing w:before="0" w:beforeAutospacing="0" w:after="0" w:afterAutospacing="0"/>
+        <w:rPr>
+          <w:rFonts w:ascii="Times New Roman" w:hAnsi="Times New Roman" w:cs="Times New Roman" w:hint="eastAsia"/>
+          <w:color w:val="212121"/>
+        </w:rPr>
+      </w:pPr>
+      <w:r>
+        <w:rPr>
+          <w:rFonts w:ascii="Times New Roman" w:hAnsi="Times New Roman" w:cs="Times New Roman"/>
+          <w:noProof/>
+          <w:color w:val="212121"/>
+        </w:rPr>
         <w:drawing>
-          <wp:inline distT="0" distB="0" distL="0" distR="0">
-            <wp:extent cx="2880561" cy="2057400"/>
-            <wp:effectExtent l="0" t="0" r="2540" b="0"/>
-            <wp:docPr id="1" name="图片 1" descr="图表&#10;&#10;描述已自动生成"/>
+          <wp:anchor distT="0" distB="0" distL="114300" distR="114300" simplePos="0" relativeHeight="251664384" behindDoc="0" locked="0" layoutInCell="1" allowOverlap="1">
+            <wp:simplePos x="0" y="0"/>
+            <wp:positionH relativeFrom="column">
+              <wp:posOffset>1905</wp:posOffset>
+            </wp:positionH>
+            <wp:positionV relativeFrom="paragraph">
+              <wp:posOffset>358775</wp:posOffset>
+            </wp:positionV>
+            <wp:extent cx="5490978" cy="2854800"/>
+            <wp:effectExtent l="0" t="0" r="0" b="3175"/>
+            <wp:wrapTopAndBottom/>
+            <wp:docPr id="17" name="图片 17" descr="图形用户界面, 图表&#10;&#10;描述已自动生成"/>
             <wp:cNvGraphicFramePr>
               <a:graphicFrameLocks xmlns:a="http://schemas.openxmlformats.org/drawingml/2006/main" noChangeAspect="1"/>
             </wp:cNvGraphicFramePr>
@@ -893,11 +2241,11 @@
               <a:graphicData uri="http://schemas.openxmlformats.org/drawingml/2006/picture">
                 <pic:pic xmlns:pic="http://schemas.openxmlformats.org/drawingml/2006/picture">
                   <pic:nvPicPr>
-                    <pic:cNvPr id="1" name="图片 1" descr="图表&#10;&#10;描述已自动生成"/>
+                    <pic:cNvPr id="17" name="图片 17" descr="图形用户界面, 图表&#10;&#10;描述已自动生成"/>
                     <pic:cNvPicPr/>
                   </pic:nvPicPr>
                   <pic:blipFill>
-                    <a:blip r:embed="rId5" cstate="print">
+                    <a:blip r:embed="rId9" cstate="print">
                       <a:extLst>
                         <a:ext uri="{28A0092B-C50C-407E-A947-70E740481C1C}">
                           <a14:useLocalDpi xmlns:a14="http://schemas.microsoft.com/office/drawing/2010/main" val="0"/>
@@ -911,7 +2259,7 @@
                   <pic:spPr>
                     <a:xfrm>
                       <a:off x="0" y="0"/>
-                      <a:ext cx="3037604" cy="2169566"/>
+                      <a:ext cx="5490978" cy="2854800"/>
                     </a:xfrm>
                     <a:prstGeom prst="rect">
                       <a:avLst/>
@@ -920,20 +2268,127 @@
                 </pic:pic>
               </a:graphicData>
             </a:graphic>
-          </wp:inline>
+            <wp14:sizeRelH relativeFrom="page">
+              <wp14:pctWidth>0</wp14:pctWidth>
+            </wp14:sizeRelH>
+            <wp14:sizeRelV relativeFrom="page">
+              <wp14:pctHeight>0</wp14:pctHeight>
+            </wp14:sizeRelV>
+          </wp:anchor>
         </w:drawing>
       </w:r>
-      <w:r>
-        <w:rPr>
-          <w:rFonts w:ascii="Times New Roman" w:hAnsi="Times New Roman" w:cs="Times New Roman"/>
+    </w:p>
+    <w:p>
+      <w:pPr>
+        <w:pStyle w:val="a3"/>
+        <w:shd w:val="clear" w:color="auto" w:fill="FFFFFF"/>
+        <w:spacing w:before="0" w:beforeAutospacing="0" w:after="0" w:afterAutospacing="0"/>
+        <w:rPr>
+          <w:rFonts w:ascii="Times New Roman" w:hAnsi="Times New Roman" w:cs="Times New Roman"/>
+          <w:color w:val="212121"/>
+        </w:rPr>
+      </w:pPr>
+      <w:r>
+        <w:rPr>
+          <w:rFonts w:ascii="Times New Roman" w:hAnsi="Times New Roman" w:cs="Times New Roman" w:hint="eastAsia"/>
+          <w:color w:val="212121"/>
+        </w:rPr>
+        <w:t>F</w:t>
+      </w:r>
+      <w:r>
+        <w:rPr>
+          <w:rFonts w:ascii="Times New Roman" w:hAnsi="Times New Roman" w:cs="Times New Roman"/>
+          <w:color w:val="212121"/>
+        </w:rPr>
+        <w:t xml:space="preserve">igure 3: Average price and volumes </w:t>
+      </w:r>
+      <w:r>
+        <w:rPr>
+          <w:rFonts w:ascii="Times New Roman" w:hAnsi="Times New Roman" w:cs="Times New Roman" w:hint="eastAsia"/>
+          <w:color w:val="212121"/>
+        </w:rPr>
+        <w:t>tr</w:t>
+      </w:r>
+      <w:r>
+        <w:rPr>
+          <w:rFonts w:ascii="Times New Roman" w:hAnsi="Times New Roman" w:cs="Times New Roman"/>
+          <w:color w:val="212121"/>
+        </w:rPr>
+        <w:t>ends of conventional and organic avocados from 2015 to 2020</w:t>
+      </w:r>
+      <w:r>
+        <w:rPr>
+          <w:rFonts w:ascii="Times New Roman" w:hAnsi="Times New Roman" w:cs="Times New Roman"/>
+          <w:color w:val="212121"/>
+        </w:rPr>
+        <w:tab/>
+      </w:r>
+    </w:p>
+    <w:p>
+      <w:pPr>
+        <w:pStyle w:val="a3"/>
+        <w:shd w:val="clear" w:color="auto" w:fill="FFFFFF"/>
+        <w:spacing w:before="0" w:beforeAutospacing="0" w:after="0" w:afterAutospacing="0"/>
+        <w:rPr>
+          <w:rFonts w:ascii="Times New Roman" w:hAnsi="Times New Roman" w:cs="Times New Roman"/>
+          <w:color w:val="212121"/>
+        </w:rPr>
+      </w:pPr>
+    </w:p>
+    <w:p>
+      <w:pPr>
+        <w:pStyle w:val="a3"/>
+        <w:shd w:val="clear" w:color="auto" w:fill="FFFFFF"/>
+        <w:spacing w:before="0" w:beforeAutospacing="0" w:after="0" w:afterAutospacing="0"/>
+        <w:rPr>
+          <w:rFonts w:ascii="Times New Roman" w:hAnsi="Times New Roman" w:cs="Times New Roman" w:hint="eastAsia"/>
+          <w:color w:val="212121"/>
+        </w:rPr>
+      </w:pPr>
+      <w:r>
+        <w:rPr>
+          <w:rFonts w:ascii="Times New Roman" w:hAnsi="Times New Roman" w:cs="Times New Roman"/>
+          <w:color w:val="212121"/>
+        </w:rPr>
+        <w:t xml:space="preserve">In order to </w:t>
+      </w:r>
+      <w:r>
+        <w:rPr>
+          <w:rFonts w:ascii="Times New Roman" w:hAnsi="Times New Roman" w:cs="Times New Roman"/>
+          <w:color w:val="212121"/>
+        </w:rPr>
+        <w:t>elucidate</w:t>
+      </w:r>
+      <w:r>
+        <w:rPr>
+          <w:rFonts w:ascii="Times New Roman" w:hAnsi="Times New Roman" w:cs="Times New Roman"/>
+          <w:color w:val="212121"/>
+        </w:rPr>
+        <w:t xml:space="preserve"> the seasonal patterns</w:t>
+      </w:r>
+    </w:p>
+    <w:p>
+      <w:pPr>
+        <w:pStyle w:val="a3"/>
+        <w:shd w:val="clear" w:color="auto" w:fill="FFFFFF"/>
+        <w:spacing w:before="0" w:beforeAutospacing="0" w:after="0" w:afterAutospacing="0"/>
+        <w:rPr>
+          <w:rFonts w:ascii="Times New Roman" w:hAnsi="Times New Roman" w:cs="Times New Roman" w:hint="eastAsia"/>
+          <w:color w:val="212121"/>
+        </w:rPr>
+      </w:pPr>
+      <w:r>
+        <w:rPr>
+          <w:rFonts w:ascii="Times New Roman" w:hAnsi="Times New Roman" w:cs="Times New Roman" w:hint="eastAsia"/>
           <w:noProof/>
           <w:color w:val="212121"/>
         </w:rPr>
+        <w:lastRenderedPageBreak/>
         <w:drawing>
-          <wp:inline distT="0" distB="0" distL="0" distR="0" wp14:anchorId="278104F1" wp14:editId="1BA74FAB">
-            <wp:extent cx="3843561" cy="2022763"/>
-            <wp:effectExtent l="0" t="0" r="5080" b="0"/>
-            <wp:docPr id="5" name="图片 5" descr="图表, 折线图&#10;&#10;描述已自动生成"/>
+          <wp:inline distT="0" distB="0" distL="0" distR="0">
+            <wp:extent cx="5486400" cy="4246245"/>
+            <wp:effectExtent l="0" t="0" r="0" b="0"/>
+            <wp:docPr id="19" name="图片 19" descr="表格&#10;&#10;描述已自动生成"/>
             <wp:cNvGraphicFramePr>
               <a:graphicFrameLocks xmlns:a="http://schemas.openxmlformats.org/drawingml/2006/main" noChangeAspect="1"/>
             </wp:cNvGraphicFramePr>
@@ -941,11 +2396,11 @@
               <a:graphicData uri="http://schemas.openxmlformats.org/drawingml/2006/picture">
                 <pic:pic xmlns:pic="http://schemas.openxmlformats.org/drawingml/2006/picture">
                   <pic:nvPicPr>
-                    <pic:cNvPr id="5" name="图片 5" descr="图表, 折线图&#10;&#10;描述已自动生成"/>
+                    <pic:cNvPr id="19" name="图片 19" descr="表格&#10;&#10;描述已自动生成"/>
                     <pic:cNvPicPr/>
                   </pic:nvPicPr>
                   <pic:blipFill>
-                    <a:blip r:embed="rId6" cstate="print">
+                    <a:blip r:embed="rId10" cstate="print">
                       <a:extLst>
                         <a:ext uri="{28A0092B-C50C-407E-A947-70E740481C1C}">
                           <a14:useLocalDpi xmlns:a14="http://schemas.microsoft.com/office/drawing/2010/main" val="0"/>
@@ -959,7 +2414,7 @@
                   <pic:spPr>
                     <a:xfrm>
                       <a:off x="0" y="0"/>
-                      <a:ext cx="3851733" cy="2027064"/>
+                      <a:ext cx="5486400" cy="4246245"/>
                     </a:xfrm>
                     <a:prstGeom prst="rect">
                       <a:avLst/>
@@ -982,141 +2437,12 @@
           <w:color w:val="212121"/>
         </w:rPr>
       </w:pPr>
-    </w:p>
-    <w:p>
-      <w:pPr>
-        <w:pStyle w:val="a3"/>
-        <w:shd w:val="clear" w:color="auto" w:fill="FFFFFF"/>
-        <w:spacing w:before="0" w:beforeAutospacing="0" w:after="0" w:afterAutospacing="0"/>
-        <w:rPr>
-          <w:rFonts w:ascii="Times New Roman" w:hAnsi="Times New Roman" w:cs="Times New Roman"/>
-          <w:color w:val="212121"/>
-        </w:rPr>
-      </w:pPr>
-      <w:r>
-        <w:rPr>
-          <w:rFonts w:ascii="Times New Roman" w:hAnsi="Times New Roman" w:cs="Times New Roman"/>
-          <w:color w:val="212121"/>
-        </w:rPr>
-        <w:t>Methods &amp; Results</w:t>
-      </w:r>
-    </w:p>
-    <w:p>
-      <w:pPr>
-        <w:pStyle w:val="a3"/>
-        <w:shd w:val="clear" w:color="auto" w:fill="FFFFFF"/>
-        <w:spacing w:before="0" w:beforeAutospacing="0" w:after="0" w:afterAutospacing="0"/>
-        <w:rPr>
-          <w:rFonts w:ascii="Times New Roman" w:hAnsi="Times New Roman" w:cs="Times New Roman"/>
-          <w:color w:val="212121"/>
-        </w:rPr>
-      </w:pPr>
-    </w:p>
-    <w:p>
-      <w:pPr>
-        <w:pStyle w:val="a3"/>
-        <w:shd w:val="clear" w:color="auto" w:fill="FFFFFF"/>
-        <w:spacing w:before="0" w:beforeAutospacing="0" w:after="0" w:afterAutospacing="0"/>
-        <w:rPr>
-          <w:rFonts w:ascii="Times New Roman" w:hAnsi="Times New Roman" w:cs="Times New Roman"/>
-          <w:color w:val="212121"/>
-        </w:rPr>
-      </w:pPr>
-      <w:r>
-        <w:rPr>
-          <w:rFonts w:ascii="Times New Roman" w:hAnsi="Times New Roman" w:cs="Times New Roman"/>
-          <w:color w:val="212121"/>
-        </w:rPr>
-        <w:lastRenderedPageBreak/>
-        <w:t xml:space="preserve">Collection of datasets and preprocessing </w:t>
-      </w:r>
-    </w:p>
-    <w:p>
-      <w:pPr>
-        <w:pStyle w:val="a3"/>
-        <w:shd w:val="clear" w:color="auto" w:fill="FFFFFF"/>
-        <w:spacing w:before="0" w:beforeAutospacing="0" w:after="0" w:afterAutospacing="0"/>
-        <w:rPr>
-          <w:rFonts w:ascii="Times New Roman" w:hAnsi="Times New Roman" w:cs="Times New Roman"/>
-          <w:color w:val="212121"/>
-        </w:rPr>
-      </w:pPr>
-    </w:p>
-    <w:p>
-      <w:pPr>
-        <w:pStyle w:val="a3"/>
-        <w:shd w:val="clear" w:color="auto" w:fill="FFFFFF"/>
-        <w:spacing w:before="0" w:beforeAutospacing="0" w:after="0" w:afterAutospacing="0"/>
-        <w:rPr>
-          <w:rFonts w:ascii="Times New Roman" w:hAnsi="Times New Roman" w:cs="Times New Roman"/>
-          <w:color w:val="212121"/>
-        </w:rPr>
-      </w:pPr>
-      <w:r>
-        <w:rPr>
-          <w:rFonts w:ascii="Times New Roman" w:hAnsi="Times New Roman" w:cs="Times New Roman"/>
-          <w:color w:val="212121"/>
-        </w:rPr>
-        <w:t>Discussion</w:t>
-      </w:r>
-    </w:p>
-    <w:p>
-      <w:pPr>
-        <w:pStyle w:val="a3"/>
-        <w:shd w:val="clear" w:color="auto" w:fill="FFFFFF"/>
-        <w:spacing w:before="0" w:beforeAutospacing="0" w:after="0" w:afterAutospacing="0"/>
-        <w:rPr>
-          <w:rFonts w:ascii="Times New Roman" w:hAnsi="Times New Roman" w:cs="Times New Roman"/>
-          <w:color w:val="212121"/>
-        </w:rPr>
-      </w:pPr>
-    </w:p>
-    <w:p>
-      <w:pPr>
-        <w:pStyle w:val="a3"/>
-        <w:shd w:val="clear" w:color="auto" w:fill="FFFFFF"/>
-        <w:spacing w:before="0" w:beforeAutospacing="0" w:after="0" w:afterAutospacing="0"/>
-        <w:rPr>
-          <w:rFonts w:ascii="Times New Roman" w:hAnsi="Times New Roman" w:cs="Times New Roman"/>
-          <w:color w:val="212121"/>
-        </w:rPr>
-      </w:pPr>
-    </w:p>
-    <w:p>
-      <w:pPr>
-        <w:pStyle w:val="a3"/>
-        <w:shd w:val="clear" w:color="auto" w:fill="FFFFFF"/>
-        <w:spacing w:before="0" w:beforeAutospacing="0" w:after="0" w:afterAutospacing="0"/>
-        <w:rPr>
-          <w:rFonts w:ascii="Times New Roman" w:hAnsi="Times New Roman" w:cs="Times New Roman"/>
-          <w:color w:val="212121"/>
-        </w:rPr>
-      </w:pPr>
-      <w:r>
-        <w:rPr>
-          <w:rFonts w:ascii="Times New Roman" w:hAnsi="Times New Roman" w:cs="Times New Roman" w:hint="eastAsia"/>
-          <w:color w:val="212121"/>
-        </w:rPr>
-        <w:t xml:space="preserve"> </w:t>
-      </w:r>
-    </w:p>
-    <w:p>
-      <w:pPr>
-        <w:pStyle w:val="a3"/>
-        <w:shd w:val="clear" w:color="auto" w:fill="FFFFFF"/>
-        <w:spacing w:before="0" w:beforeAutospacing="0" w:after="0" w:afterAutospacing="0"/>
-        <w:rPr>
-          <w:rFonts w:ascii="Times New Roman" w:hAnsi="Times New Roman" w:cs="Times New Roman"/>
-          <w:color w:val="212121"/>
-        </w:rPr>
-      </w:pPr>
       <w:r>
         <w:rPr>
           <w:rFonts w:ascii="Times New Roman" w:hAnsi="Times New Roman" w:cs="Times New Roman"/>
           <w:noProof/>
           <w:color w:val="212121"/>
         </w:rPr>
-        <w:lastRenderedPageBreak/>
         <w:drawing>
           <wp:inline distT="0" distB="0" distL="0" distR="0">
             <wp:extent cx="5486400" cy="2931159"/>
@@ -1133,7 +2459,7 @@
                     <pic:cNvPicPr/>
                   </pic:nvPicPr>
                   <pic:blipFill>
-                    <a:blip r:embed="rId7" cstate="print">
+                    <a:blip r:embed="rId11" cstate="print">
                       <a:extLst>
                         <a:ext uri="{28A0092B-C50C-407E-A947-70E740481C1C}">
                           <a14:useLocalDpi xmlns:a14="http://schemas.microsoft.com/office/drawing/2010/main" val="0"/>
@@ -1159,103 +2485,6 @@
           </wp:inline>
         </w:drawing>
       </w:r>
-      <w:r>
-        <w:rPr>
-          <w:rFonts w:ascii="Times New Roman" w:hAnsi="Times New Roman" w:cs="Times New Roman"/>
-          <w:noProof/>
-          <w:color w:val="212121"/>
-        </w:rPr>
-        <w:drawing>
-          <wp:inline distT="0" distB="0" distL="0" distR="0">
-            <wp:extent cx="5486400" cy="2852420"/>
-            <wp:effectExtent l="0" t="0" r="0" b="5080"/>
-            <wp:docPr id="10" name="图片 10" descr="图形用户界面, 图表&#10;&#10;描述已自动生成"/>
-            <wp:cNvGraphicFramePr>
-              <a:graphicFrameLocks xmlns:a="http://schemas.openxmlformats.org/drawingml/2006/main" noChangeAspect="1"/>
-            </wp:cNvGraphicFramePr>
-            <a:graphic xmlns:a="http://schemas.openxmlformats.org/drawingml/2006/main">
-              <a:graphicData uri="http://schemas.openxmlformats.org/drawingml/2006/picture">
-                <pic:pic xmlns:pic="http://schemas.openxmlformats.org/drawingml/2006/picture">
-                  <pic:nvPicPr>
-                    <pic:cNvPr id="10" name="图片 10" descr="图形用户界面, 图表&#10;&#10;描述已自动生成"/>
-                    <pic:cNvPicPr/>
-                  </pic:nvPicPr>
-                  <pic:blipFill>
-                    <a:blip r:embed="rId8" cstate="print">
-                      <a:extLst>
-                        <a:ext uri="{28A0092B-C50C-407E-A947-70E740481C1C}">
-                          <a14:useLocalDpi xmlns:a14="http://schemas.microsoft.com/office/drawing/2010/main" val="0"/>
-                        </a:ext>
-                      </a:extLst>
-                    </a:blip>
-                    <a:stretch>
-                      <a:fillRect/>
-                    </a:stretch>
-                  </pic:blipFill>
-                  <pic:spPr>
-                    <a:xfrm>
-                      <a:off x="0" y="0"/>
-                      <a:ext cx="5486400" cy="2852420"/>
-                    </a:xfrm>
-                    <a:prstGeom prst="rect">
-                      <a:avLst/>
-                    </a:prstGeom>
-                  </pic:spPr>
-                </pic:pic>
-              </a:graphicData>
-            </a:graphic>
-          </wp:inline>
-        </w:drawing>
-      </w:r>
-      <w:r>
-        <w:rPr>
-          <w:rFonts w:ascii="Times New Roman" w:hAnsi="Times New Roman" w:cs="Times New Roman"/>
-          <w:noProof/>
-          <w:color w:val="212121"/>
-        </w:rPr>
-        <w:lastRenderedPageBreak/>
-        <w:drawing>
-          <wp:inline distT="0" distB="0" distL="0" distR="0">
-            <wp:extent cx="5486400" cy="2852420"/>
-            <wp:effectExtent l="0" t="0" r="0" b="5080"/>
-            <wp:docPr id="9" name="图片 9" descr="表格&#10;&#10;描述已自动生成"/>
-            <wp:cNvGraphicFramePr>
-              <a:graphicFrameLocks xmlns:a="http://schemas.openxmlformats.org/drawingml/2006/main" noChangeAspect="1"/>
-            </wp:cNvGraphicFramePr>
-            <a:graphic xmlns:a="http://schemas.openxmlformats.org/drawingml/2006/main">
-              <a:graphicData uri="http://schemas.openxmlformats.org/drawingml/2006/picture">
-                <pic:pic xmlns:pic="http://schemas.openxmlformats.org/drawingml/2006/picture">
-                  <pic:nvPicPr>
-                    <pic:cNvPr id="9" name="图片 9" descr="表格&#10;&#10;描述已自动生成"/>
-                    <pic:cNvPicPr/>
-                  </pic:nvPicPr>
-                  <pic:blipFill>
-                    <a:blip r:embed="rId9" cstate="print">
-                      <a:extLst>
-                        <a:ext uri="{28A0092B-C50C-407E-A947-70E740481C1C}">
-                          <a14:useLocalDpi xmlns:a14="http://schemas.microsoft.com/office/drawing/2010/main" val="0"/>
-                        </a:ext>
-                      </a:extLst>
-                    </a:blip>
-                    <a:stretch>
-                      <a:fillRect/>
-                    </a:stretch>
-                  </pic:blipFill>
-                  <pic:spPr>
-                    <a:xfrm>
-                      <a:off x="0" y="0"/>
-                      <a:ext cx="5486400" cy="2852420"/>
-                    </a:xfrm>
-                    <a:prstGeom prst="rect">
-                      <a:avLst/>
-                    </a:prstGeom>
-                  </pic:spPr>
-                </pic:pic>
-              </a:graphicData>
-            </a:graphic>
-          </wp:inline>
-        </w:drawing>
-      </w:r>
     </w:p>
     <w:p>
       <w:pPr>
@@ -1270,6 +2499,7 @@
           <w:noProof/>
           <w:sz w:val="24"/>
         </w:rPr>
+        <w:lastRenderedPageBreak/>
         <w:drawing>
           <wp:inline distT="0" distB="0" distL="0" distR="0">
             <wp:extent cx="5331839" cy="4321628"/>
@@ -1286,7 +2516,7 @@
                     <pic:cNvPicPr/>
                   </pic:nvPicPr>
                   <pic:blipFill>
-                    <a:blip r:embed="rId10" cstate="print">
+                    <a:blip r:embed="rId12" cstate="print">
                       <a:extLst>
                         <a:ext uri="{28A0092B-C50C-407E-A947-70E740481C1C}">
                           <a14:useLocalDpi xmlns:a14="http://schemas.microsoft.com/office/drawing/2010/main" val="0"/>
@@ -1318,7 +2548,6 @@
           <w:noProof/>
           <w:sz w:val="24"/>
         </w:rPr>
-        <w:lastRenderedPageBreak/>
         <w:drawing>
           <wp:inline distT="0" distB="0" distL="0" distR="0">
             <wp:extent cx="5331460" cy="2266488"/>
@@ -1335,7 +2564,7 @@
                     <pic:cNvPicPr/>
                   </pic:nvPicPr>
                   <pic:blipFill>
-                    <a:blip r:embed="rId11" cstate="print">
+                    <a:blip r:embed="rId13" cstate="print">
                       <a:extLst>
                         <a:ext uri="{28A0092B-C50C-407E-A947-70E740481C1C}">
                           <a14:useLocalDpi xmlns:a14="http://schemas.microsoft.com/office/drawing/2010/main" val="0"/>
@@ -1365,7 +2594,7 @@
     <w:p>
       <w:pPr>
         <w:rPr>
-          <w:rFonts w:ascii="Times New Roman" w:hAnsi="Times New Roman" w:cs="Times New Roman" w:hint="eastAsia"/>
+          <w:rFonts w:ascii="Times New Roman" w:hAnsi="Times New Roman" w:cs="Times New Roman"/>
           <w:sz w:val="24"/>
         </w:rPr>
       </w:pPr>
@@ -1375,6 +2604,7 @@
           <w:noProof/>
           <w:color w:val="212121"/>
         </w:rPr>
+        <w:lastRenderedPageBreak/>
         <w:drawing>
           <wp:inline distT="0" distB="0" distL="0" distR="0" wp14:anchorId="049C6786" wp14:editId="7F3C345A">
             <wp:extent cx="5486400" cy="2856865"/>
@@ -1391,7 +2621,7 @@
                     <pic:cNvPicPr/>
                   </pic:nvPicPr>
                   <pic:blipFill>
-                    <a:blip r:embed="rId12" cstate="print">
+                    <a:blip r:embed="rId14" cstate="print">
                       <a:extLst>
                         <a:ext uri="{28A0092B-C50C-407E-A947-70E740481C1C}">
                           <a14:useLocalDpi xmlns:a14="http://schemas.microsoft.com/office/drawing/2010/main" val="0"/>
@@ -1406,6 +2636,62 @@
                     <a:xfrm>
                       <a:off x="0" y="0"/>
                       <a:ext cx="5486400" cy="2856865"/>
+                    </a:xfrm>
+                    <a:prstGeom prst="rect">
+                      <a:avLst/>
+                    </a:prstGeom>
+                  </pic:spPr>
+                </pic:pic>
+              </a:graphicData>
+            </a:graphic>
+          </wp:inline>
+        </w:drawing>
+      </w:r>
+    </w:p>
+    <w:p>
+      <w:pPr>
+        <w:rPr>
+          <w:rFonts w:ascii="Times New Roman" w:hAnsi="Times New Roman" w:cs="Times New Roman" w:hint="eastAsia"/>
+          <w:sz w:val="24"/>
+        </w:rPr>
+      </w:pPr>
+      <w:r>
+        <w:rPr>
+          <w:rFonts w:ascii="Times New Roman" w:hAnsi="Times New Roman" w:cs="Times New Roman"/>
+          <w:noProof/>
+          <w:color w:val="212121"/>
+        </w:rPr>
+        <w:drawing>
+          <wp:inline distT="0" distB="0" distL="0" distR="0" wp14:anchorId="0A8D0DD9" wp14:editId="605902FD">
+            <wp:extent cx="3843561" cy="2022763"/>
+            <wp:effectExtent l="0" t="0" r="5080" b="0"/>
+            <wp:docPr id="5" name="图片 5" descr="图表, 折线图&#10;&#10;描述已自动生成"/>
+            <wp:cNvGraphicFramePr>
+              <a:graphicFrameLocks xmlns:a="http://schemas.openxmlformats.org/drawingml/2006/main" noChangeAspect="1"/>
+            </wp:cNvGraphicFramePr>
+            <a:graphic xmlns:a="http://schemas.openxmlformats.org/drawingml/2006/main">
+              <a:graphicData uri="http://schemas.openxmlformats.org/drawingml/2006/picture">
+                <pic:pic xmlns:pic="http://schemas.openxmlformats.org/drawingml/2006/picture">
+                  <pic:nvPicPr>
+                    <pic:cNvPr id="5" name="图片 5" descr="图表, 折线图&#10;&#10;描述已自动生成"/>
+                    <pic:cNvPicPr/>
+                  </pic:nvPicPr>
+                  <pic:blipFill>
+                    <a:blip r:embed="rId15" cstate="print">
+                      <a:extLst>
+                        <a:ext uri="{28A0092B-C50C-407E-A947-70E740481C1C}">
+                          <a14:useLocalDpi xmlns:a14="http://schemas.microsoft.com/office/drawing/2010/main" val="0"/>
+                        </a:ext>
+                      </a:extLst>
+                    </a:blip>
+                    <a:stretch>
+                      <a:fillRect/>
+                    </a:stretch>
+                  </pic:blipFill>
+                  <pic:spPr>
+                    <a:xfrm>
+                      <a:off x="0" y="0"/>
+                      <a:ext cx="3851733" cy="2027064"/>
                     </a:xfrm>
                     <a:prstGeom prst="rect">
                       <a:avLst/>
@@ -1873,6 +3159,22 @@
       <w:sz w:val="24"/>
     </w:rPr>
   </w:style>
+  <w:style w:type="table" w:styleId="a4">
+    <w:name w:val="Table Grid"/>
+    <w:basedOn w:val="a1"/>
+    <w:uiPriority w:val="39"/>
+    <w:rsid w:val="00D14D28"/>
+    <w:tblPr>
+      <w:tblBorders>
+        <w:top w:val="single" w:sz="4" w:space="0" w:color="auto"/>
+        <w:left w:val="single" w:sz="4" w:space="0" w:color="auto"/>
+        <w:bottom w:val="single" w:sz="4" w:space="0" w:color="auto"/>
+        <w:right w:val="single" w:sz="4" w:space="0" w:color="auto"/>
+        <w:insideH w:val="single" w:sz="4" w:space="0" w:color="auto"/>
+        <w:insideV w:val="single" w:sz="4" w:space="0" w:color="auto"/>
+      </w:tblBorders>
+    </w:tblPr>
+  </w:style>
 </w:styles>
 </file>
 

</xml_diff>

<commit_message>
finished the writing in monthly analysis add back the background
</commit_message>
<xml_diff>
--- a/avocados_final_report.docx
+++ b/avocados_final_report.docx
@@ -379,7 +379,25 @@
           <w:bCs/>
           <w:color w:val="212121"/>
         </w:rPr>
-        <w:t>ollection of the avocado dataset</w:t>
+        <w:t xml:space="preserve">ollection </w:t>
+      </w:r>
+      <w:r>
+        <w:rPr>
+          <w:rFonts w:ascii="Times New Roman" w:hAnsi="Times New Roman" w:cs="Times New Roman"/>
+          <w:b/>
+          <w:bCs/>
+          <w:color w:val="212121"/>
+        </w:rPr>
+        <w:t xml:space="preserve">and preprocessing </w:t>
+      </w:r>
+      <w:r>
+        <w:rPr>
+          <w:rFonts w:ascii="Times New Roman" w:hAnsi="Times New Roman" w:cs="Times New Roman"/>
+          <w:b/>
+          <w:bCs/>
+          <w:color w:val="212121"/>
+        </w:rPr>
+        <w:t>of the avocado dataset</w:t>
       </w:r>
     </w:p>
     <w:p>
@@ -556,7 +574,21 @@
           <w:rFonts w:ascii="Times New Roman" w:hAnsi="Times New Roman" w:cs="Times New Roman"/>
           <w:color w:val="212121"/>
         </w:rPr>
-        <w:t xml:space="preserve"> locations. In this experiment, we mainly focused on six parameters including date, average price, total volume, year, type and geography</w:t>
+        <w:t xml:space="preserve"> locations. In this experiment, </w:t>
+      </w:r>
+      <w:r>
+        <w:rPr>
+          <w:rFonts w:ascii="Times New Roman" w:hAnsi="Times New Roman" w:cs="Times New Roman"/>
+          <w:color w:val="212121"/>
+        </w:rPr>
+        <w:t>the dataset does not contain any missing dataset and I</w:t>
+      </w:r>
+      <w:r>
+        <w:rPr>
+          <w:rFonts w:ascii="Times New Roman" w:hAnsi="Times New Roman" w:cs="Times New Roman"/>
+          <w:color w:val="212121"/>
+        </w:rPr>
+        <w:t xml:space="preserve"> mainly focused on six parameters including date, average price, total volume, year, type and geography</w:t>
       </w:r>
       <w:r>
         <w:rPr>
@@ -578,6 +610,13 @@
           <w:color w:val="212121"/>
         </w:rPr>
         <w:t>buying avocados.</w:t>
+      </w:r>
+      <w:r>
+        <w:rPr>
+          <w:rFonts w:ascii="Times New Roman" w:hAnsi="Times New Roman" w:cs="Times New Roman"/>
+          <w:color w:val="212121"/>
+        </w:rPr>
+        <w:t xml:space="preserve"> </w:t>
       </w:r>
     </w:p>
     <w:p>
@@ -696,7 +735,23 @@
           <w:bCs/>
           <w:color w:val="212121"/>
         </w:rPr>
-        <w:t xml:space="preserve">I would like to compare the difference in the average price and the volume of these avocados. Hence, I </w:t>
+        <w:t>I would like to compare the difference in the average price and the volume of these avocados</w:t>
+      </w:r>
+      <w:r>
+        <w:rPr>
+          <w:rFonts w:ascii="Times New Roman" w:hAnsi="Times New Roman" w:cs="Times New Roman"/>
+          <w:bCs/>
+          <w:color w:val="212121"/>
+        </w:rPr>
+        <w:t xml:space="preserve"> sold</w:t>
+      </w:r>
+      <w:r>
+        <w:rPr>
+          <w:rFonts w:ascii="Times New Roman" w:hAnsi="Times New Roman" w:cs="Times New Roman"/>
+          <w:bCs/>
+          <w:color w:val="212121"/>
+        </w:rPr>
+        <w:t xml:space="preserve">. Hence, I </w:t>
       </w:r>
       <w:r>
         <w:rPr>
@@ -821,7 +876,6 @@
           <w:noProof/>
           <w:color w:val="212121"/>
         </w:rPr>
-        <w:lastRenderedPageBreak/>
         <mc:AlternateContent>
           <mc:Choice Requires="wpg">
             <w:drawing>
@@ -1131,6 +1185,17 @@
         <w:shd w:val="clear" w:color="auto" w:fill="FFFFFF"/>
         <w:spacing w:before="0" w:beforeAutospacing="0" w:after="0" w:afterAutospacing="0"/>
         <w:rPr>
+          <w:rFonts w:ascii="Times New Roman" w:hAnsi="Times New Roman" w:cs="Times New Roman"/>
+          <w:color w:val="212121"/>
+        </w:rPr>
+      </w:pPr>
+    </w:p>
+    <w:p>
+      <w:pPr>
+        <w:pStyle w:val="a3"/>
+        <w:shd w:val="clear" w:color="auto" w:fill="FFFFFF"/>
+        <w:spacing w:before="0" w:beforeAutospacing="0" w:after="0" w:afterAutospacing="0"/>
+        <w:rPr>
           <w:rFonts w:ascii="Times New Roman" w:hAnsi="Times New Roman" w:cs="Times New Roman" w:hint="eastAsia"/>
           <w:color w:val="212121"/>
         </w:rPr>
@@ -1147,7 +1212,14 @@
           <w:rFonts w:ascii="Times New Roman" w:hAnsi="Times New Roman" w:cs="Times New Roman"/>
           <w:color w:val="212121"/>
         </w:rPr>
-        <w:t xml:space="preserve">As can be seen from the table, conventional avocado could account for approximately 97% in the markets and the average price would be 28% lower than organic type. </w:t>
+        <w:t>As can be seen from the table, conventional avocado could account for approximately 97% in the markets and the average price would be 28% lower than organic type.</w:t>
+      </w:r>
+      <w:r>
+        <w:rPr>
+          <w:rFonts w:ascii="Times New Roman" w:hAnsi="Times New Roman" w:cs="Times New Roman"/>
+          <w:color w:val="212121"/>
+        </w:rPr>
+        <w:t xml:space="preserve"> </w:t>
       </w:r>
       <w:r>
         <w:rPr>
@@ -1198,10 +1270,32 @@
         <w:shd w:val="clear" w:color="auto" w:fill="FFFFFF"/>
         <w:spacing w:before="0" w:beforeAutospacing="0" w:after="0" w:afterAutospacing="0"/>
         <w:rPr>
+          <w:rFonts w:ascii="Times New Roman" w:hAnsi="Times New Roman" w:cs="Times New Roman"/>
+          <w:color w:val="212121"/>
+        </w:rPr>
+      </w:pPr>
+    </w:p>
+    <w:p>
+      <w:pPr>
+        <w:pStyle w:val="a3"/>
+        <w:shd w:val="clear" w:color="auto" w:fill="FFFFFF"/>
+        <w:spacing w:before="0" w:beforeAutospacing="0" w:after="0" w:afterAutospacing="0"/>
+        <w:rPr>
           <w:rFonts w:ascii="Times New Roman" w:hAnsi="Times New Roman" w:cs="Times New Roman" w:hint="eastAsia"/>
-          <w:color w:val="212121"/>
-        </w:rPr>
-      </w:pPr>
+          <w:b/>
+          <w:bCs/>
+          <w:color w:val="212121"/>
+        </w:rPr>
+      </w:pPr>
+      <w:r>
+        <w:rPr>
+          <w:rFonts w:ascii="Times New Roman" w:hAnsi="Times New Roman" w:cs="Times New Roman"/>
+          <w:b/>
+          <w:bCs/>
+          <w:color w:val="212121"/>
+        </w:rPr>
+        <w:t>Table 1: Average volume and price comparison among two types</w:t>
+      </w:r>
     </w:p>
     <w:tbl>
       <w:tblPr>
@@ -1432,6 +1526,13 @@
               </w:rPr>
               <w:t>.16</w:t>
             </w:r>
+            <w:r>
+              <w:rPr>
+                <w:rFonts w:ascii="Times New Roman" w:hAnsi="Times New Roman" w:cs="Times New Roman"/>
+                <w:color w:val="212121"/>
+              </w:rPr>
+              <w:t xml:space="preserve"> $</w:t>
+            </w:r>
           </w:p>
         </w:tc>
         <w:tc>
@@ -1565,6 +1666,13 @@
               </w:rPr>
               <w:t>.62</w:t>
             </w:r>
+            <w:r>
+              <w:rPr>
+                <w:rFonts w:ascii="Times New Roman" w:hAnsi="Times New Roman" w:cs="Times New Roman"/>
+                <w:color w:val="212121"/>
+              </w:rPr>
+              <w:t xml:space="preserve"> $</w:t>
+            </w:r>
           </w:p>
         </w:tc>
         <w:tc>
@@ -1617,27 +1725,19 @@
         <w:pStyle w:val="a3"/>
         <w:shd w:val="clear" w:color="auto" w:fill="FFFFFF"/>
         <w:spacing w:before="0" w:beforeAutospacing="0" w:after="0" w:afterAutospacing="0"/>
-        <w:jc w:val="center"/>
         <w:rPr>
           <w:rFonts w:ascii="Times New Roman" w:hAnsi="Times New Roman" w:cs="Times New Roman" w:hint="eastAsia"/>
           <w:color w:val="212121"/>
         </w:rPr>
       </w:pPr>
-      <w:r>
-        <w:rPr>
-          <w:rFonts w:ascii="Times New Roman" w:hAnsi="Times New Roman" w:cs="Times New Roman"/>
-          <w:color w:val="212121"/>
-        </w:rPr>
-        <w:t>Table 1: Average volume and price comparison among two types</w:t>
-      </w:r>
-    </w:p>
-    <w:p>
-      <w:pPr>
-        <w:pStyle w:val="a3"/>
-        <w:shd w:val="clear" w:color="auto" w:fill="FFFFFF"/>
-        <w:spacing w:before="0" w:beforeAutospacing="0" w:after="0" w:afterAutospacing="0"/>
-        <w:rPr>
-          <w:rFonts w:ascii="Times New Roman" w:hAnsi="Times New Roman" w:cs="Times New Roman" w:hint="eastAsia"/>
+    </w:p>
+    <w:p>
+      <w:pPr>
+        <w:pStyle w:val="a3"/>
+        <w:shd w:val="clear" w:color="auto" w:fill="FFFFFF"/>
+        <w:spacing w:before="0" w:beforeAutospacing="0" w:after="0" w:afterAutospacing="0"/>
+        <w:rPr>
+          <w:rFonts w:ascii="Times New Roman" w:hAnsi="Times New Roman" w:cs="Times New Roman"/>
           <w:color w:val="212121"/>
         </w:rPr>
       </w:pPr>
@@ -1653,13 +1753,13 @@
               <wp:anchor distT="0" distB="0" distL="114300" distR="114300" simplePos="0" relativeHeight="251663360" behindDoc="0" locked="0" layoutInCell="1" allowOverlap="1">
                 <wp:simplePos x="0" y="0"/>
                 <wp:positionH relativeFrom="column">
-                  <wp:posOffset>-67945</wp:posOffset>
+                  <wp:posOffset>350520</wp:posOffset>
                 </wp:positionH>
                 <wp:positionV relativeFrom="paragraph">
-                  <wp:posOffset>110274</wp:posOffset>
+                  <wp:posOffset>101600</wp:posOffset>
                 </wp:positionV>
-                <wp:extent cx="6087745" cy="3624812"/>
-                <wp:effectExtent l="0" t="0" r="0" b="0"/>
+                <wp:extent cx="5052060" cy="2857558"/>
+                <wp:effectExtent l="0" t="0" r="2540" b="0"/>
                 <wp:wrapNone/>
                 <wp:docPr id="13" name="组合 13"/>
                 <wp:cNvGraphicFramePr/>
@@ -1670,7 +1770,7 @@
                       <wpg:grpSpPr>
                         <a:xfrm>
                           <a:off x="0" y="0"/>
-                          <a:ext cx="6087745" cy="3624812"/>
+                          <a:ext cx="5052060" cy="2857558"/>
                           <a:chOff x="0" y="0"/>
                           <a:chExt cx="6087745" cy="3624824"/>
                         </a:xfrm>
@@ -1799,6 +1899,9 @@
                     </wpg:wgp>
                   </a:graphicData>
                 </a:graphic>
+                <wp14:sizeRelH relativeFrom="margin">
+                  <wp14:pctWidth>0</wp14:pctWidth>
+                </wp14:sizeRelH>
                 <wp14:sizeRelV relativeFrom="margin">
                   <wp14:pctHeight>0</wp14:pctHeight>
                 </wp14:sizeRelV>
@@ -1807,8 +1910,8 @@
           </mc:Choice>
           <mc:Fallback>
             <w:pict>
-              <v:group id="组合 13" o:spid="_x0000_s1029" style="position:absolute;margin-left:-5.35pt;margin-top:8.7pt;width:479.35pt;height:285.4pt;z-index:251663360;mso-height-relative:margin" coordsize="60877,36248" o:gfxdata="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">
-                <v:shape id="图片 3" o:spid="_x0000_s1030" type="#_x0000_t75" alt="图表&#10;&#10;描述已自动生成" style="position:absolute;width:60877;height:32035;visibility:visible;mso-wrap-style:square" o:gfxdata="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">
+              <v:group id="组合 13" o:spid="_x0000_s1029" style="position:absolute;margin-left:27.6pt;margin-top:8pt;width:397.8pt;height:225pt;z-index:251663360;mso-width-relative:margin;mso-height-relative:margin" coordsize="60877,36248" o:gfxdata="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">
+                <v:shape id="图片 3" o:spid="_x0000_s1030" type="#_x0000_t75" alt="图表&#10;&#10;描述已自动生成" style="position:absolute;width:60877;height:32035;visibility:visible;mso-wrap-style:square" o:gfxdata="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">
                   <v:imagedata r:id="rId8" o:title="图表&#10;&#10;描述已自动生成"/>
                 </v:shape>
                 <v:shape id="文本框 12" o:spid="_x0000_s1031" type="#_x0000_t202" style="position:absolute;left:11265;top:31965;width:34456;height:4283;visibility:visible;mso-wrap-style:square;v-text-anchor:top" o:gfxdata="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" filled="f" stroked="f" strokeweight=".5pt">
@@ -2048,17 +2151,6 @@
         <w:shd w:val="clear" w:color="auto" w:fill="FFFFFF"/>
         <w:spacing w:before="0" w:beforeAutospacing="0" w:after="0" w:afterAutospacing="0"/>
         <w:rPr>
-          <w:rFonts w:ascii="Times New Roman" w:hAnsi="Times New Roman" w:cs="Times New Roman"/>
-          <w:color w:val="212121"/>
-        </w:rPr>
-      </w:pPr>
-    </w:p>
-    <w:p>
-      <w:pPr>
-        <w:pStyle w:val="a3"/>
-        <w:shd w:val="clear" w:color="auto" w:fill="FFFFFF"/>
-        <w:spacing w:before="0" w:beforeAutospacing="0" w:after="0" w:afterAutospacing="0"/>
-        <w:rPr>
           <w:rFonts w:ascii="Times New Roman" w:hAnsi="Times New Roman" w:cs="Times New Roman" w:hint="eastAsia"/>
           <w:b/>
           <w:bCs/>
@@ -2072,7 +2164,6 @@
           <w:bCs/>
           <w:color w:val="212121"/>
         </w:rPr>
-        <w:lastRenderedPageBreak/>
         <w:t>C</w:t>
       </w:r>
       <w:r>
@@ -2125,7 +2216,35 @@
           <w:rFonts w:ascii="Times New Roman" w:hAnsi="Times New Roman" w:cs="Times New Roman"/>
           <w:color w:val="212121"/>
         </w:rPr>
-        <w:t xml:space="preserve">common view that the volume and the price could be inverse correlated, I would like to see whether two types of avocados follow these rules. </w:t>
+        <w:t>common view that the volume and the price could be correlated</w:t>
+      </w:r>
+      <w:r>
+        <w:rPr>
+          <w:rFonts w:ascii="Times New Roman" w:hAnsi="Times New Roman" w:cs="Times New Roman"/>
+          <w:color w:val="212121"/>
+        </w:rPr>
+        <w:t xml:space="preserve"> since the price would increase as the customers’ demand</w:t>
+      </w:r>
+      <w:r>
+        <w:rPr>
+          <w:rFonts w:ascii="Times New Roman" w:hAnsi="Times New Roman" w:cs="Times New Roman"/>
+          <w:color w:val="212121"/>
+        </w:rPr>
+        <w:t xml:space="preserve"> </w:t>
+      </w:r>
+      <w:r>
+        <w:rPr>
+          <w:rFonts w:ascii="Times New Roman" w:hAnsi="Times New Roman" w:cs="Times New Roman"/>
+          <w:color w:val="212121"/>
+        </w:rPr>
+        <w:t xml:space="preserve">increase. </w:t>
+      </w:r>
+      <w:r>
+        <w:rPr>
+          <w:rFonts w:ascii="Times New Roman" w:hAnsi="Times New Roman" w:cs="Times New Roman"/>
+          <w:color w:val="212121"/>
+        </w:rPr>
+        <w:t xml:space="preserve">I would like to see whether two types of avocados follow these rules. </w:t>
       </w:r>
       <w:r>
         <w:rPr>
@@ -2195,7 +2314,7 @@
           <w:rFonts w:ascii="Times New Roman" w:hAnsi="Times New Roman" w:cs="Times New Roman"/>
           <w:color w:val="212121"/>
         </w:rPr>
-        <w:t>, which is consistent with the periodic ripening of fruits.</w:t>
+        <w:t>.</w:t>
       </w:r>
       <w:r>
         <w:rPr>
@@ -2341,7 +2460,51 @@
         <w:shd w:val="clear" w:color="auto" w:fill="FFFFFF"/>
         <w:spacing w:before="0" w:beforeAutospacing="0" w:after="0" w:afterAutospacing="0"/>
         <w:rPr>
+          <w:rFonts w:ascii="Times New Roman" w:hAnsi="Times New Roman" w:cs="Times New Roman"/>
+          <w:b/>
+          <w:bCs/>
+          <w:color w:val="212121"/>
+        </w:rPr>
+      </w:pPr>
+      <w:r>
+        <w:rPr>
           <w:rFonts w:ascii="Times New Roman" w:hAnsi="Times New Roman" w:cs="Times New Roman" w:hint="eastAsia"/>
+          <w:b/>
+          <w:bCs/>
+          <w:color w:val="212121"/>
+        </w:rPr>
+        <w:t>S</w:t>
+      </w:r>
+      <w:r>
+        <w:rPr>
+          <w:rFonts w:ascii="Times New Roman" w:hAnsi="Times New Roman" w:cs="Times New Roman"/>
+          <w:b/>
+          <w:bCs/>
+          <w:color w:val="212121"/>
+        </w:rPr>
+        <w:t xml:space="preserve">easonal patterns of price and volume analysis per year </w:t>
+      </w:r>
+    </w:p>
+    <w:p>
+      <w:pPr>
+        <w:pStyle w:val="a3"/>
+        <w:shd w:val="clear" w:color="auto" w:fill="FFFFFF"/>
+        <w:spacing w:before="0" w:beforeAutospacing="0" w:after="0" w:afterAutospacing="0"/>
+        <w:rPr>
+          <w:rFonts w:ascii="Times New Roman" w:hAnsi="Times New Roman" w:cs="Times New Roman"/>
+          <w:b/>
+          <w:bCs/>
+          <w:color w:val="212121"/>
+        </w:rPr>
+      </w:pPr>
+    </w:p>
+    <w:p>
+      <w:pPr>
+        <w:pStyle w:val="a3"/>
+        <w:shd w:val="clear" w:color="auto" w:fill="FFFFFF"/>
+        <w:spacing w:before="0" w:beforeAutospacing="0" w:after="0" w:afterAutospacing="0"/>
+        <w:rPr>
+          <w:rFonts w:ascii="Times New Roman" w:hAnsi="Times New Roman" w:cs="Times New Roman"/>
           <w:color w:val="212121"/>
         </w:rPr>
       </w:pPr>
@@ -2365,6 +2528,69 @@
           <w:color w:val="212121"/>
         </w:rPr>
         <w:t xml:space="preserve"> the seasonal patterns</w:t>
+      </w:r>
+      <w:r>
+        <w:rPr>
+          <w:rFonts w:ascii="Times New Roman" w:hAnsi="Times New Roman" w:cs="Times New Roman"/>
+          <w:color w:val="212121"/>
+        </w:rPr>
+        <w:t xml:space="preserve"> of avocados, I categorized the sample</w:t>
+      </w:r>
+      <w:r>
+        <w:rPr>
+          <w:rFonts w:ascii="Times New Roman" w:hAnsi="Times New Roman" w:cs="Times New Roman"/>
+          <w:color w:val="212121"/>
+        </w:rPr>
+        <w:t>s</w:t>
+      </w:r>
+      <w:r>
+        <w:rPr>
+          <w:rFonts w:ascii="Times New Roman" w:hAnsi="Times New Roman" w:cs="Times New Roman"/>
+          <w:color w:val="212121"/>
+        </w:rPr>
+        <w:t xml:space="preserve"> based on seasons: Spring (Mar-May), Summer (Jun-Aug), Autumn (Sep-Nov), Winter (Dec-Feb), and calculated the average price and mean volume respectively </w:t>
+      </w:r>
+      <w:r>
+        <w:rPr>
+          <w:rFonts w:ascii="Times New Roman" w:hAnsi="Times New Roman" w:cs="Times New Roman"/>
+          <w:color w:val="212121"/>
+        </w:rPr>
+        <w:t xml:space="preserve">from 2015 to 2020 </w:t>
+      </w:r>
+      <w:r>
+        <w:rPr>
+          <w:rFonts w:ascii="Times New Roman" w:hAnsi="Times New Roman" w:cs="Times New Roman"/>
+          <w:color w:val="212121"/>
+        </w:rPr>
+        <w:t>(Figure 4)</w:t>
+      </w:r>
+      <w:r>
+        <w:rPr>
+          <w:rFonts w:ascii="Times New Roman" w:hAnsi="Times New Roman" w:cs="Times New Roman"/>
+          <w:color w:val="212121"/>
+        </w:rPr>
+        <w:t>. From the perspective of output volume, Spring would be the highest in either conventional or organic avocados</w:t>
+      </w:r>
+      <w:r>
+        <w:rPr>
+          <w:rFonts w:ascii="Times New Roman" w:hAnsi="Times New Roman" w:cs="Times New Roman"/>
+          <w:color w:val="212121"/>
+        </w:rPr>
+        <w:t xml:space="preserve"> sold, indicating American people really love to eat avocado in Spring. From the perspective of average price</w:t>
+      </w:r>
+      <w:r>
+        <w:rPr>
+          <w:rFonts w:ascii="Times New Roman" w:hAnsi="Times New Roman" w:cs="Times New Roman"/>
+          <w:color w:val="212121"/>
+        </w:rPr>
+        <w:t>, however, the patterns are not consistent, either winters or spring could be the season with lowest price</w:t>
+      </w:r>
+      <w:r>
+        <w:rPr>
+          <w:rFonts w:ascii="Times New Roman" w:hAnsi="Times New Roman" w:cs="Times New Roman"/>
+          <w:color w:val="212121"/>
+        </w:rPr>
+        <w:t>, which stimulates me to explore the data monthly.</w:t>
       </w:r>
     </w:p>
     <w:p>
@@ -2385,9 +2611,17 @@
         </w:rPr>
         <w:lastRenderedPageBreak/>
         <w:drawing>
-          <wp:inline distT="0" distB="0" distL="0" distR="0">
-            <wp:extent cx="5486400" cy="4246245"/>
-            <wp:effectExtent l="0" t="0" r="0" b="0"/>
+          <wp:anchor distT="0" distB="0" distL="114300" distR="114300" simplePos="0" relativeHeight="251665408" behindDoc="0" locked="0" layoutInCell="1" allowOverlap="1">
+            <wp:simplePos x="0" y="0"/>
+            <wp:positionH relativeFrom="column">
+              <wp:posOffset>464820</wp:posOffset>
+            </wp:positionH>
+            <wp:positionV relativeFrom="paragraph">
+              <wp:posOffset>121920</wp:posOffset>
+            </wp:positionV>
+            <wp:extent cx="4655820" cy="3602990"/>
+            <wp:effectExtent l="0" t="0" r="5080" b="3810"/>
+            <wp:wrapTopAndBottom/>
             <wp:docPr id="19" name="图片 19" descr="表格&#10;&#10;描述已自动生成"/>
             <wp:cNvGraphicFramePr>
               <a:graphicFrameLocks xmlns:a="http://schemas.openxmlformats.org/drawingml/2006/main" noChangeAspect="1"/>
@@ -2414,7 +2648,7 @@
                   <pic:spPr>
                     <a:xfrm>
                       <a:off x="0" y="0"/>
-                      <a:ext cx="5486400" cy="4246245"/>
+                      <a:ext cx="4655820" cy="3602990"/>
                     </a:xfrm>
                     <a:prstGeom prst="rect">
                       <a:avLst/>
@@ -2423,7 +2657,13 @@
                 </pic:pic>
               </a:graphicData>
             </a:graphic>
-          </wp:inline>
+            <wp14:sizeRelH relativeFrom="page">
+              <wp14:pctWidth>0</wp14:pctWidth>
+            </wp14:sizeRelH>
+            <wp14:sizeRelV relativeFrom="page">
+              <wp14:pctHeight>0</wp14:pctHeight>
+            </wp14:sizeRelV>
+          </wp:anchor>
         </w:drawing>
       </w:r>
     </w:p>
@@ -2432,6 +2672,289 @@
         <w:pStyle w:val="a3"/>
         <w:shd w:val="clear" w:color="auto" w:fill="FFFFFF"/>
         <w:spacing w:before="0" w:beforeAutospacing="0" w:after="0" w:afterAutospacing="0"/>
+        <w:jc w:val="center"/>
+        <w:rPr>
+          <w:rFonts w:ascii="Times New Roman" w:hAnsi="Times New Roman" w:cs="Times New Roman"/>
+          <w:color w:val="212121"/>
+        </w:rPr>
+      </w:pPr>
+      <w:r>
+        <w:rPr>
+          <w:rFonts w:ascii="Times New Roman" w:hAnsi="Times New Roman" w:cs="Times New Roman" w:hint="eastAsia"/>
+          <w:color w:val="212121"/>
+        </w:rPr>
+        <w:t>F</w:t>
+      </w:r>
+      <w:r>
+        <w:rPr>
+          <w:rFonts w:ascii="Times New Roman" w:hAnsi="Times New Roman" w:cs="Times New Roman"/>
+          <w:color w:val="212121"/>
+        </w:rPr>
+        <w:t>igure 4: Average price and volumes sold of two types avocados by season</w:t>
+      </w:r>
+    </w:p>
+    <w:p>
+      <w:pPr>
+        <w:pStyle w:val="a3"/>
+        <w:shd w:val="clear" w:color="auto" w:fill="FFFFFF"/>
+        <w:spacing w:before="0" w:beforeAutospacing="0" w:after="0" w:afterAutospacing="0"/>
+        <w:jc w:val="center"/>
+        <w:rPr>
+          <w:rFonts w:ascii="Times New Roman" w:hAnsi="Times New Roman" w:cs="Times New Roman"/>
+          <w:color w:val="212121"/>
+        </w:rPr>
+      </w:pPr>
+    </w:p>
+    <w:p>
+      <w:pPr>
+        <w:pStyle w:val="a3"/>
+        <w:shd w:val="clear" w:color="auto" w:fill="FFFFFF"/>
+        <w:spacing w:before="0" w:beforeAutospacing="0" w:after="0" w:afterAutospacing="0"/>
+        <w:jc w:val="center"/>
+        <w:rPr>
+          <w:rFonts w:ascii="Times New Roman" w:hAnsi="Times New Roman" w:cs="Times New Roman" w:hint="eastAsia"/>
+          <w:color w:val="212121"/>
+        </w:rPr>
+      </w:pPr>
+    </w:p>
+    <w:p>
+      <w:pPr>
+        <w:pStyle w:val="a3"/>
+        <w:shd w:val="clear" w:color="auto" w:fill="FFFFFF"/>
+        <w:spacing w:before="0" w:beforeAutospacing="0" w:after="0" w:afterAutospacing="0"/>
+        <w:rPr>
+          <w:rFonts w:ascii="Times New Roman" w:hAnsi="Times New Roman" w:cs="Times New Roman"/>
+          <w:color w:val="212121"/>
+        </w:rPr>
+      </w:pPr>
+    </w:p>
+    <w:p>
+      <w:pPr>
+        <w:pStyle w:val="a3"/>
+        <w:shd w:val="clear" w:color="auto" w:fill="FFFFFF"/>
+        <w:spacing w:before="0" w:beforeAutospacing="0" w:after="0" w:afterAutospacing="0"/>
+        <w:rPr>
+          <w:rFonts w:ascii="Times New Roman" w:hAnsi="Times New Roman" w:cs="Times New Roman"/>
+          <w:b/>
+          <w:bCs/>
+          <w:color w:val="212121"/>
+        </w:rPr>
+      </w:pPr>
+      <w:r>
+        <w:rPr>
+          <w:rFonts w:ascii="Times New Roman" w:hAnsi="Times New Roman" w:cs="Times New Roman"/>
+          <w:b/>
+          <w:bCs/>
+          <w:color w:val="212121"/>
+        </w:rPr>
+        <w:t>Monthly patterns analysis of price and volumes per year</w:t>
+      </w:r>
+    </w:p>
+    <w:p>
+      <w:pPr>
+        <w:pStyle w:val="a3"/>
+        <w:shd w:val="clear" w:color="auto" w:fill="FFFFFF"/>
+        <w:spacing w:before="0" w:beforeAutospacing="0" w:after="0" w:afterAutospacing="0"/>
+        <w:rPr>
+          <w:rFonts w:ascii="Times New Roman" w:hAnsi="Times New Roman" w:cs="Times New Roman"/>
+          <w:color w:val="212121"/>
+        </w:rPr>
+      </w:pPr>
+    </w:p>
+    <w:p>
+      <w:pPr>
+        <w:pStyle w:val="a3"/>
+        <w:shd w:val="clear" w:color="auto" w:fill="FFFFFF"/>
+        <w:spacing w:before="0" w:beforeAutospacing="0" w:after="0" w:afterAutospacing="0"/>
+        <w:rPr>
+          <w:rFonts w:ascii="Times New Roman" w:hAnsi="Times New Roman" w:cs="Times New Roman"/>
+          <w:color w:val="212121"/>
+        </w:rPr>
+      </w:pPr>
+    </w:p>
+    <w:p>
+      <w:pPr>
+        <w:pStyle w:val="a3"/>
+        <w:shd w:val="clear" w:color="auto" w:fill="FFFFFF"/>
+        <w:spacing w:before="0" w:beforeAutospacing="0" w:after="0" w:afterAutospacing="0"/>
+        <w:rPr>
+          <w:rFonts w:ascii="Times New Roman" w:hAnsi="Times New Roman" w:cs="Times New Roman"/>
+          <w:color w:val="212121"/>
+        </w:rPr>
+      </w:pPr>
+    </w:p>
+    <w:p>
+      <w:pPr>
+        <w:pStyle w:val="a3"/>
+        <w:shd w:val="clear" w:color="auto" w:fill="FFFFFF"/>
+        <w:spacing w:before="0" w:beforeAutospacing="0" w:after="0" w:afterAutospacing="0"/>
+        <w:rPr>
+          <w:rFonts w:ascii="Times New Roman" w:hAnsi="Times New Roman" w:cs="Times New Roman"/>
+          <w:color w:val="212121"/>
+        </w:rPr>
+      </w:pPr>
+    </w:p>
+    <w:p>
+      <w:pPr>
+        <w:pStyle w:val="a3"/>
+        <w:shd w:val="clear" w:color="auto" w:fill="FFFFFF"/>
+        <w:spacing w:before="0" w:beforeAutospacing="0" w:after="0" w:afterAutospacing="0"/>
+        <w:rPr>
+          <w:rFonts w:ascii="Times New Roman" w:hAnsi="Times New Roman" w:cs="Times New Roman" w:hint="eastAsia"/>
+          <w:color w:val="212121"/>
+        </w:rPr>
+      </w:pPr>
+    </w:p>
+    <w:p>
+      <w:pPr>
+        <w:pStyle w:val="a3"/>
+        <w:shd w:val="clear" w:color="auto" w:fill="FFFFFF"/>
+        <w:spacing w:before="0" w:beforeAutospacing="0" w:after="0" w:afterAutospacing="0"/>
+        <w:ind w:left="120" w:hangingChars="50" w:hanging="120"/>
+        <w:rPr>
+          <w:rFonts w:ascii="Times New Roman" w:hAnsi="Times New Roman" w:cs="Times New Roman"/>
+          <w:color w:val="212121"/>
+        </w:rPr>
+      </w:pPr>
+    </w:p>
+    <w:p>
+      <w:pPr>
+        <w:pStyle w:val="a3"/>
+        <w:shd w:val="clear" w:color="auto" w:fill="FFFFFF"/>
+        <w:spacing w:before="0" w:beforeAutospacing="0" w:after="0" w:afterAutospacing="0"/>
+        <w:ind w:left="120" w:hangingChars="50" w:hanging="120"/>
+        <w:rPr>
+          <w:rFonts w:ascii="Times New Roman" w:hAnsi="Times New Roman" w:cs="Times New Roman"/>
+          <w:color w:val="212121"/>
+        </w:rPr>
+      </w:pPr>
+    </w:p>
+    <w:p>
+      <w:pPr>
+        <w:pStyle w:val="a3"/>
+        <w:shd w:val="clear" w:color="auto" w:fill="FFFFFF"/>
+        <w:spacing w:before="0" w:beforeAutospacing="0" w:after="0" w:afterAutospacing="0"/>
+        <w:ind w:left="120" w:hangingChars="50" w:hanging="120"/>
+        <w:rPr>
+          <w:rFonts w:ascii="Times New Roman" w:hAnsi="Times New Roman" w:cs="Times New Roman"/>
+          <w:color w:val="212121"/>
+        </w:rPr>
+      </w:pPr>
+    </w:p>
+    <w:p>
+      <w:pPr>
+        <w:pStyle w:val="a3"/>
+        <w:shd w:val="clear" w:color="auto" w:fill="FFFFFF"/>
+        <w:spacing w:before="0" w:beforeAutospacing="0" w:after="0" w:afterAutospacing="0"/>
+        <w:ind w:left="120" w:hangingChars="50" w:hanging="120"/>
+        <w:rPr>
+          <w:rFonts w:ascii="Times New Roman" w:hAnsi="Times New Roman" w:cs="Times New Roman"/>
+          <w:color w:val="212121"/>
+        </w:rPr>
+      </w:pPr>
+    </w:p>
+    <w:p>
+      <w:pPr>
+        <w:pStyle w:val="a3"/>
+        <w:shd w:val="clear" w:color="auto" w:fill="FFFFFF"/>
+        <w:spacing w:before="0" w:beforeAutospacing="0" w:after="0" w:afterAutospacing="0"/>
+        <w:ind w:left="120" w:hangingChars="50" w:hanging="120"/>
+        <w:rPr>
+          <w:rFonts w:ascii="Times New Roman" w:hAnsi="Times New Roman" w:cs="Times New Roman"/>
+          <w:color w:val="212121"/>
+        </w:rPr>
+      </w:pPr>
+    </w:p>
+    <w:p>
+      <w:pPr>
+        <w:pStyle w:val="a3"/>
+        <w:shd w:val="clear" w:color="auto" w:fill="FFFFFF"/>
+        <w:spacing w:before="0" w:beforeAutospacing="0" w:after="0" w:afterAutospacing="0"/>
+        <w:ind w:left="120" w:hangingChars="50" w:hanging="120"/>
+        <w:rPr>
+          <w:rFonts w:ascii="Times New Roman" w:hAnsi="Times New Roman" w:cs="Times New Roman"/>
+          <w:color w:val="212121"/>
+        </w:rPr>
+      </w:pPr>
+    </w:p>
+    <w:p>
+      <w:pPr>
+        <w:pStyle w:val="a3"/>
+        <w:shd w:val="clear" w:color="auto" w:fill="FFFFFF"/>
+        <w:spacing w:before="0" w:beforeAutospacing="0" w:after="0" w:afterAutospacing="0"/>
+        <w:ind w:left="120" w:hangingChars="50" w:hanging="120"/>
+        <w:rPr>
+          <w:rFonts w:ascii="Times New Roman" w:hAnsi="Times New Roman" w:cs="Times New Roman"/>
+          <w:color w:val="212121"/>
+        </w:rPr>
+      </w:pPr>
+    </w:p>
+    <w:p>
+      <w:pPr>
+        <w:pStyle w:val="a3"/>
+        <w:shd w:val="clear" w:color="auto" w:fill="FFFFFF"/>
+        <w:spacing w:before="0" w:beforeAutospacing="0" w:after="0" w:afterAutospacing="0"/>
+        <w:ind w:left="120" w:hangingChars="50" w:hanging="120"/>
+        <w:rPr>
+          <w:rFonts w:ascii="Times New Roman" w:hAnsi="Times New Roman" w:cs="Times New Roman"/>
+          <w:color w:val="212121"/>
+        </w:rPr>
+      </w:pPr>
+    </w:p>
+    <w:p>
+      <w:pPr>
+        <w:pStyle w:val="a3"/>
+        <w:shd w:val="clear" w:color="auto" w:fill="FFFFFF"/>
+        <w:spacing w:before="0" w:beforeAutospacing="0" w:after="0" w:afterAutospacing="0"/>
+        <w:ind w:left="120" w:hangingChars="50" w:hanging="120"/>
+        <w:rPr>
+          <w:rFonts w:ascii="Times New Roman" w:hAnsi="Times New Roman" w:cs="Times New Roman"/>
+          <w:color w:val="212121"/>
+        </w:rPr>
+      </w:pPr>
+    </w:p>
+    <w:p>
+      <w:pPr>
+        <w:pStyle w:val="a3"/>
+        <w:shd w:val="clear" w:color="auto" w:fill="FFFFFF"/>
+        <w:spacing w:before="0" w:beforeAutospacing="0" w:after="0" w:afterAutospacing="0"/>
+        <w:ind w:left="120" w:hangingChars="50" w:hanging="120"/>
+        <w:rPr>
+          <w:rFonts w:ascii="Times New Roman" w:hAnsi="Times New Roman" w:cs="Times New Roman"/>
+          <w:color w:val="212121"/>
+        </w:rPr>
+      </w:pPr>
+    </w:p>
+    <w:p>
+      <w:pPr>
+        <w:pStyle w:val="a3"/>
+        <w:shd w:val="clear" w:color="auto" w:fill="FFFFFF"/>
+        <w:spacing w:before="0" w:beforeAutospacing="0" w:after="0" w:afterAutospacing="0"/>
+        <w:ind w:left="120" w:hangingChars="50" w:hanging="120"/>
+        <w:rPr>
+          <w:rFonts w:ascii="Times New Roman" w:hAnsi="Times New Roman" w:cs="Times New Roman"/>
+          <w:color w:val="212121"/>
+        </w:rPr>
+      </w:pPr>
+    </w:p>
+    <w:p>
+      <w:pPr>
+        <w:pStyle w:val="a3"/>
+        <w:shd w:val="clear" w:color="auto" w:fill="FFFFFF"/>
+        <w:spacing w:before="0" w:beforeAutospacing="0" w:after="0" w:afterAutospacing="0"/>
+        <w:ind w:left="120" w:hangingChars="50" w:hanging="120"/>
+        <w:rPr>
+          <w:rFonts w:ascii="Times New Roman" w:hAnsi="Times New Roman" w:cs="Times New Roman"/>
+          <w:color w:val="212121"/>
+        </w:rPr>
+      </w:pPr>
+    </w:p>
+    <w:p>
+      <w:pPr>
+        <w:pStyle w:val="a3"/>
+        <w:shd w:val="clear" w:color="auto" w:fill="FFFFFF"/>
+        <w:spacing w:before="0" w:beforeAutospacing="0" w:after="0" w:afterAutospacing="0"/>
+        <w:ind w:left="120" w:hangingChars="50" w:hanging="120"/>
         <w:rPr>
           <w:rFonts w:ascii="Times New Roman" w:hAnsi="Times New Roman" w:cs="Times New Roman"/>
           <w:color w:val="212121"/>
@@ -2444,10 +2967,18 @@
           <w:color w:val="212121"/>
         </w:rPr>
         <w:drawing>
-          <wp:inline distT="0" distB="0" distL="0" distR="0">
-            <wp:extent cx="5486400" cy="2931159"/>
-            <wp:effectExtent l="0" t="0" r="0" b="3175"/>
-            <wp:docPr id="6" name="图片 6" descr="图表&#10;&#10;描述已自动生成"/>
+          <wp:anchor distT="0" distB="0" distL="114300" distR="114300" simplePos="0" relativeHeight="251669504" behindDoc="0" locked="0" layoutInCell="1" allowOverlap="1" wp14:anchorId="0A08AC26" wp14:editId="09C0E10F">
+            <wp:simplePos x="0" y="0"/>
+            <wp:positionH relativeFrom="column">
+              <wp:posOffset>350520</wp:posOffset>
+            </wp:positionH>
+            <wp:positionV relativeFrom="paragraph">
+              <wp:posOffset>0</wp:posOffset>
+            </wp:positionV>
+            <wp:extent cx="4655820" cy="3604260"/>
+            <wp:effectExtent l="0" t="0" r="5080" b="2540"/>
+            <wp:wrapTopAndBottom/>
+            <wp:docPr id="21" name="图片 21" descr="图表, 折线图&#10;&#10;描述已自动生成"/>
             <wp:cNvGraphicFramePr>
               <a:graphicFrameLocks xmlns:a="http://schemas.openxmlformats.org/drawingml/2006/main" noChangeAspect="1"/>
             </wp:cNvGraphicFramePr>
@@ -2455,7 +2986,7 @@
               <a:graphicData uri="http://schemas.openxmlformats.org/drawingml/2006/picture">
                 <pic:pic xmlns:pic="http://schemas.openxmlformats.org/drawingml/2006/picture">
                   <pic:nvPicPr>
-                    <pic:cNvPr id="6" name="图片 6" descr="图表&#10;&#10;描述已自动生成"/>
+                    <pic:cNvPr id="21" name="图片 21" descr="图表, 折线图&#10;&#10;描述已自动生成"/>
                     <pic:cNvPicPr/>
                   </pic:nvPicPr>
                   <pic:blipFill>
@@ -2473,7 +3004,7 @@
                   <pic:spPr>
                     <a:xfrm>
                       <a:off x="0" y="0"/>
-                      <a:ext cx="5513859" cy="2945829"/>
+                      <a:ext cx="4655820" cy="3604260"/>
                     </a:xfrm>
                     <a:prstGeom prst="rect">
                       <a:avLst/>
@@ -2482,29 +3013,143 @@
                 </pic:pic>
               </a:graphicData>
             </a:graphic>
-          </wp:inline>
+            <wp14:sizeRelH relativeFrom="page">
+              <wp14:pctWidth>0</wp14:pctWidth>
+            </wp14:sizeRelH>
+            <wp14:sizeRelV relativeFrom="page">
+              <wp14:pctHeight>0</wp14:pctHeight>
+            </wp14:sizeRelV>
+          </wp:anchor>
         </w:drawing>
       </w:r>
     </w:p>
     <w:p>
       <w:pPr>
-        <w:rPr>
-          <w:rFonts w:ascii="Times New Roman" w:hAnsi="Times New Roman" w:cs="Times New Roman"/>
-          <w:sz w:val="24"/>
+        <w:pStyle w:val="a3"/>
+        <w:shd w:val="clear" w:color="auto" w:fill="FFFFFF"/>
+        <w:spacing w:before="0" w:beforeAutospacing="0" w:after="0" w:afterAutospacing="0"/>
+        <w:ind w:left="120" w:hangingChars="50" w:hanging="120"/>
+        <w:rPr>
+          <w:rFonts w:ascii="Times New Roman" w:hAnsi="Times New Roman" w:cs="Times New Roman"/>
+          <w:color w:val="212121"/>
+        </w:rPr>
+      </w:pPr>
+    </w:p>
+    <w:p>
+      <w:pPr>
+        <w:pStyle w:val="a3"/>
+        <w:shd w:val="clear" w:color="auto" w:fill="FFFFFF"/>
+        <w:spacing w:before="0" w:beforeAutospacing="0" w:after="0" w:afterAutospacing="0"/>
+        <w:ind w:left="120" w:hangingChars="50" w:hanging="120"/>
+        <w:rPr>
+          <w:rFonts w:ascii="Times New Roman" w:hAnsi="Times New Roman" w:cs="Times New Roman"/>
+          <w:color w:val="212121"/>
+        </w:rPr>
+      </w:pPr>
+    </w:p>
+    <w:p>
+      <w:pPr>
+        <w:pStyle w:val="a3"/>
+        <w:shd w:val="clear" w:color="auto" w:fill="FFFFFF"/>
+        <w:spacing w:before="0" w:beforeAutospacing="0" w:after="0" w:afterAutospacing="0"/>
+        <w:ind w:left="120" w:hangingChars="50" w:hanging="120"/>
+        <w:rPr>
+          <w:rFonts w:ascii="Times New Roman" w:hAnsi="Times New Roman" w:cs="Times New Roman"/>
+          <w:color w:val="212121"/>
+        </w:rPr>
+      </w:pPr>
+    </w:p>
+    <w:p>
+      <w:pPr>
+        <w:pStyle w:val="a3"/>
+        <w:shd w:val="clear" w:color="auto" w:fill="FFFFFF"/>
+        <w:spacing w:before="0" w:beforeAutospacing="0" w:after="0" w:afterAutospacing="0"/>
+        <w:ind w:left="120" w:hangingChars="50" w:hanging="120"/>
+        <w:rPr>
+          <w:rFonts w:ascii="Times New Roman" w:hAnsi="Times New Roman" w:cs="Times New Roman"/>
+          <w:color w:val="212121"/>
+        </w:rPr>
+      </w:pPr>
+    </w:p>
+    <w:p>
+      <w:pPr>
+        <w:pStyle w:val="a3"/>
+        <w:shd w:val="clear" w:color="auto" w:fill="FFFFFF"/>
+        <w:spacing w:before="0" w:beforeAutospacing="0" w:after="0" w:afterAutospacing="0"/>
+        <w:ind w:left="120" w:hangingChars="50" w:hanging="120"/>
+        <w:rPr>
+          <w:rFonts w:ascii="Times New Roman" w:hAnsi="Times New Roman" w:cs="Times New Roman"/>
+          <w:color w:val="212121"/>
+        </w:rPr>
+      </w:pPr>
+    </w:p>
+    <w:p>
+      <w:pPr>
+        <w:pStyle w:val="a3"/>
+        <w:shd w:val="clear" w:color="auto" w:fill="FFFFFF"/>
+        <w:spacing w:before="0" w:beforeAutospacing="0" w:after="0" w:afterAutospacing="0"/>
+        <w:ind w:left="120" w:hangingChars="50" w:hanging="120"/>
+        <w:rPr>
+          <w:rFonts w:ascii="Times New Roman" w:hAnsi="Times New Roman" w:cs="Times New Roman"/>
+          <w:color w:val="212121"/>
+        </w:rPr>
+      </w:pPr>
+    </w:p>
+    <w:p>
+      <w:pPr>
+        <w:pStyle w:val="a3"/>
+        <w:shd w:val="clear" w:color="auto" w:fill="FFFFFF"/>
+        <w:spacing w:before="0" w:beforeAutospacing="0" w:after="0" w:afterAutospacing="0"/>
+        <w:ind w:left="120" w:hangingChars="50" w:hanging="120"/>
+        <w:rPr>
+          <w:rFonts w:ascii="Times New Roman" w:hAnsi="Times New Roman" w:cs="Times New Roman"/>
+          <w:color w:val="212121"/>
+        </w:rPr>
+      </w:pPr>
+    </w:p>
+    <w:p>
+      <w:pPr>
+        <w:pStyle w:val="a3"/>
+        <w:shd w:val="clear" w:color="auto" w:fill="FFFFFF"/>
+        <w:spacing w:before="0" w:beforeAutospacing="0" w:after="0" w:afterAutospacing="0"/>
+        <w:ind w:left="120" w:hangingChars="50" w:hanging="120"/>
+        <w:rPr>
+          <w:rFonts w:ascii="Times New Roman" w:hAnsi="Times New Roman" w:cs="Times New Roman"/>
+          <w:color w:val="212121"/>
+        </w:rPr>
+      </w:pPr>
+    </w:p>
+    <w:p>
+      <w:pPr>
+        <w:pStyle w:val="a3"/>
+        <w:shd w:val="clear" w:color="auto" w:fill="FFFFFF"/>
+        <w:spacing w:before="0" w:beforeAutospacing="0" w:after="0" w:afterAutospacing="0"/>
+        <w:ind w:left="120" w:hangingChars="50" w:hanging="120"/>
+        <w:rPr>
+          <w:rFonts w:ascii="Times New Roman" w:hAnsi="Times New Roman" w:cs="Times New Roman"/>
+          <w:color w:val="212121"/>
         </w:rPr>
       </w:pPr>
       <w:r>
         <w:rPr>
           <w:rFonts w:ascii="Times New Roman" w:hAnsi="Times New Roman" w:cs="Times New Roman"/>
           <w:noProof/>
-          <w:sz w:val="24"/>
+          <w:color w:val="212121"/>
         </w:rPr>
         <w:lastRenderedPageBreak/>
         <w:drawing>
-          <wp:inline distT="0" distB="0" distL="0" distR="0">
-            <wp:extent cx="5331839" cy="4321628"/>
-            <wp:effectExtent l="0" t="0" r="2540" b="0"/>
-            <wp:docPr id="4" name="图片 4" descr="图表, 折线图&#10;&#10;描述已自动生成"/>
+          <wp:anchor distT="0" distB="0" distL="114300" distR="114300" simplePos="0" relativeHeight="251667456" behindDoc="0" locked="0" layoutInCell="1" allowOverlap="1">
+            <wp:simplePos x="0" y="0"/>
+            <wp:positionH relativeFrom="column">
+              <wp:posOffset>754380</wp:posOffset>
+            </wp:positionH>
+            <wp:positionV relativeFrom="paragraph">
+              <wp:posOffset>367665</wp:posOffset>
+            </wp:positionV>
+            <wp:extent cx="3459480" cy="3300730"/>
+            <wp:effectExtent l="0" t="0" r="0" b="1270"/>
+            <wp:wrapTopAndBottom/>
+            <wp:docPr id="24" name="图片 24" descr="表格&#10;&#10;描述已自动生成"/>
             <wp:cNvGraphicFramePr>
               <a:graphicFrameLocks xmlns:a="http://schemas.openxmlformats.org/drawingml/2006/main" noChangeAspect="1"/>
             </wp:cNvGraphicFramePr>
@@ -2512,7 +3157,7 @@
               <a:graphicData uri="http://schemas.openxmlformats.org/drawingml/2006/picture">
                 <pic:pic xmlns:pic="http://schemas.openxmlformats.org/drawingml/2006/picture">
                   <pic:nvPicPr>
-                    <pic:cNvPr id="4" name="图片 4" descr="图表, 折线图&#10;&#10;描述已自动生成"/>
+                    <pic:cNvPr id="24" name="图片 24" descr="表格&#10;&#10;描述已自动生成"/>
                     <pic:cNvPicPr/>
                   </pic:nvPicPr>
                   <pic:blipFill>
@@ -2530,7 +3175,7 @@
                   <pic:spPr>
                     <a:xfrm>
                       <a:off x="0" y="0"/>
-                      <a:ext cx="5334636" cy="4323895"/>
+                      <a:ext cx="3459480" cy="3300730"/>
                     </a:xfrm>
                     <a:prstGeom prst="rect">
                       <a:avLst/>
@@ -2539,9 +3184,88 @@
                 </pic:pic>
               </a:graphicData>
             </a:graphic>
-          </wp:inline>
+            <wp14:sizeRelH relativeFrom="page">
+              <wp14:pctWidth>0</wp14:pctWidth>
+            </wp14:sizeRelH>
+            <wp14:sizeRelV relativeFrom="page">
+              <wp14:pctHeight>0</wp14:pctHeight>
+            </wp14:sizeRelV>
+          </wp:anchor>
         </w:drawing>
       </w:r>
+      <w:r>
+        <w:rPr>
+          <w:rFonts w:ascii="Times New Roman" w:hAnsi="Times New Roman" w:cs="Times New Roman" w:hint="eastAsia"/>
+          <w:b/>
+          <w:bCs/>
+          <w:color w:val="212121"/>
+        </w:rPr>
+        <w:t>G</w:t>
+      </w:r>
+      <w:r>
+        <w:rPr>
+          <w:rFonts w:ascii="Times New Roman" w:hAnsi="Times New Roman" w:cs="Times New Roman"/>
+          <w:b/>
+          <w:bCs/>
+          <w:color w:val="212121"/>
+        </w:rPr>
+        <w:t>eographical analysis of the cheapest avocados</w:t>
+      </w:r>
+    </w:p>
+    <w:p>
+      <w:pPr>
+        <w:pStyle w:val="a3"/>
+        <w:shd w:val="clear" w:color="auto" w:fill="FFFFFF"/>
+        <w:spacing w:before="0" w:beforeAutospacing="0" w:after="0" w:afterAutospacing="0"/>
+        <w:ind w:left="120" w:hangingChars="50" w:hanging="120"/>
+        <w:rPr>
+          <w:rFonts w:ascii="Times New Roman" w:hAnsi="Times New Roman" w:cs="Times New Roman"/>
+          <w:color w:val="212121"/>
+        </w:rPr>
+      </w:pPr>
+    </w:p>
+    <w:p>
+      <w:pPr>
+        <w:pStyle w:val="a3"/>
+        <w:shd w:val="clear" w:color="auto" w:fill="FFFFFF"/>
+        <w:spacing w:before="0" w:beforeAutospacing="0" w:after="0" w:afterAutospacing="0"/>
+        <w:ind w:left="120" w:hangingChars="50" w:hanging="120"/>
+        <w:rPr>
+          <w:rFonts w:ascii="Times New Roman" w:hAnsi="Times New Roman" w:cs="Times New Roman" w:hint="eastAsia"/>
+          <w:b/>
+          <w:bCs/>
+          <w:color w:val="212121"/>
+        </w:rPr>
+      </w:pPr>
+      <w:r>
+        <w:rPr>
+          <w:rFonts w:ascii="Times New Roman" w:hAnsi="Times New Roman" w:cs="Times New Roman"/>
+          <w:b/>
+          <w:bCs/>
+          <w:color w:val="212121"/>
+        </w:rPr>
+        <w:t xml:space="preserve">Future average price of avocados trend prediction </w:t>
+      </w:r>
+    </w:p>
+    <w:p>
+      <w:pPr>
+        <w:pStyle w:val="a3"/>
+        <w:shd w:val="clear" w:color="auto" w:fill="FFFFFF"/>
+        <w:spacing w:before="0" w:beforeAutospacing="0" w:after="0" w:afterAutospacing="0"/>
+        <w:ind w:left="120" w:hangingChars="50" w:hanging="120"/>
+        <w:rPr>
+          <w:rFonts w:ascii="Times New Roman" w:hAnsi="Times New Roman" w:cs="Times New Roman" w:hint="eastAsia"/>
+          <w:color w:val="212121"/>
+        </w:rPr>
+      </w:pPr>
+    </w:p>
+    <w:p>
+      <w:pPr>
+        <w:rPr>
+          <w:rFonts w:ascii="Times New Roman" w:hAnsi="Times New Roman" w:cs="Times New Roman"/>
+          <w:sz w:val="24"/>
+        </w:rPr>
+      </w:pPr>
       <w:r>
         <w:rPr>
           <w:rFonts w:ascii="Times New Roman" w:hAnsi="Times New Roman" w:cs="Times New Roman"/>
@@ -2651,7 +3375,7 @@
     <w:p>
       <w:pPr>
         <w:rPr>
-          <w:rFonts w:ascii="Times New Roman" w:hAnsi="Times New Roman" w:cs="Times New Roman" w:hint="eastAsia"/>
+          <w:rFonts w:ascii="Times New Roman" w:hAnsi="Times New Roman" w:cs="Times New Roman"/>
           <w:sz w:val="24"/>
         </w:rPr>
       </w:pPr>
@@ -2692,6 +3416,71 @@
                     <a:xfrm>
                       <a:off x="0" y="0"/>
                       <a:ext cx="3851733" cy="2027064"/>
+                    </a:xfrm>
+                    <a:prstGeom prst="rect">
+                      <a:avLst/>
+                    </a:prstGeom>
+                  </pic:spPr>
+                </pic:pic>
+              </a:graphicData>
+            </a:graphic>
+          </wp:inline>
+        </w:drawing>
+      </w:r>
+    </w:p>
+    <w:p>
+      <w:pPr>
+        <w:rPr>
+          <w:rFonts w:ascii="Times New Roman" w:hAnsi="Times New Roman" w:cs="Times New Roman"/>
+          <w:sz w:val="24"/>
+        </w:rPr>
+      </w:pPr>
+    </w:p>
+    <w:p>
+      <w:pPr>
+        <w:rPr>
+          <w:rFonts w:ascii="Times New Roman" w:hAnsi="Times New Roman" w:cs="Times New Roman" w:hint="eastAsia"/>
+          <w:sz w:val="24"/>
+        </w:rPr>
+      </w:pPr>
+      <w:r>
+        <w:rPr>
+          <w:rFonts w:ascii="Times New Roman" w:hAnsi="Times New Roman" w:cs="Times New Roman"/>
+          <w:noProof/>
+          <w:color w:val="212121"/>
+        </w:rPr>
+        <w:lastRenderedPageBreak/>
+        <w:drawing>
+          <wp:inline distT="0" distB="0" distL="0" distR="0" wp14:anchorId="3ED7C281" wp14:editId="764DB177">
+            <wp:extent cx="5486400" cy="2930525"/>
+            <wp:effectExtent l="0" t="0" r="0" b="3175"/>
+            <wp:docPr id="6" name="图片 6" descr="图表&#10;&#10;描述已自动生成"/>
+            <wp:cNvGraphicFramePr>
+              <a:graphicFrameLocks xmlns:a="http://schemas.openxmlformats.org/drawingml/2006/main" noChangeAspect="1"/>
+            </wp:cNvGraphicFramePr>
+            <a:graphic xmlns:a="http://schemas.openxmlformats.org/drawingml/2006/main">
+              <a:graphicData uri="http://schemas.openxmlformats.org/drawingml/2006/picture">
+                <pic:pic xmlns:pic="http://schemas.openxmlformats.org/drawingml/2006/picture">
+                  <pic:nvPicPr>
+                    <pic:cNvPr id="6" name="图片 6" descr="图表&#10;&#10;描述已自动生成"/>
+                    <pic:cNvPicPr/>
+                  </pic:nvPicPr>
+                  <pic:blipFill>
+                    <a:blip r:embed="rId16" cstate="print">
+                      <a:extLst>
+                        <a:ext uri="{28A0092B-C50C-407E-A947-70E740481C1C}">
+                          <a14:useLocalDpi xmlns:a14="http://schemas.microsoft.com/office/drawing/2010/main" val="0"/>
+                        </a:ext>
+                      </a:extLst>
+                    </a:blip>
+                    <a:stretch>
+                      <a:fillRect/>
+                    </a:stretch>
+                  </pic:blipFill>
+                  <pic:spPr>
+                    <a:xfrm>
+                      <a:off x="0" y="0"/>
+                      <a:ext cx="5486400" cy="2930525"/>
                     </a:xfrm>
                     <a:prstGeom prst="rect">
                       <a:avLst/>

</xml_diff>

<commit_message>
add the annotation in Hass avocados type
</commit_message>
<xml_diff>
--- a/avocados_final_report.docx
+++ b/avocados_final_report.docx
@@ -696,7 +696,7 @@
         <w:shd w:val="clear" w:color="auto" w:fill="FFFFFF"/>
         <w:spacing w:before="0" w:beforeAutospacing="0" w:after="0" w:afterAutospacing="0"/>
         <w:rPr>
-          <w:rFonts w:ascii="Times New Roman" w:hAnsi="Times New Roman" w:cs="Times New Roman" w:hint="eastAsia"/>
+          <w:rFonts w:ascii="Times New Roman" w:hAnsi="Times New Roman" w:cs="Times New Roman"/>
           <w:b/>
           <w:color w:val="212121"/>
         </w:rPr>
@@ -852,7 +852,7 @@
         <w:shd w:val="clear" w:color="auto" w:fill="FFFFFF"/>
         <w:spacing w:before="0" w:beforeAutospacing="0" w:after="0" w:afterAutospacing="0"/>
         <w:rPr>
-          <w:rFonts w:ascii="Times New Roman" w:hAnsi="Times New Roman" w:cs="Times New Roman" w:hint="eastAsia"/>
+          <w:rFonts w:ascii="Times New Roman" w:hAnsi="Times New Roman" w:cs="Times New Roman"/>
           <w:bCs/>
           <w:color w:val="212121"/>
         </w:rPr>
@@ -864,7 +864,7 @@
         <w:shd w:val="clear" w:color="auto" w:fill="FFFFFF"/>
         <w:spacing w:before="0" w:beforeAutospacing="0" w:after="0" w:afterAutospacing="0"/>
         <w:rPr>
-          <w:rFonts w:ascii="Times New Roman" w:hAnsi="Times New Roman" w:cs="Times New Roman" w:hint="eastAsia"/>
+          <w:rFonts w:ascii="Times New Roman" w:hAnsi="Times New Roman" w:cs="Times New Roman"/>
           <w:bCs/>
           <w:color w:val="212121"/>
         </w:rPr>
@@ -1097,163 +1097,163 @@
         <w:shd w:val="clear" w:color="auto" w:fill="FFFFFF"/>
         <w:spacing w:before="0" w:beforeAutospacing="0" w:after="0" w:afterAutospacing="0"/>
         <w:rPr>
+          <w:rFonts w:ascii="Times New Roman" w:hAnsi="Times New Roman" w:cs="Times New Roman"/>
+          <w:color w:val="212121"/>
+        </w:rPr>
+      </w:pPr>
+    </w:p>
+    <w:p>
+      <w:pPr>
+        <w:pStyle w:val="a3"/>
+        <w:shd w:val="clear" w:color="auto" w:fill="FFFFFF"/>
+        <w:spacing w:before="0" w:beforeAutospacing="0" w:after="0" w:afterAutospacing="0"/>
+        <w:rPr>
+          <w:rFonts w:ascii="Times New Roman" w:hAnsi="Times New Roman" w:cs="Times New Roman"/>
+          <w:color w:val="212121"/>
+        </w:rPr>
+      </w:pPr>
+    </w:p>
+    <w:p>
+      <w:pPr>
+        <w:pStyle w:val="a3"/>
+        <w:shd w:val="clear" w:color="auto" w:fill="FFFFFF"/>
+        <w:spacing w:before="0" w:beforeAutospacing="0" w:after="0" w:afterAutospacing="0"/>
+        <w:rPr>
+          <w:rFonts w:ascii="Times New Roman" w:hAnsi="Times New Roman" w:cs="Times New Roman"/>
+          <w:color w:val="212121"/>
+        </w:rPr>
+      </w:pPr>
+    </w:p>
+    <w:p>
+      <w:pPr>
+        <w:pStyle w:val="a3"/>
+        <w:shd w:val="clear" w:color="auto" w:fill="FFFFFF"/>
+        <w:spacing w:before="0" w:beforeAutospacing="0" w:after="0" w:afterAutospacing="0"/>
+        <w:rPr>
+          <w:rFonts w:ascii="Times New Roman" w:hAnsi="Times New Roman" w:cs="Times New Roman"/>
+          <w:color w:val="212121"/>
+        </w:rPr>
+      </w:pPr>
+    </w:p>
+    <w:p>
+      <w:pPr>
+        <w:pStyle w:val="a3"/>
+        <w:shd w:val="clear" w:color="auto" w:fill="FFFFFF"/>
+        <w:spacing w:before="0" w:beforeAutospacing="0" w:after="0" w:afterAutospacing="0"/>
+        <w:rPr>
+          <w:rFonts w:ascii="Times New Roman" w:hAnsi="Times New Roman" w:cs="Times New Roman"/>
+          <w:color w:val="212121"/>
+        </w:rPr>
+      </w:pPr>
+    </w:p>
+    <w:p>
+      <w:pPr>
+        <w:pStyle w:val="a3"/>
+        <w:shd w:val="clear" w:color="auto" w:fill="FFFFFF"/>
+        <w:spacing w:before="0" w:beforeAutospacing="0" w:after="0" w:afterAutospacing="0"/>
+        <w:rPr>
+          <w:rFonts w:ascii="Times New Roman" w:hAnsi="Times New Roman" w:cs="Times New Roman"/>
+          <w:color w:val="212121"/>
+        </w:rPr>
+      </w:pPr>
+    </w:p>
+    <w:p>
+      <w:pPr>
+        <w:pStyle w:val="a3"/>
+        <w:shd w:val="clear" w:color="auto" w:fill="FFFFFF"/>
+        <w:spacing w:before="0" w:beforeAutospacing="0" w:after="0" w:afterAutospacing="0"/>
+        <w:rPr>
+          <w:rFonts w:ascii="Times New Roman" w:hAnsi="Times New Roman" w:cs="Times New Roman"/>
+          <w:color w:val="212121"/>
+        </w:rPr>
+      </w:pPr>
+    </w:p>
+    <w:p>
+      <w:pPr>
+        <w:pStyle w:val="a3"/>
+        <w:shd w:val="clear" w:color="auto" w:fill="FFFFFF"/>
+        <w:spacing w:before="0" w:beforeAutospacing="0" w:after="0" w:afterAutospacing="0"/>
+        <w:rPr>
+          <w:rFonts w:ascii="Times New Roman" w:hAnsi="Times New Roman" w:cs="Times New Roman"/>
+          <w:color w:val="212121"/>
+        </w:rPr>
+      </w:pPr>
+    </w:p>
+    <w:p>
+      <w:pPr>
+        <w:pStyle w:val="a3"/>
+        <w:shd w:val="clear" w:color="auto" w:fill="FFFFFF"/>
+        <w:spacing w:before="0" w:beforeAutospacing="0" w:after="0" w:afterAutospacing="0"/>
+        <w:rPr>
+          <w:rFonts w:ascii="Times New Roman" w:hAnsi="Times New Roman" w:cs="Times New Roman"/>
+          <w:color w:val="212121"/>
+        </w:rPr>
+      </w:pPr>
+    </w:p>
+    <w:p>
+      <w:pPr>
+        <w:pStyle w:val="a3"/>
+        <w:shd w:val="clear" w:color="auto" w:fill="FFFFFF"/>
+        <w:spacing w:before="0" w:beforeAutospacing="0" w:after="0" w:afterAutospacing="0"/>
+        <w:rPr>
+          <w:rFonts w:ascii="Times New Roman" w:hAnsi="Times New Roman" w:cs="Times New Roman"/>
+          <w:color w:val="212121"/>
+        </w:rPr>
+      </w:pPr>
+      <w:r>
+        <w:rPr>
+          <w:rFonts w:ascii="Times New Roman" w:hAnsi="Times New Roman" w:cs="Times New Roman"/>
+          <w:color w:val="212121"/>
+        </w:rPr>
+        <w:t xml:space="preserve">Table 1 was created for better illustration of the correlation among these two types. </w:t>
+      </w:r>
+      <w:r>
+        <w:rPr>
+          <w:rFonts w:ascii="Times New Roman" w:hAnsi="Times New Roman" w:cs="Times New Roman"/>
+          <w:color w:val="212121"/>
+        </w:rPr>
+        <w:t>As can be seen from the table, conventional avocado could account for approximately 97% in the markets and the average price would be 28% lower than organic type.</w:t>
+      </w:r>
+      <w:r>
+        <w:rPr>
+          <w:rFonts w:ascii="Times New Roman" w:hAnsi="Times New Roman" w:cs="Times New Roman"/>
+          <w:color w:val="212121"/>
+        </w:rPr>
+        <w:t xml:space="preserve"> </w:t>
+      </w:r>
+      <w:r>
+        <w:rPr>
+          <w:rFonts w:ascii="Times New Roman" w:hAnsi="Times New Roman" w:cs="Times New Roman"/>
+          <w:color w:val="212121"/>
+        </w:rPr>
+        <w:t xml:space="preserve">Furthermore, the trends of average price among the two types could be visualized in Figure 2. </w:t>
+      </w:r>
+      <w:r>
+        <w:rPr>
+          <w:rFonts w:ascii="Times New Roman" w:hAnsi="Times New Roman" w:cs="Times New Roman"/>
+          <w:color w:val="212121"/>
+        </w:rPr>
+        <w:t xml:space="preserve">It is clear that the average price of conventional avocados </w:t>
+      </w:r>
+      <w:r>
+        <w:rPr>
+          <w:rFonts w:ascii="Times New Roman" w:hAnsi="Times New Roman" w:cs="Times New Roman"/>
+          <w:color w:val="212121"/>
+        </w:rPr>
+        <w:t>is</w:t>
+      </w:r>
+      <w:r>
+        <w:rPr>
+          <w:rFonts w:ascii="Times New Roman" w:hAnsi="Times New Roman" w:cs="Times New Roman"/>
+          <w:color w:val="212121"/>
+        </w:rPr>
+        <w:t xml:space="preserve"> </w:t>
+      </w:r>
+      <w:r>
+        <w:rPr>
           <w:rFonts w:ascii="Times New Roman" w:hAnsi="Times New Roman" w:cs="Times New Roman" w:hint="eastAsia"/>
           <w:color w:val="212121"/>
         </w:rPr>
-      </w:pPr>
-    </w:p>
-    <w:p>
-      <w:pPr>
-        <w:pStyle w:val="a3"/>
-        <w:shd w:val="clear" w:color="auto" w:fill="FFFFFF"/>
-        <w:spacing w:before="0" w:beforeAutospacing="0" w:after="0" w:afterAutospacing="0"/>
-        <w:rPr>
-          <w:rFonts w:ascii="Times New Roman" w:hAnsi="Times New Roman" w:cs="Times New Roman"/>
-          <w:color w:val="212121"/>
-        </w:rPr>
-      </w:pPr>
-    </w:p>
-    <w:p>
-      <w:pPr>
-        <w:pStyle w:val="a3"/>
-        <w:shd w:val="clear" w:color="auto" w:fill="FFFFFF"/>
-        <w:spacing w:before="0" w:beforeAutospacing="0" w:after="0" w:afterAutospacing="0"/>
-        <w:rPr>
-          <w:rFonts w:ascii="Times New Roman" w:hAnsi="Times New Roman" w:cs="Times New Roman"/>
-          <w:color w:val="212121"/>
-        </w:rPr>
-      </w:pPr>
-    </w:p>
-    <w:p>
-      <w:pPr>
-        <w:pStyle w:val="a3"/>
-        <w:shd w:val="clear" w:color="auto" w:fill="FFFFFF"/>
-        <w:spacing w:before="0" w:beforeAutospacing="0" w:after="0" w:afterAutospacing="0"/>
-        <w:rPr>
-          <w:rFonts w:ascii="Times New Roman" w:hAnsi="Times New Roman" w:cs="Times New Roman"/>
-          <w:color w:val="212121"/>
-        </w:rPr>
-      </w:pPr>
-    </w:p>
-    <w:p>
-      <w:pPr>
-        <w:pStyle w:val="a3"/>
-        <w:shd w:val="clear" w:color="auto" w:fill="FFFFFF"/>
-        <w:spacing w:before="0" w:beforeAutospacing="0" w:after="0" w:afterAutospacing="0"/>
-        <w:rPr>
-          <w:rFonts w:ascii="Times New Roman" w:hAnsi="Times New Roman" w:cs="Times New Roman"/>
-          <w:color w:val="212121"/>
-        </w:rPr>
-      </w:pPr>
-    </w:p>
-    <w:p>
-      <w:pPr>
-        <w:pStyle w:val="a3"/>
-        <w:shd w:val="clear" w:color="auto" w:fill="FFFFFF"/>
-        <w:spacing w:before="0" w:beforeAutospacing="0" w:after="0" w:afterAutospacing="0"/>
-        <w:rPr>
-          <w:rFonts w:ascii="Times New Roman" w:hAnsi="Times New Roman" w:cs="Times New Roman"/>
-          <w:color w:val="212121"/>
-        </w:rPr>
-      </w:pPr>
-    </w:p>
-    <w:p>
-      <w:pPr>
-        <w:pStyle w:val="a3"/>
-        <w:shd w:val="clear" w:color="auto" w:fill="FFFFFF"/>
-        <w:spacing w:before="0" w:beforeAutospacing="0" w:after="0" w:afterAutospacing="0"/>
-        <w:rPr>
-          <w:rFonts w:ascii="Times New Roman" w:hAnsi="Times New Roman" w:cs="Times New Roman"/>
-          <w:color w:val="212121"/>
-        </w:rPr>
-      </w:pPr>
-    </w:p>
-    <w:p>
-      <w:pPr>
-        <w:pStyle w:val="a3"/>
-        <w:shd w:val="clear" w:color="auto" w:fill="FFFFFF"/>
-        <w:spacing w:before="0" w:beforeAutospacing="0" w:after="0" w:afterAutospacing="0"/>
-        <w:rPr>
-          <w:rFonts w:ascii="Times New Roman" w:hAnsi="Times New Roman" w:cs="Times New Roman" w:hint="eastAsia"/>
-          <w:color w:val="212121"/>
-        </w:rPr>
-      </w:pPr>
-    </w:p>
-    <w:p>
-      <w:pPr>
-        <w:pStyle w:val="a3"/>
-        <w:shd w:val="clear" w:color="auto" w:fill="FFFFFF"/>
-        <w:spacing w:before="0" w:beforeAutospacing="0" w:after="0" w:afterAutospacing="0"/>
-        <w:rPr>
-          <w:rFonts w:ascii="Times New Roman" w:hAnsi="Times New Roman" w:cs="Times New Roman"/>
-          <w:color w:val="212121"/>
-        </w:rPr>
-      </w:pPr>
-    </w:p>
-    <w:p>
-      <w:pPr>
-        <w:pStyle w:val="a3"/>
-        <w:shd w:val="clear" w:color="auto" w:fill="FFFFFF"/>
-        <w:spacing w:before="0" w:beforeAutospacing="0" w:after="0" w:afterAutospacing="0"/>
-        <w:rPr>
-          <w:rFonts w:ascii="Times New Roman" w:hAnsi="Times New Roman" w:cs="Times New Roman" w:hint="eastAsia"/>
-          <w:color w:val="212121"/>
-        </w:rPr>
-      </w:pPr>
-      <w:r>
-        <w:rPr>
-          <w:rFonts w:ascii="Times New Roman" w:hAnsi="Times New Roman" w:cs="Times New Roman"/>
-          <w:color w:val="212121"/>
-        </w:rPr>
-        <w:t xml:space="preserve">Table 1 was created for better illustration of the correlation among these two types. </w:t>
-      </w:r>
-      <w:r>
-        <w:rPr>
-          <w:rFonts w:ascii="Times New Roman" w:hAnsi="Times New Roman" w:cs="Times New Roman"/>
-          <w:color w:val="212121"/>
-        </w:rPr>
-        <w:t>As can be seen from the table, conventional avocado could account for approximately 97% in the markets and the average price would be 28% lower than organic type.</w:t>
-      </w:r>
-      <w:r>
-        <w:rPr>
-          <w:rFonts w:ascii="Times New Roman" w:hAnsi="Times New Roman" w:cs="Times New Roman"/>
-          <w:color w:val="212121"/>
-        </w:rPr>
-        <w:t xml:space="preserve"> </w:t>
-      </w:r>
-      <w:r>
-        <w:rPr>
-          <w:rFonts w:ascii="Times New Roman" w:hAnsi="Times New Roman" w:cs="Times New Roman"/>
-          <w:color w:val="212121"/>
-        </w:rPr>
-        <w:t xml:space="preserve">Furthermore, the trends of average price among the two types could be visualized in Figure 2. </w:t>
-      </w:r>
-      <w:r>
-        <w:rPr>
-          <w:rFonts w:ascii="Times New Roman" w:hAnsi="Times New Roman" w:cs="Times New Roman"/>
-          <w:color w:val="212121"/>
-        </w:rPr>
-        <w:t xml:space="preserve">It is clear that the average price of conventional avocados </w:t>
-      </w:r>
-      <w:r>
-        <w:rPr>
-          <w:rFonts w:ascii="Times New Roman" w:hAnsi="Times New Roman" w:cs="Times New Roman"/>
-          <w:color w:val="212121"/>
-        </w:rPr>
-        <w:t>is</w:t>
-      </w:r>
-      <w:r>
-        <w:rPr>
-          <w:rFonts w:ascii="Times New Roman" w:hAnsi="Times New Roman" w:cs="Times New Roman"/>
-          <w:color w:val="212121"/>
-        </w:rPr>
-        <w:t xml:space="preserve"> </w:t>
-      </w:r>
-      <w:r>
-        <w:rPr>
-          <w:rFonts w:ascii="Times New Roman" w:hAnsi="Times New Roman" w:cs="Times New Roman" w:hint="eastAsia"/>
-          <w:color w:val="212121"/>
-        </w:rPr>
         <w:t>con</w:t>
       </w:r>
       <w:r>
@@ -1281,7 +1281,7 @@
         <w:shd w:val="clear" w:color="auto" w:fill="FFFFFF"/>
         <w:spacing w:before="0" w:beforeAutospacing="0" w:after="0" w:afterAutospacing="0"/>
         <w:rPr>
-          <w:rFonts w:ascii="Times New Roman" w:hAnsi="Times New Roman" w:cs="Times New Roman" w:hint="eastAsia"/>
+          <w:rFonts w:ascii="Times New Roman" w:hAnsi="Times New Roman" w:cs="Times New Roman"/>
           <w:b/>
           <w:bCs/>
           <w:color w:val="212121"/>
@@ -1327,7 +1327,7 @@
               <w:spacing w:before="0" w:beforeAutospacing="0" w:after="0" w:afterAutospacing="0"/>
               <w:jc w:val="center"/>
               <w:rPr>
-                <w:rFonts w:ascii="Times New Roman" w:hAnsi="Times New Roman" w:cs="Times New Roman" w:hint="eastAsia"/>
+                <w:rFonts w:ascii="Times New Roman" w:hAnsi="Times New Roman" w:cs="Times New Roman"/>
                 <w:color w:val="212121"/>
               </w:rPr>
             </w:pPr>
@@ -1351,7 +1351,7 @@
               <w:spacing w:before="0" w:beforeAutospacing="0" w:after="0" w:afterAutospacing="0"/>
               <w:jc w:val="center"/>
               <w:rPr>
-                <w:rFonts w:ascii="Times New Roman" w:hAnsi="Times New Roman" w:cs="Times New Roman" w:hint="eastAsia"/>
+                <w:rFonts w:ascii="Times New Roman" w:hAnsi="Times New Roman" w:cs="Times New Roman"/>
                 <w:color w:val="212121"/>
               </w:rPr>
             </w:pPr>
@@ -1375,7 +1375,7 @@
               <w:spacing w:before="0" w:beforeAutospacing="0" w:after="0" w:afterAutospacing="0"/>
               <w:jc w:val="center"/>
               <w:rPr>
-                <w:rFonts w:ascii="Times New Roman" w:hAnsi="Times New Roman" w:cs="Times New Roman" w:hint="eastAsia"/>
+                <w:rFonts w:ascii="Times New Roman" w:hAnsi="Times New Roman" w:cs="Times New Roman"/>
                 <w:color w:val="212121"/>
               </w:rPr>
             </w:pPr>
@@ -1406,7 +1406,7 @@
               <w:spacing w:before="0" w:beforeAutospacing="0" w:after="0" w:afterAutospacing="0"/>
               <w:jc w:val="center"/>
               <w:rPr>
-                <w:rFonts w:ascii="Times New Roman" w:hAnsi="Times New Roman" w:cs="Times New Roman" w:hint="eastAsia"/>
+                <w:rFonts w:ascii="Times New Roman" w:hAnsi="Times New Roman" w:cs="Times New Roman"/>
                 <w:color w:val="212121"/>
               </w:rPr>
             </w:pPr>
@@ -1439,7 +1439,7 @@
               <w:spacing w:before="0" w:beforeAutospacing="0" w:after="0" w:afterAutospacing="0"/>
               <w:jc w:val="center"/>
               <w:rPr>
-                <w:rFonts w:ascii="Times New Roman" w:hAnsi="Times New Roman" w:cs="Times New Roman" w:hint="eastAsia"/>
+                <w:rFonts w:ascii="Times New Roman" w:hAnsi="Times New Roman" w:cs="Times New Roman"/>
                 <w:color w:val="212121"/>
               </w:rPr>
             </w:pPr>
@@ -1463,7 +1463,7 @@
               <w:spacing w:before="0" w:beforeAutospacing="0" w:after="0" w:afterAutospacing="0"/>
               <w:jc w:val="center"/>
               <w:rPr>
-                <w:rFonts w:ascii="Times New Roman" w:hAnsi="Times New Roman" w:cs="Times New Roman" w:hint="eastAsia"/>
+                <w:rFonts w:ascii="Times New Roman" w:hAnsi="Times New Roman" w:cs="Times New Roman"/>
                 <w:color w:val="212121"/>
               </w:rPr>
             </w:pPr>
@@ -1508,7 +1508,7 @@
               <w:spacing w:before="0" w:beforeAutospacing="0" w:after="0" w:afterAutospacing="0"/>
               <w:jc w:val="center"/>
               <w:rPr>
-                <w:rFonts w:ascii="Times New Roman" w:hAnsi="Times New Roman" w:cs="Times New Roman" w:hint="eastAsia"/>
+                <w:rFonts w:ascii="Times New Roman" w:hAnsi="Times New Roman" w:cs="Times New Roman"/>
                 <w:color w:val="212121"/>
               </w:rPr>
             </w:pPr>
@@ -1546,7 +1546,7 @@
               <w:spacing w:before="0" w:beforeAutospacing="0" w:after="0" w:afterAutospacing="0"/>
               <w:jc w:val="center"/>
               <w:rPr>
-                <w:rFonts w:ascii="Times New Roman" w:hAnsi="Times New Roman" w:cs="Times New Roman" w:hint="eastAsia"/>
+                <w:rFonts w:ascii="Times New Roman" w:hAnsi="Times New Roman" w:cs="Times New Roman"/>
                 <w:color w:val="212121"/>
               </w:rPr>
             </w:pPr>
@@ -1579,7 +1579,7 @@
               <w:spacing w:before="0" w:beforeAutospacing="0" w:after="0" w:afterAutospacing="0"/>
               <w:jc w:val="center"/>
               <w:rPr>
-                <w:rFonts w:ascii="Times New Roman" w:hAnsi="Times New Roman" w:cs="Times New Roman" w:hint="eastAsia"/>
+                <w:rFonts w:ascii="Times New Roman" w:hAnsi="Times New Roman" w:cs="Times New Roman"/>
                 <w:color w:val="212121"/>
               </w:rPr>
             </w:pPr>
@@ -1603,7 +1603,7 @@
               <w:spacing w:before="0" w:beforeAutospacing="0" w:after="0" w:afterAutospacing="0"/>
               <w:jc w:val="center"/>
               <w:rPr>
-                <w:rFonts w:ascii="Times New Roman" w:hAnsi="Times New Roman" w:cs="Times New Roman" w:hint="eastAsia"/>
+                <w:rFonts w:ascii="Times New Roman" w:hAnsi="Times New Roman" w:cs="Times New Roman"/>
                 <w:color w:val="212121"/>
               </w:rPr>
             </w:pPr>
@@ -1648,7 +1648,7 @@
               <w:spacing w:before="0" w:beforeAutospacing="0" w:after="0" w:afterAutospacing="0"/>
               <w:jc w:val="center"/>
               <w:rPr>
-                <w:rFonts w:ascii="Times New Roman" w:hAnsi="Times New Roman" w:cs="Times New Roman" w:hint="eastAsia"/>
+                <w:rFonts w:ascii="Times New Roman" w:hAnsi="Times New Roman" w:cs="Times New Roman"/>
                 <w:color w:val="212121"/>
               </w:rPr>
             </w:pPr>
@@ -1686,7 +1686,7 @@
               <w:spacing w:before="0" w:beforeAutospacing="0" w:after="0" w:afterAutospacing="0"/>
               <w:jc w:val="center"/>
               <w:rPr>
-                <w:rFonts w:ascii="Times New Roman" w:hAnsi="Times New Roman" w:cs="Times New Roman" w:hint="eastAsia"/>
+                <w:rFonts w:ascii="Times New Roman" w:hAnsi="Times New Roman" w:cs="Times New Roman"/>
                 <w:color w:val="212121"/>
               </w:rPr>
             </w:pPr>
@@ -1726,7 +1726,7 @@
         <w:shd w:val="clear" w:color="auto" w:fill="FFFFFF"/>
         <w:spacing w:before="0" w:beforeAutospacing="0" w:after="0" w:afterAutospacing="0"/>
         <w:rPr>
-          <w:rFonts w:ascii="Times New Roman" w:hAnsi="Times New Roman" w:cs="Times New Roman" w:hint="eastAsia"/>
+          <w:rFonts w:ascii="Times New Roman" w:hAnsi="Times New Roman" w:cs="Times New Roman"/>
           <w:color w:val="212121"/>
         </w:rPr>
       </w:pPr>
@@ -2151,28 +2151,28 @@
         <w:shd w:val="clear" w:color="auto" w:fill="FFFFFF"/>
         <w:spacing w:before="0" w:beforeAutospacing="0" w:after="0" w:afterAutospacing="0"/>
         <w:rPr>
+          <w:rFonts w:ascii="Times New Roman" w:hAnsi="Times New Roman" w:cs="Times New Roman"/>
+          <w:b/>
+          <w:bCs/>
+          <w:color w:val="212121"/>
+        </w:rPr>
+      </w:pPr>
+      <w:r>
+        <w:rPr>
           <w:rFonts w:ascii="Times New Roman" w:hAnsi="Times New Roman" w:cs="Times New Roman" w:hint="eastAsia"/>
           <w:b/>
           <w:bCs/>
           <w:color w:val="212121"/>
         </w:rPr>
-      </w:pPr>
-      <w:r>
-        <w:rPr>
-          <w:rFonts w:ascii="Times New Roman" w:hAnsi="Times New Roman" w:cs="Times New Roman" w:hint="eastAsia"/>
+        <w:t>C</w:t>
+      </w:r>
+      <w:r>
+        <w:rPr>
+          <w:rFonts w:ascii="Times New Roman" w:hAnsi="Times New Roman" w:cs="Times New Roman"/>
           <w:b/>
           <w:bCs/>
           <w:color w:val="212121"/>
         </w:rPr>
-        <w:t>C</w:t>
-      </w:r>
-      <w:r>
-        <w:rPr>
-          <w:rFonts w:ascii="Times New Roman" w:hAnsi="Times New Roman" w:cs="Times New Roman"/>
-          <w:b/>
-          <w:bCs/>
-          <w:color w:val="212121"/>
-        </w:rPr>
         <w:t>orrelation between avocados’ price and volume</w:t>
       </w:r>
     </w:p>
@@ -2182,103 +2182,103 @@
         <w:shd w:val="clear" w:color="auto" w:fill="FFFFFF"/>
         <w:spacing w:before="0" w:beforeAutospacing="0" w:after="0" w:afterAutospacing="0"/>
         <w:rPr>
+          <w:rFonts w:ascii="Times New Roman" w:hAnsi="Times New Roman" w:cs="Times New Roman"/>
+          <w:color w:val="212121"/>
+        </w:rPr>
+      </w:pPr>
+    </w:p>
+    <w:p>
+      <w:pPr>
+        <w:pStyle w:val="a3"/>
+        <w:shd w:val="clear" w:color="auto" w:fill="FFFFFF"/>
+        <w:spacing w:before="0" w:beforeAutospacing="0" w:after="0" w:afterAutospacing="0"/>
+        <w:rPr>
+          <w:rFonts w:ascii="Times New Roman" w:hAnsi="Times New Roman" w:cs="Times New Roman"/>
+          <w:color w:val="212121"/>
+        </w:rPr>
+      </w:pPr>
+      <w:r>
+        <w:rPr>
+          <w:rFonts w:ascii="Times New Roman" w:hAnsi="Times New Roman" w:cs="Times New Roman"/>
+          <w:color w:val="212121"/>
+        </w:rPr>
+        <w:t xml:space="preserve">Additionally, it is </w:t>
+      </w:r>
+      <w:r>
+        <w:rPr>
+          <w:rFonts w:ascii="Times New Roman" w:hAnsi="Times New Roman" w:cs="Times New Roman"/>
+          <w:color w:val="212121"/>
+        </w:rPr>
+        <w:t xml:space="preserve">a </w:t>
+      </w:r>
+      <w:r>
+        <w:rPr>
+          <w:rFonts w:ascii="Times New Roman" w:hAnsi="Times New Roman" w:cs="Times New Roman"/>
+          <w:color w:val="212121"/>
+        </w:rPr>
+        <w:t>common view that the volume and the price could be correlated</w:t>
+      </w:r>
+      <w:r>
+        <w:rPr>
+          <w:rFonts w:ascii="Times New Roman" w:hAnsi="Times New Roman" w:cs="Times New Roman"/>
+          <w:color w:val="212121"/>
+        </w:rPr>
+        <w:t xml:space="preserve"> since the price would increase as the customers’ demand</w:t>
+      </w:r>
+      <w:r>
+        <w:rPr>
+          <w:rFonts w:ascii="Times New Roman" w:hAnsi="Times New Roman" w:cs="Times New Roman"/>
+          <w:color w:val="212121"/>
+        </w:rPr>
+        <w:t xml:space="preserve"> </w:t>
+      </w:r>
+      <w:r>
+        <w:rPr>
+          <w:rFonts w:ascii="Times New Roman" w:hAnsi="Times New Roman" w:cs="Times New Roman"/>
+          <w:color w:val="212121"/>
+        </w:rPr>
+        <w:t xml:space="preserve">increase. </w:t>
+      </w:r>
+      <w:r>
+        <w:rPr>
+          <w:rFonts w:ascii="Times New Roman" w:hAnsi="Times New Roman" w:cs="Times New Roman"/>
+          <w:color w:val="212121"/>
+        </w:rPr>
+        <w:t xml:space="preserve">I would like to see whether two types of avocados follow these rules. </w:t>
+      </w:r>
+      <w:r>
+        <w:rPr>
+          <w:rFonts w:ascii="Times New Roman" w:hAnsi="Times New Roman" w:cs="Times New Roman"/>
+          <w:color w:val="212121"/>
+        </w:rPr>
+        <w:t>In this case</w:t>
+      </w:r>
+      <w:r>
+        <w:rPr>
+          <w:rFonts w:ascii="Times New Roman" w:hAnsi="Times New Roman" w:cs="Times New Roman"/>
+          <w:color w:val="212121"/>
+        </w:rPr>
+        <w:t>, Figure 3 illustrates</w:t>
+      </w:r>
+      <w:r>
+        <w:rPr>
+          <w:rFonts w:ascii="Times New Roman" w:hAnsi="Times New Roman" w:cs="Times New Roman"/>
+          <w:color w:val="212121"/>
+        </w:rPr>
+        <w:t xml:space="preserve"> </w:t>
+      </w:r>
+      <w:r>
+        <w:rPr>
+          <w:rFonts w:ascii="Times New Roman" w:hAnsi="Times New Roman" w:cs="Times New Roman"/>
+          <w:color w:val="212121"/>
+        </w:rPr>
+        <w:t xml:space="preserve">the average price and volume among organic and conventional avocados from 2015 to 2020 in each month. As can be seen from the figure, the overall trend for conventional avocados volume </w:t>
+      </w:r>
+      <w:r>
+        <w:rPr>
           <w:rFonts w:ascii="Times New Roman" w:hAnsi="Times New Roman" w:cs="Times New Roman" w:hint="eastAsia"/>
           <w:color w:val="212121"/>
         </w:rPr>
-      </w:pPr>
-    </w:p>
-    <w:p>
-      <w:pPr>
-        <w:pStyle w:val="a3"/>
-        <w:shd w:val="clear" w:color="auto" w:fill="FFFFFF"/>
-        <w:spacing w:before="0" w:beforeAutospacing="0" w:after="0" w:afterAutospacing="0"/>
-        <w:rPr>
-          <w:rFonts w:ascii="Times New Roman" w:hAnsi="Times New Roman" w:cs="Times New Roman"/>
-          <w:color w:val="212121"/>
-        </w:rPr>
-      </w:pPr>
-      <w:r>
-        <w:rPr>
-          <w:rFonts w:ascii="Times New Roman" w:hAnsi="Times New Roman" w:cs="Times New Roman"/>
-          <w:color w:val="212121"/>
-        </w:rPr>
-        <w:t xml:space="preserve">Additionally, it is </w:t>
-      </w:r>
-      <w:r>
-        <w:rPr>
-          <w:rFonts w:ascii="Times New Roman" w:hAnsi="Times New Roman" w:cs="Times New Roman"/>
-          <w:color w:val="212121"/>
-        </w:rPr>
-        <w:t xml:space="preserve">a </w:t>
-      </w:r>
-      <w:r>
-        <w:rPr>
-          <w:rFonts w:ascii="Times New Roman" w:hAnsi="Times New Roman" w:cs="Times New Roman"/>
-          <w:color w:val="212121"/>
-        </w:rPr>
-        <w:t>common view that the volume and the price could be correlated</w:t>
-      </w:r>
-      <w:r>
-        <w:rPr>
-          <w:rFonts w:ascii="Times New Roman" w:hAnsi="Times New Roman" w:cs="Times New Roman"/>
-          <w:color w:val="212121"/>
-        </w:rPr>
-        <w:t xml:space="preserve"> since the price would increase as the customers’ demand</w:t>
-      </w:r>
-      <w:r>
-        <w:rPr>
-          <w:rFonts w:ascii="Times New Roman" w:hAnsi="Times New Roman" w:cs="Times New Roman"/>
-          <w:color w:val="212121"/>
-        </w:rPr>
-        <w:t xml:space="preserve"> </w:t>
-      </w:r>
-      <w:r>
-        <w:rPr>
-          <w:rFonts w:ascii="Times New Roman" w:hAnsi="Times New Roman" w:cs="Times New Roman"/>
-          <w:color w:val="212121"/>
-        </w:rPr>
-        <w:t xml:space="preserve">increase. </w:t>
-      </w:r>
-      <w:r>
-        <w:rPr>
-          <w:rFonts w:ascii="Times New Roman" w:hAnsi="Times New Roman" w:cs="Times New Roman"/>
-          <w:color w:val="212121"/>
-        </w:rPr>
-        <w:t xml:space="preserve">I would like to see whether two types of avocados follow these rules. </w:t>
-      </w:r>
-      <w:r>
-        <w:rPr>
-          <w:rFonts w:ascii="Times New Roman" w:hAnsi="Times New Roman" w:cs="Times New Roman"/>
-          <w:color w:val="212121"/>
-        </w:rPr>
-        <w:t>In this case</w:t>
-      </w:r>
-      <w:r>
-        <w:rPr>
-          <w:rFonts w:ascii="Times New Roman" w:hAnsi="Times New Roman" w:cs="Times New Roman"/>
-          <w:color w:val="212121"/>
-        </w:rPr>
-        <w:t>, Figure 3 illustrates</w:t>
-      </w:r>
-      <w:r>
-        <w:rPr>
-          <w:rFonts w:ascii="Times New Roman" w:hAnsi="Times New Roman" w:cs="Times New Roman"/>
-          <w:color w:val="212121"/>
-        </w:rPr>
-        <w:t xml:space="preserve"> </w:t>
-      </w:r>
-      <w:r>
-        <w:rPr>
-          <w:rFonts w:ascii="Times New Roman" w:hAnsi="Times New Roman" w:cs="Times New Roman"/>
-          <w:color w:val="212121"/>
-        </w:rPr>
-        <w:t xml:space="preserve">the average price and volume among organic and conventional avocados from 2015 to 2020 in each month. As can be seen from the figure, the overall trend for conventional avocados volume </w:t>
-      </w:r>
-      <w:r>
-        <w:rPr>
-          <w:rFonts w:ascii="Times New Roman" w:hAnsi="Times New Roman" w:cs="Times New Roman" w:hint="eastAsia"/>
-          <w:color w:val="212121"/>
-        </w:rPr>
         <w:t>increase</w:t>
       </w:r>
       <w:r>
@@ -2330,7 +2330,7 @@
         <w:shd w:val="clear" w:color="auto" w:fill="FFFFFF"/>
         <w:spacing w:before="0" w:beforeAutospacing="0" w:after="0" w:afterAutospacing="0"/>
         <w:rPr>
-          <w:rFonts w:ascii="Times New Roman" w:hAnsi="Times New Roman" w:cs="Times New Roman" w:hint="eastAsia"/>
+          <w:rFonts w:ascii="Times New Roman" w:hAnsi="Times New Roman" w:cs="Times New Roman"/>
           <w:color w:val="212121"/>
         </w:rPr>
       </w:pPr>
@@ -2599,7 +2599,7 @@
         <w:shd w:val="clear" w:color="auto" w:fill="FFFFFF"/>
         <w:spacing w:before="0" w:beforeAutospacing="0" w:after="0" w:afterAutospacing="0"/>
         <w:rPr>
-          <w:rFonts w:ascii="Times New Roman" w:hAnsi="Times New Roman" w:cs="Times New Roman" w:hint="eastAsia"/>
+          <w:rFonts w:ascii="Times New Roman" w:hAnsi="Times New Roman" w:cs="Times New Roman"/>
           <w:color w:val="212121"/>
         </w:rPr>
       </w:pPr>
@@ -2712,7 +2712,7 @@
         <w:spacing w:before="0" w:beforeAutospacing="0" w:after="0" w:afterAutospacing="0"/>
         <w:jc w:val="center"/>
         <w:rPr>
-          <w:rFonts w:ascii="Times New Roman" w:hAnsi="Times New Roman" w:cs="Times New Roman" w:hint="eastAsia"/>
+          <w:rFonts w:ascii="Times New Roman" w:hAnsi="Times New Roman" w:cs="Times New Roman"/>
           <w:color w:val="212121"/>
         </w:rPr>
       </w:pPr>
@@ -2800,7 +2800,7 @@
         <w:shd w:val="clear" w:color="auto" w:fill="FFFFFF"/>
         <w:spacing w:before="0" w:beforeAutospacing="0" w:after="0" w:afterAutospacing="0"/>
         <w:rPr>
-          <w:rFonts w:ascii="Times New Roman" w:hAnsi="Times New Roman" w:cs="Times New Roman" w:hint="eastAsia"/>
+          <w:rFonts w:ascii="Times New Roman" w:hAnsi="Times New Roman" w:cs="Times New Roman"/>
           <w:color w:val="212121"/>
         </w:rPr>
       </w:pPr>
@@ -3231,7 +3231,7 @@
         <w:spacing w:before="0" w:beforeAutospacing="0" w:after="0" w:afterAutospacing="0"/>
         <w:ind w:left="120" w:hangingChars="50" w:hanging="120"/>
         <w:rPr>
-          <w:rFonts w:ascii="Times New Roman" w:hAnsi="Times New Roman" w:cs="Times New Roman" w:hint="eastAsia"/>
+          <w:rFonts w:ascii="Times New Roman" w:hAnsi="Times New Roman" w:cs="Times New Roman"/>
           <w:b/>
           <w:bCs/>
           <w:color w:val="212121"/>
@@ -3254,7 +3254,7 @@
         <w:spacing w:before="0" w:beforeAutospacing="0" w:after="0" w:afterAutospacing="0"/>
         <w:ind w:left="120" w:hangingChars="50" w:hanging="120"/>
         <w:rPr>
-          <w:rFonts w:ascii="Times New Roman" w:hAnsi="Times New Roman" w:cs="Times New Roman" w:hint="eastAsia"/>
+          <w:rFonts w:ascii="Times New Roman" w:hAnsi="Times New Roman" w:cs="Times New Roman"/>
           <w:color w:val="212121"/>
         </w:rPr>
       </w:pPr>
@@ -3379,6 +3379,130 @@
           <w:sz w:val="24"/>
         </w:rPr>
       </w:pPr>
+    </w:p>
+    <w:p>
+      <w:pPr>
+        <w:rPr>
+          <w:rFonts w:ascii="Times New Roman" w:hAnsi="Times New Roman" w:cs="Times New Roman" w:hint="eastAsia"/>
+          <w:sz w:val="24"/>
+        </w:rPr>
+      </w:pPr>
+      <w:r>
+        <w:rPr>
+          <w:rFonts w:ascii="Times New Roman" w:hAnsi="Times New Roman" w:cs="Times New Roman" w:hint="eastAsia"/>
+          <w:sz w:val="24"/>
+        </w:rPr>
+        <w:t>L</w:t>
+      </w:r>
+      <w:r>
+        <w:rPr>
+          <w:rFonts w:ascii="Times New Roman" w:hAnsi="Times New Roman" w:cs="Times New Roman"/>
+          <w:sz w:val="24"/>
+        </w:rPr>
+        <w:t>imitations</w:t>
+      </w:r>
+      <w:r>
+        <w:rPr>
+          <w:rFonts w:ascii="Times New Roman" w:hAnsi="Times New Roman" w:cs="Times New Roman" w:hint="eastAsia"/>
+          <w:sz w:val="24"/>
+        </w:rPr>
+        <w:t xml:space="preserve"> </w:t>
+      </w:r>
+      <w:r>
+        <w:rPr>
+          <w:rFonts w:ascii="Times New Roman" w:hAnsi="Times New Roman" w:cs="Times New Roman"/>
+          <w:sz w:val="24"/>
+        </w:rPr>
+        <w:t>&amp; improvements</w:t>
+      </w:r>
+    </w:p>
+    <w:p>
+      <w:pPr>
+        <w:rPr>
+          <w:rFonts w:ascii="Times New Roman" w:hAnsi="Times New Roman" w:cs="Times New Roman"/>
+          <w:sz w:val="24"/>
+        </w:rPr>
+      </w:pPr>
+    </w:p>
+    <w:p>
+      <w:pPr>
+        <w:rPr>
+          <w:rFonts w:ascii="Times New Roman" w:hAnsi="Times New Roman" w:cs="Times New Roman"/>
+          <w:sz w:val="24"/>
+        </w:rPr>
+      </w:pPr>
+    </w:p>
+    <w:p>
+      <w:pPr>
+        <w:rPr>
+          <w:rFonts w:ascii="Times New Roman" w:hAnsi="Times New Roman" w:cs="Times New Roman"/>
+          <w:sz w:val="24"/>
+        </w:rPr>
+      </w:pPr>
+    </w:p>
+    <w:p>
+      <w:pPr>
+        <w:rPr>
+          <w:rFonts w:ascii="Times New Roman" w:hAnsi="Times New Roman" w:cs="Times New Roman"/>
+          <w:sz w:val="24"/>
+        </w:rPr>
+      </w:pPr>
+    </w:p>
+    <w:p>
+      <w:pPr>
+        <w:rPr>
+          <w:rFonts w:ascii="Times New Roman" w:hAnsi="Times New Roman" w:cs="Times New Roman"/>
+          <w:sz w:val="24"/>
+        </w:rPr>
+      </w:pPr>
+    </w:p>
+    <w:p>
+      <w:pPr>
+        <w:rPr>
+          <w:rFonts w:ascii="Times New Roman" w:hAnsi="Times New Roman" w:cs="Times New Roman"/>
+          <w:sz w:val="24"/>
+        </w:rPr>
+      </w:pPr>
+    </w:p>
+    <w:p>
+      <w:pPr>
+        <w:rPr>
+          <w:rFonts w:ascii="Times New Roman" w:hAnsi="Times New Roman" w:cs="Times New Roman"/>
+          <w:sz w:val="24"/>
+        </w:rPr>
+      </w:pPr>
+    </w:p>
+    <w:p>
+      <w:pPr>
+        <w:rPr>
+          <w:rFonts w:ascii="Times New Roman" w:hAnsi="Times New Roman" w:cs="Times New Roman"/>
+          <w:sz w:val="24"/>
+        </w:rPr>
+      </w:pPr>
+    </w:p>
+    <w:p>
+      <w:pPr>
+        <w:rPr>
+          <w:rFonts w:ascii="Times New Roman" w:hAnsi="Times New Roman" w:cs="Times New Roman"/>
+          <w:sz w:val="24"/>
+        </w:rPr>
+      </w:pPr>
+    </w:p>
+    <w:p>
+      <w:pPr>
+        <w:rPr>
+          <w:rFonts w:ascii="Times New Roman" w:hAnsi="Times New Roman" w:cs="Times New Roman" w:hint="eastAsia"/>
+          <w:sz w:val="24"/>
+        </w:rPr>
+      </w:pPr>
+    </w:p>
+    <w:p>
+      <w:pPr>
+        <w:rPr>
+          <w:rFonts w:ascii="Times New Roman" w:hAnsi="Times New Roman" w:cs="Times New Roman"/>
+          <w:sz w:val="24"/>
+        </w:rPr>
+      </w:pPr>
       <w:r>
         <w:rPr>
           <w:rFonts w:ascii="Times New Roman" w:hAnsi="Times New Roman" w:cs="Times New Roman"/>
@@ -3439,17 +3563,41 @@
     <w:p>
       <w:pPr>
         <w:rPr>
-          <w:rFonts w:ascii="Times New Roman" w:hAnsi="Times New Roman" w:cs="Times New Roman" w:hint="eastAsia"/>
+          <w:rFonts w:ascii="Times New Roman" w:hAnsi="Times New Roman" w:cs="Times New Roman"/>
           <w:sz w:val="24"/>
         </w:rPr>
       </w:pPr>
+    </w:p>
+    <w:p>
+      <w:pPr>
+        <w:rPr>
+          <w:rFonts w:ascii="Times New Roman" w:hAnsi="Times New Roman" w:cs="Times New Roman"/>
+          <w:sz w:val="24"/>
+        </w:rPr>
+      </w:pPr>
+    </w:p>
+    <w:p>
+      <w:pPr>
+        <w:ind w:firstLineChars="200" w:firstLine="480"/>
+        <w:rPr>
+          <w:rFonts w:ascii="Times New Roman" w:hAnsi="Times New Roman" w:cs="Times New Roman"/>
+          <w:sz w:val="24"/>
+        </w:rPr>
+      </w:pPr>
+    </w:p>
+    <w:p>
+      <w:pPr>
+        <w:rPr>
+          <w:rFonts w:ascii="Times New Roman" w:hAnsi="Times New Roman" w:cs="Times New Roman"/>
+          <w:sz w:val="24"/>
+        </w:rPr>
+      </w:pPr>
       <w:r>
         <w:rPr>
           <w:rFonts w:ascii="Times New Roman" w:hAnsi="Times New Roman" w:cs="Times New Roman"/>
           <w:noProof/>
           <w:color w:val="212121"/>
         </w:rPr>
-        <w:lastRenderedPageBreak/>
         <w:drawing>
           <wp:inline distT="0" distB="0" distL="0" distR="0" wp14:anchorId="3ED7C281" wp14:editId="764DB177">
             <wp:extent cx="5486400" cy="2930525"/>

</xml_diff>

<commit_message>
add some new cartoon plots; finished the results and discussion part, the limtation and predicative data analysis should be considered in the future
</commit_message>
<xml_diff>
--- a/avocados_final_report.docx
+++ b/avocados_final_report.docx
@@ -166,17 +166,17 @@
       </w:r>
       <w:r>
         <w:rPr>
-          <w:rFonts w:ascii="Times New Roman" w:hAnsi="Times New Roman" w:cs="Times New Roman" w:hint="eastAsia"/>
-          <w:color w:val="212121"/>
-        </w:rPr>
-        <w:t>att</w:t>
-      </w:r>
-      <w:r>
-        <w:rPr>
-          <w:rFonts w:ascii="Times New Roman" w:hAnsi="Times New Roman" w:cs="Times New Roman"/>
-          <w:color w:val="212121"/>
-        </w:rPr>
-        <w:t xml:space="preserve">raction for me </w:t>
+          <w:rFonts w:ascii="Times New Roman" w:hAnsi="Times New Roman" w:cs="Times New Roman"/>
+          <w:color w:val="212121"/>
+        </w:rPr>
+        <w:t>interests</w:t>
+      </w:r>
+      <w:r>
+        <w:rPr>
+          <w:rFonts w:ascii="Times New Roman" w:hAnsi="Times New Roman" w:cs="Times New Roman"/>
+          <w:color w:val="212121"/>
+        </w:rPr>
+        <w:t xml:space="preserve"> for me </w:t>
       </w:r>
       <w:r>
         <w:rPr>
@@ -197,7 +197,21 @@
           <w:rFonts w:ascii="Times New Roman" w:hAnsi="Times New Roman" w:cs="Times New Roman"/>
           <w:color w:val="212121"/>
         </w:rPr>
-        <w:t>explorative data analysis of avocados, hoping to find out some</w:t>
+        <w:t xml:space="preserve">explorative data analysis of avocados, hoping to </w:t>
+      </w:r>
+      <w:r>
+        <w:rPr>
+          <w:rFonts w:ascii="Times New Roman" w:hAnsi="Times New Roman" w:cs="Times New Roman"/>
+          <w:color w:val="212121"/>
+        </w:rPr>
+        <w:t xml:space="preserve">figure </w:t>
+      </w:r>
+      <w:r>
+        <w:rPr>
+          <w:rFonts w:ascii="Times New Roman" w:hAnsi="Times New Roman" w:cs="Times New Roman"/>
+          <w:color w:val="212121"/>
+        </w:rPr>
+        <w:t>out some</w:t>
       </w:r>
       <w:r>
         <w:rPr>
@@ -246,7 +260,7 @@
           <w:rFonts w:ascii="Times New Roman" w:hAnsi="Times New Roman" w:cs="Times New Roman"/>
           <w:color w:val="212121"/>
         </w:rPr>
-        <w:t>indicate</w:t>
+        <w:t>suggest</w:t>
       </w:r>
       <w:r>
         <w:rPr>
@@ -339,6 +353,15 @@
         </w:rPr>
         <w:t xml:space="preserve">ethods </w:t>
       </w:r>
+      <w:r>
+        <w:rPr>
+          <w:rFonts w:ascii="Times New Roman" w:hAnsi="Times New Roman" w:cs="Times New Roman"/>
+          <w:b/>
+          <w:bCs/>
+          <w:color w:val="212121"/>
+        </w:rPr>
+        <w:t>and Results</w:t>
+      </w:r>
     </w:p>
     <w:p>
       <w:pPr>
@@ -449,7 +472,7 @@
           <w:rFonts w:ascii="Times New Roman" w:hAnsi="Ti